<commit_message>
Documentation/Coding Conventions; Minor cleanups and improvements to BinaryInputStream
</commit_message>
<xml_diff>
--- a/Documentation/Coding Conventions.docx
+++ b/Documentation/Coding Conventions.docx
@@ -49,8 +49,244 @@
     </w:p>
     <w:p/>
     <w:p>
+      <w:r>
+        <w:t>&lt;&lt;not sure where this should go… almost a coding convention&gt;&gt;</w:t>
+      </w:r>
+      <w:r>
+        <w:br/>
+      </w:r>
+    </w:p>
+    <w:p>
+      <w:pPr>
+        <w:pStyle w:val="Heading2"/>
+      </w:pPr>
+      <w:r>
+        <w:t>Begin/End versus start/length</w:t>
+      </w:r>
+    </w:p>
+    <w:p>
+      <w:r>
+        <w:t>STL is reasonably consistent, with most APIs using T* start, T* end, but some APIs use length instead of end. The Stroika convention is to always use T* start, T* end.</w:t>
+      </w:r>
+    </w:p>
+    <w:p>
+      <w:pPr>
+        <w:pStyle w:val="Heading3"/>
+      </w:pPr>
+      <w:r>
+        <w:t>Rationale</w:t>
+      </w:r>
+    </w:p>
+    <w:p>
+      <w:r>
+        <w:t>One, this gives more consistent expectations. That’s especially important for APIs that use offsets (like String) – so that its obvious the meaning of integer parameters.</w:t>
+      </w:r>
+    </w:p>
+    <w:p>
+      <w:r>
+        <w:t>And it avoids problems with overflow. For example, if you had an API like:</w:t>
+      </w:r>
+    </w:p>
+    <w:p>
+      <w:pPr>
+        <w:tabs>
+          <w:tab w:val="left" w:pos="916"/>
+          <w:tab w:val="left" w:pos="1832"/>
+          <w:tab w:val="left" w:pos="2748"/>
+          <w:tab w:val="left" w:pos="3664"/>
+          <w:tab w:val="left" w:pos="4580"/>
+          <w:tab w:val="left" w:pos="5496"/>
+          <w:tab w:val="left" w:pos="6412"/>
+          <w:tab w:val="left" w:pos="7328"/>
+          <w:tab w:val="left" w:pos="8244"/>
+          <w:tab w:val="left" w:pos="9160"/>
+          <w:tab w:val="left" w:pos="10076"/>
+          <w:tab w:val="left" w:pos="10992"/>
+          <w:tab w:val="left" w:pos="11908"/>
+          <w:tab w:val="left" w:pos="12824"/>
+          <w:tab w:val="left" w:pos="13740"/>
+          <w:tab w:val="left" w:pos="14656"/>
+        </w:tabs>
+        <w:wordWrap w:val="0"/>
+        <w:spacing w:after="0" w:line="240" w:lineRule="auto"/>
+        <w:ind w:left="916"/>
+        <w:rPr>
+          <w:rFonts w:ascii="Consolas" w:eastAsia="Times New Roman" w:hAnsi="Consolas" w:cs="Consolas"/>
+          <w:color w:val="000000"/>
+          <w:sz w:val="20"/>
+          <w:szCs w:val="20"/>
+        </w:rPr>
+      </w:pPr>
+      <w:r>
+        <w:rPr>
+          <w:rFonts w:ascii="Consolas" w:eastAsia="Times New Roman" w:hAnsi="Consolas" w:cs="Consolas"/>
+          <w:color w:val="000000"/>
+          <w:sz w:val="20"/>
+          <w:szCs w:val="20"/>
+        </w:rPr>
+        <w:t>basic_string substr(</w:t>
+      </w:r>
+    </w:p>
+    <w:p>
+      <w:pPr>
+        <w:tabs>
+          <w:tab w:val="left" w:pos="916"/>
+          <w:tab w:val="left" w:pos="1832"/>
+          <w:tab w:val="left" w:pos="2748"/>
+          <w:tab w:val="left" w:pos="3664"/>
+          <w:tab w:val="left" w:pos="4580"/>
+          <w:tab w:val="left" w:pos="5496"/>
+          <w:tab w:val="left" w:pos="6412"/>
+          <w:tab w:val="left" w:pos="7328"/>
+          <w:tab w:val="left" w:pos="8244"/>
+          <w:tab w:val="left" w:pos="9160"/>
+          <w:tab w:val="left" w:pos="10076"/>
+          <w:tab w:val="left" w:pos="10992"/>
+          <w:tab w:val="left" w:pos="11908"/>
+          <w:tab w:val="left" w:pos="12824"/>
+          <w:tab w:val="left" w:pos="13740"/>
+          <w:tab w:val="left" w:pos="14656"/>
+        </w:tabs>
+        <w:wordWrap w:val="0"/>
+        <w:spacing w:after="0" w:line="240" w:lineRule="auto"/>
+        <w:ind w:left="916"/>
+        <w:rPr>
+          <w:rFonts w:ascii="Consolas" w:eastAsia="Times New Roman" w:hAnsi="Consolas" w:cs="Consolas"/>
+          <w:color w:val="000000"/>
+          <w:sz w:val="20"/>
+          <w:szCs w:val="20"/>
+        </w:rPr>
+      </w:pPr>
+      <w:r>
+        <w:rPr>
+          <w:rFonts w:ascii="Consolas" w:eastAsia="Times New Roman" w:hAnsi="Consolas" w:cs="Consolas"/>
+          <w:color w:val="000000"/>
+          <w:sz w:val="20"/>
+          <w:szCs w:val="20"/>
+        </w:rPr>
+        <w:t xml:space="preserve">   size_type _Off = 0,</w:t>
+      </w:r>
+    </w:p>
+    <w:p>
+      <w:pPr>
+        <w:tabs>
+          <w:tab w:val="left" w:pos="916"/>
+          <w:tab w:val="left" w:pos="1832"/>
+          <w:tab w:val="left" w:pos="2748"/>
+          <w:tab w:val="left" w:pos="3664"/>
+          <w:tab w:val="left" w:pos="4580"/>
+          <w:tab w:val="left" w:pos="5496"/>
+          <w:tab w:val="left" w:pos="6412"/>
+          <w:tab w:val="left" w:pos="7328"/>
+          <w:tab w:val="left" w:pos="8244"/>
+          <w:tab w:val="left" w:pos="9160"/>
+          <w:tab w:val="left" w:pos="10076"/>
+          <w:tab w:val="left" w:pos="10992"/>
+          <w:tab w:val="left" w:pos="11908"/>
+          <w:tab w:val="left" w:pos="12824"/>
+          <w:tab w:val="left" w:pos="13740"/>
+          <w:tab w:val="left" w:pos="14656"/>
+        </w:tabs>
+        <w:wordWrap w:val="0"/>
+        <w:spacing w:after="0" w:line="240" w:lineRule="auto"/>
+        <w:ind w:left="916"/>
+        <w:rPr>
+          <w:rFonts w:ascii="Consolas" w:eastAsia="Times New Roman" w:hAnsi="Consolas" w:cs="Consolas"/>
+          <w:color w:val="000000"/>
+          <w:sz w:val="20"/>
+          <w:szCs w:val="20"/>
+        </w:rPr>
+      </w:pPr>
+      <w:r>
+        <w:rPr>
+          <w:rFonts w:ascii="Consolas" w:eastAsia="Times New Roman" w:hAnsi="Consolas" w:cs="Consolas"/>
+          <w:color w:val="000000"/>
+          <w:sz w:val="20"/>
+          <w:szCs w:val="20"/>
+        </w:rPr>
+        <w:t xml:space="preserve">   size_type _Count = npos</w:t>
+      </w:r>
+    </w:p>
+    <w:p>
+      <w:pPr>
+        <w:tabs>
+          <w:tab w:val="left" w:pos="916"/>
+          <w:tab w:val="left" w:pos="1832"/>
+          <w:tab w:val="left" w:pos="2748"/>
+          <w:tab w:val="left" w:pos="3664"/>
+          <w:tab w:val="left" w:pos="4580"/>
+          <w:tab w:val="left" w:pos="5496"/>
+          <w:tab w:val="left" w:pos="6412"/>
+          <w:tab w:val="left" w:pos="7328"/>
+          <w:tab w:val="left" w:pos="8244"/>
+          <w:tab w:val="left" w:pos="9160"/>
+          <w:tab w:val="left" w:pos="10076"/>
+          <w:tab w:val="left" w:pos="10992"/>
+          <w:tab w:val="left" w:pos="11908"/>
+          <w:tab w:val="left" w:pos="12824"/>
+          <w:tab w:val="left" w:pos="13740"/>
+          <w:tab w:val="left" w:pos="14656"/>
+        </w:tabs>
+        <w:wordWrap w:val="0"/>
+        <w:spacing w:after="0" w:line="240" w:lineRule="auto"/>
+        <w:ind w:left="916"/>
+        <w:rPr>
+          <w:rFonts w:ascii="Consolas" w:eastAsia="Times New Roman" w:hAnsi="Consolas" w:cs="Consolas"/>
+          <w:color w:val="000000"/>
+          <w:sz w:val="20"/>
+          <w:szCs w:val="20"/>
+        </w:rPr>
+      </w:pPr>
+      <w:r>
+        <w:rPr>
+          <w:rFonts w:ascii="Consolas" w:eastAsia="Times New Roman" w:hAnsi="Consolas" w:cs="Consolas"/>
+          <w:color w:val="000000"/>
+          <w:sz w:val="20"/>
+          <w:szCs w:val="20"/>
+        </w:rPr>
+        <w:t>) con</w:t>
+      </w:r>
+      <w:r>
+        <w:rPr>
+          <w:rFonts w:ascii="Consolas" w:eastAsia="Times New Roman" w:hAnsi="Consolas" w:cs="Consolas"/>
+          <w:color w:val="000000"/>
+          <w:sz w:val="20"/>
+          <w:szCs w:val="20"/>
+        </w:rPr>
+        <w:t>st</w:t>
+      </w:r>
+    </w:p>
+    <w:p>
+      <w:r>
+        <w:t xml:space="preserve"> </w:t>
+      </w:r>
+    </w:p>
+    <w:p>
+      <w:r>
+        <w:t>To map this to an internal representation you have todo:</w:t>
+      </w:r>
+    </w:p>
+    <w:p>
+      <w:r>
+        <w:tab/>
+        <w:t>char* s = m_bufPtr + _Off;</w:t>
+      </w:r>
+    </w:p>
+    <w:p>
+      <w:r>
+        <w:tab/>
+        <w:t>char* e = m_bufPtr + _Off + _Count;</w:t>
+      </w:r>
+    </w:p>
+    <w:p>
+      <w:r>
+        <w:t>but if count was numeric_limits&lt;size_t&gt;::max(), then the e pointer computation would overflow. There are ways around this, but mixing the two styles creates a number of problems  - but for implementations – and for use.</w:t>
+      </w:r>
       <w:bookmarkStart w:id="0" w:name="_GoBack"/>
       <w:bookmarkEnd w:id="0"/>
+      <w:r>
+        <w:t xml:space="preserve"> </w:t>
+      </w:r>
     </w:p>
     <w:sectPr>
       <w:pgSz w:w="12240" w:h="15840"/>
@@ -390,6 +626,28 @@
       <w:szCs w:val="26"/>
     </w:rPr>
   </w:style>
+  <w:style w:type="paragraph" w:styleId="Heading3">
+    <w:name w:val="heading 3"/>
+    <w:basedOn w:val="Normal"/>
+    <w:next w:val="Normal"/>
+    <w:link w:val="Heading3Char"/>
+    <w:uiPriority w:val="9"/>
+    <w:unhideWhenUsed/>
+    <w:qFormat/>
+    <w:rsid w:val="00DB5208"/>
+    <w:pPr>
+      <w:keepNext/>
+      <w:keepLines/>
+      <w:spacing w:before="200" w:after="0"/>
+      <w:outlineLvl w:val="2"/>
+    </w:pPr>
+    <w:rPr>
+      <w:rFonts w:asciiTheme="majorHAnsi" w:eastAsiaTheme="majorEastAsia" w:hAnsiTheme="majorHAnsi" w:cstheme="majorBidi"/>
+      <w:b/>
+      <w:bCs/>
+      <w:color w:val="4F81BD" w:themeColor="accent1"/>
+    </w:rPr>
+  </w:style>
   <w:style w:type="character" w:default="1" w:styleId="DefaultParagraphFont">
     <w:name w:val="Default Paragraph Font"/>
     <w:uiPriority w:val="1"/>
@@ -496,6 +754,67 @@
       <w:ind w:left="720"/>
       <w:contextualSpacing/>
     </w:pPr>
+  </w:style>
+  <w:style w:type="character" w:customStyle="1" w:styleId="Heading3Char">
+    <w:name w:val="Heading 3 Char"/>
+    <w:basedOn w:val="DefaultParagraphFont"/>
+    <w:link w:val="Heading3"/>
+    <w:uiPriority w:val="9"/>
+    <w:rsid w:val="00DB5208"/>
+    <w:rPr>
+      <w:rFonts w:asciiTheme="majorHAnsi" w:eastAsiaTheme="majorEastAsia" w:hAnsiTheme="majorHAnsi" w:cstheme="majorBidi"/>
+      <w:b/>
+      <w:bCs/>
+      <w:color w:val="4F81BD" w:themeColor="accent1"/>
+    </w:rPr>
+  </w:style>
+  <w:style w:type="paragraph" w:styleId="HTMLPreformatted">
+    <w:name w:val="HTML Preformatted"/>
+    <w:basedOn w:val="Normal"/>
+    <w:link w:val="HTMLPreformattedChar"/>
+    <w:uiPriority w:val="99"/>
+    <w:semiHidden/>
+    <w:unhideWhenUsed/>
+    <w:rsid w:val="00FF2250"/>
+    <w:pPr>
+      <w:tabs>
+        <w:tab w:val="left" w:pos="916"/>
+        <w:tab w:val="left" w:pos="1832"/>
+        <w:tab w:val="left" w:pos="2748"/>
+        <w:tab w:val="left" w:pos="3664"/>
+        <w:tab w:val="left" w:pos="4580"/>
+        <w:tab w:val="left" w:pos="5496"/>
+        <w:tab w:val="left" w:pos="6412"/>
+        <w:tab w:val="left" w:pos="7328"/>
+        <w:tab w:val="left" w:pos="8244"/>
+        <w:tab w:val="left" w:pos="9160"/>
+        <w:tab w:val="left" w:pos="10076"/>
+        <w:tab w:val="left" w:pos="10992"/>
+        <w:tab w:val="left" w:pos="11908"/>
+        <w:tab w:val="left" w:pos="12824"/>
+        <w:tab w:val="left" w:pos="13740"/>
+        <w:tab w:val="left" w:pos="14656"/>
+      </w:tabs>
+      <w:spacing w:after="0" w:line="240" w:lineRule="auto"/>
+    </w:pPr>
+    <w:rPr>
+      <w:rFonts w:ascii="Courier New" w:eastAsia="Times New Roman" w:hAnsi="Courier New" w:cs="Courier New"/>
+      <w:sz w:val="20"/>
+      <w:szCs w:val="20"/>
+    </w:rPr>
+  </w:style>
+  <w:style w:type="character" w:customStyle="1" w:styleId="HTMLPreformattedChar">
+    <w:name w:val="HTML Preformatted Char"/>
+    <w:basedOn w:val="DefaultParagraphFont"/>
+    <w:link w:val="HTMLPreformatted"/>
+    <w:uiPriority w:val="99"/>
+    <w:semiHidden/>
+    <w:rsid w:val="00FF2250"/>
+    <w:rPr>
+      <w:rFonts w:ascii="Courier New" w:eastAsia="Times New Roman" w:hAnsi="Courier New" w:cs="Courier New"/>
+      <w:sz w:val="20"/>
+      <w:szCs w:val="20"/>
+    </w:rPr>
   </w:style>
 </w:styles>
 </file>
@@ -707,6 +1026,28 @@
       <w:szCs w:val="26"/>
     </w:rPr>
   </w:style>
+  <w:style w:type="paragraph" w:styleId="Heading3">
+    <w:name w:val="heading 3"/>
+    <w:basedOn w:val="Normal"/>
+    <w:next w:val="Normal"/>
+    <w:link w:val="Heading3Char"/>
+    <w:uiPriority w:val="9"/>
+    <w:unhideWhenUsed/>
+    <w:qFormat/>
+    <w:rsid w:val="00DB5208"/>
+    <w:pPr>
+      <w:keepNext/>
+      <w:keepLines/>
+      <w:spacing w:before="200" w:after="0"/>
+      <w:outlineLvl w:val="2"/>
+    </w:pPr>
+    <w:rPr>
+      <w:rFonts w:asciiTheme="majorHAnsi" w:eastAsiaTheme="majorEastAsia" w:hAnsiTheme="majorHAnsi" w:cstheme="majorBidi"/>
+      <w:b/>
+      <w:bCs/>
+      <w:color w:val="4F81BD" w:themeColor="accent1"/>
+    </w:rPr>
+  </w:style>
   <w:style w:type="character" w:default="1" w:styleId="DefaultParagraphFont">
     <w:name w:val="Default Paragraph Font"/>
     <w:uiPriority w:val="1"/>
@@ -813,6 +1154,67 @@
       <w:ind w:left="720"/>
       <w:contextualSpacing/>
     </w:pPr>
+  </w:style>
+  <w:style w:type="character" w:customStyle="1" w:styleId="Heading3Char">
+    <w:name w:val="Heading 3 Char"/>
+    <w:basedOn w:val="DefaultParagraphFont"/>
+    <w:link w:val="Heading3"/>
+    <w:uiPriority w:val="9"/>
+    <w:rsid w:val="00DB5208"/>
+    <w:rPr>
+      <w:rFonts w:asciiTheme="majorHAnsi" w:eastAsiaTheme="majorEastAsia" w:hAnsiTheme="majorHAnsi" w:cstheme="majorBidi"/>
+      <w:b/>
+      <w:bCs/>
+      <w:color w:val="4F81BD" w:themeColor="accent1"/>
+    </w:rPr>
+  </w:style>
+  <w:style w:type="paragraph" w:styleId="HTMLPreformatted">
+    <w:name w:val="HTML Preformatted"/>
+    <w:basedOn w:val="Normal"/>
+    <w:link w:val="HTMLPreformattedChar"/>
+    <w:uiPriority w:val="99"/>
+    <w:semiHidden/>
+    <w:unhideWhenUsed/>
+    <w:rsid w:val="00FF2250"/>
+    <w:pPr>
+      <w:tabs>
+        <w:tab w:val="left" w:pos="916"/>
+        <w:tab w:val="left" w:pos="1832"/>
+        <w:tab w:val="left" w:pos="2748"/>
+        <w:tab w:val="left" w:pos="3664"/>
+        <w:tab w:val="left" w:pos="4580"/>
+        <w:tab w:val="left" w:pos="5496"/>
+        <w:tab w:val="left" w:pos="6412"/>
+        <w:tab w:val="left" w:pos="7328"/>
+        <w:tab w:val="left" w:pos="8244"/>
+        <w:tab w:val="left" w:pos="9160"/>
+        <w:tab w:val="left" w:pos="10076"/>
+        <w:tab w:val="left" w:pos="10992"/>
+        <w:tab w:val="left" w:pos="11908"/>
+        <w:tab w:val="left" w:pos="12824"/>
+        <w:tab w:val="left" w:pos="13740"/>
+        <w:tab w:val="left" w:pos="14656"/>
+      </w:tabs>
+      <w:spacing w:after="0" w:line="240" w:lineRule="auto"/>
+    </w:pPr>
+    <w:rPr>
+      <w:rFonts w:ascii="Courier New" w:eastAsia="Times New Roman" w:hAnsi="Courier New" w:cs="Courier New"/>
+      <w:sz w:val="20"/>
+      <w:szCs w:val="20"/>
+    </w:rPr>
+  </w:style>
+  <w:style w:type="character" w:customStyle="1" w:styleId="HTMLPreformattedChar">
+    <w:name w:val="HTML Preformatted Char"/>
+    <w:basedOn w:val="DefaultParagraphFont"/>
+    <w:link w:val="HTMLPreformatted"/>
+    <w:uiPriority w:val="99"/>
+    <w:semiHidden/>
+    <w:rsid w:val="00FF2250"/>
+    <w:rPr>
+      <w:rFonts w:ascii="Courier New" w:eastAsia="Times New Roman" w:hAnsi="Courier New" w:cs="Courier New"/>
+      <w:sz w:val="20"/>
+      <w:szCs w:val="20"/>
+    </w:rPr>
   </w:style>
 </w:styles>
 </file>

</xml_diff>

<commit_message>
updated coding conversions docs
</commit_message>
<xml_diff>
--- a/Documentation/Coding Conventions.docx
+++ b/Documentation/Coding Conventions.docx
@@ -1200,57 +1200,231 @@
       <w:r>
         <w:t xml:space="preserve">      </w:t>
       </w:r>
+      <w:r>
+        <w:t>X;</w:t>
+      </w:r>
+    </w:p>
+    <w:p>
+      <w:pPr>
+        <w:pStyle w:val="CodeFragment"/>
+      </w:pPr>
+      <w:r>
+        <w:t>t</w:t>
+      </w:r>
+      <w:r>
+        <w:t xml:space="preserve">ypedef  shared_ptr&lt;X&gt; </w:t>
+      </w:r>
+      <w:r>
+        <w:tab/>
+      </w:r>
+      <w:r>
+        <w:t>XPtr;</w:t>
+      </w:r>
+    </w:p>
+    <w:p>
+      <w:pPr>
+        <w:pStyle w:val="CodeFragment"/>
+      </w:pPr>
+      <w:r>
+        <w:t xml:space="preserve">XPtr </w:t>
+      </w:r>
+      <w:r>
+        <w:tab/>
+      </w:r>
+      <w:r>
+        <w:tab/>
+      </w:r>
+      <w:r>
+        <w:tab/>
+      </w:r>
+      <w:r>
+        <w:tab/>
+      </w:r>
+      <w:r>
+        <w:t>mkXPtr ();</w:t>
+      </w:r>
+    </w:p>
+    <w:p>
+      <w:r>
+        <w:t xml:space="preserve"> </w:t>
+      </w:r>
+    </w:p>
+    <w:p>
+      <w:pPr>
+        <w:pStyle w:val="Heading2"/>
+      </w:pPr>
+      <w:r>
+        <w:t>Compare () and operator&lt;, operator&gt;, etc…</w:t>
+      </w:r>
+    </w:p>
+    <w:p>
+      <w:r>
+        <w:t>For types Stroika defines, it generally uses the convention of providing a compare function:</w:t>
+      </w:r>
+    </w:p>
+    <w:p>
+      <w:pPr>
+        <w:pStyle w:val="CodeFragment"/>
+      </w:pPr>
+      <w:r>
+        <w:tab/>
+        <w:t>int T::Compare (T rhs);</w:t>
+      </w:r>
+      <w:r>
+        <w:tab/>
+      </w:r>
+      <w:r>
+        <w:t xml:space="preserve">// sometimes with additional optional </w:t>
+      </w:r>
+    </w:p>
+    <w:p>
+      <w:pPr>
+        <w:pStyle w:val="CodeFragment"/>
+        <w:ind w:left="2880" w:firstLine="720"/>
+      </w:pPr>
+      <w:r>
+        <w:t>// arguments for how to compare</w:t>
+      </w:r>
+    </w:p>
+    <w:p>
+      <w:r>
+        <w:t>and provides</w:t>
+      </w:r>
+    </w:p>
+    <w:p>
+      <w:r>
+        <w:tab/>
+        <w:t xml:space="preserve">bool operator&lt;, operator&lt;=, operator&gt;, operator&gt;=, operator==, operator!= which inline </w:t>
+      </w:r>
+      <w:r>
+        <w:t>trivially maps to this.</w:t>
+      </w:r>
+    </w:p>
+    <w:p>
+      <w:r>
+        <w:t>Stroika code which COUNTS on comparison doesn’t directly call Compare(), but instead uses ‘a &lt; b’, etc. This applies to things  like Stroika containers. The reason for this later choice include:</w:t>
+      </w:r>
+    </w:p>
+    <w:p>
+      <w:pPr>
+        <w:pStyle w:val="ListParagraph"/>
+        <w:numPr>
+          <w:ilvl w:val="0"/>
+          <w:numId w:val="2"/>
+        </w:numPr>
+      </w:pPr>
+      <w:r>
+        <w:t>Working with builtin types (e.g. in)</w:t>
+      </w:r>
+    </w:p>
+    <w:p>
+      <w:pPr>
+        <w:pStyle w:val="ListParagraph"/>
+        <w:numPr>
+          <w:ilvl w:val="0"/>
+          <w:numId w:val="2"/>
+        </w:numPr>
+      </w:pPr>
+      <w:r>
+        <w:t>Working with STL types, and 3</w:t>
+      </w:r>
+      <w:r>
+        <w:rPr>
+          <w:vertAlign w:val="superscript"/>
+        </w:rPr>
+        <w:t>rd</w:t>
+      </w:r>
+      <w:r>
+        <w:t>-party libraries</w:t>
+      </w:r>
+    </w:p>
+    <w:p>
+      <w:pPr>
+        <w:pStyle w:val="ListParagraph"/>
+        <w:numPr>
+          <w:ilvl w:val="0"/>
+          <w:numId w:val="2"/>
+        </w:numPr>
+      </w:pPr>
+      <w:r>
+        <w:t>Probably more likely to seamlessly fit with user code</w:t>
+      </w:r>
+    </w:p>
+    <w:p>
+      <w:r>
+        <w:t xml:space="preserve">Note that we choose to use member function operators for comparison – instead of global (namespace) functions (with two arguments) – because </w:t>
+      </w:r>
+    </w:p>
+    <w:p>
+      <w:pPr>
+        <w:pStyle w:val="ListParagraph"/>
+        <w:numPr>
+          <w:ilvl w:val="0"/>
+          <w:numId w:val="2"/>
+        </w:numPr>
+      </w:pPr>
+      <w:r>
+        <w:t>The namespace based ‘global’ operators only get overloaded if you import the entire namespace (or at least import those functions)</w:t>
+      </w:r>
+    </w:p>
+    <w:p>
+      <w:pPr>
+        <w:pStyle w:val="ListParagraph"/>
+        <w:numPr>
+          <w:ilvl w:val="1"/>
+          <w:numId w:val="2"/>
+        </w:numPr>
+      </w:pPr>
+      <w:r>
+        <w:t>This is either very awkward to use or encourages namespace conflicts</w:t>
+      </w:r>
+    </w:p>
+    <w:p>
+      <w:pPr>
+        <w:pStyle w:val="ListParagraph"/>
+        <w:numPr>
+          <w:ilvl w:val="0"/>
+          <w:numId w:val="2"/>
+        </w:numPr>
+      </w:pPr>
+      <w:r>
+        <w:t>The namespace/global approach CAN lead to confusing conflicts of inappropriately colliding chained conversions</w:t>
+      </w:r>
+    </w:p>
+    <w:p>
+      <w:r>
+        <w:t>The downside of this approach is that stuff like:</w:t>
+      </w:r>
+    </w:p>
+    <w:p>
+      <w:pPr>
+        <w:pStyle w:val="CodeFragment"/>
+      </w:pPr>
+      <w:r>
+        <w:tab/>
+        <w:t>if (L”aa” &lt; String (L”ss”)) {</w:t>
+      </w:r>
+    </w:p>
+    <w:p>
+      <w:pPr>
+        <w:pStyle w:val="CodeFragment"/>
+      </w:pPr>
+      <w:r>
+        <w:tab/>
+        <w:t>}</w:t>
+      </w:r>
+    </w:p>
+    <w:p>
+      <w:r>
+        <w:t>Fails. You must have the left most object be already a String (or other stroika) object.</w:t>
+      </w:r>
+      <w:r>
+        <w:t xml:space="preserve"> Sigh. Seems like the best compromise?</w:t>
+      </w:r>
       <w:bookmarkStart w:id="0" w:name="_GoBack"/>
       <w:bookmarkEnd w:id="0"/>
-      <w:r>
-        <w:t>X;</w:t>
-      </w:r>
-    </w:p>
-    <w:p>
-      <w:pPr>
-        <w:pStyle w:val="CodeFragment"/>
-      </w:pPr>
-      <w:r>
-        <w:t>t</w:t>
-      </w:r>
-      <w:r>
-        <w:t xml:space="preserve">ypedef  shared_ptr&lt;X&gt; </w:t>
-      </w:r>
-      <w:r>
-        <w:tab/>
-      </w:r>
-      <w:r>
-        <w:t>XPtr;</w:t>
-      </w:r>
-    </w:p>
-    <w:p>
-      <w:pPr>
-        <w:pStyle w:val="CodeFragment"/>
-      </w:pPr>
-      <w:r>
-        <w:t xml:space="preserve">XPtr </w:t>
-      </w:r>
-      <w:r>
-        <w:tab/>
-      </w:r>
-      <w:r>
-        <w:tab/>
-      </w:r>
-      <w:r>
-        <w:tab/>
-      </w:r>
-      <w:r>
-        <w:tab/>
-      </w:r>
-      <w:r>
-        <w:t>mkXPtr ();</w:t>
-      </w:r>
-    </w:p>
-    <w:p>
-      <w:r>
-        <w:t xml:space="preserve"> </w:t>
-      </w:r>
-    </w:p>
+    </w:p>
+    <w:p/>
     <w:sectPr>
       <w:pgSz w:w="12240" w:h="15840"/>
       <w:pgMar w:top="1440" w:right="1440" w:bottom="1440" w:left="1440" w:header="720" w:footer="720" w:gutter="0"/>
@@ -1264,6 +1438,118 @@
 <file path=word/numbering.xml><?xml version="1.0" encoding="utf-8"?>
 <w:numbering xmlns:wpc="http://schemas.microsoft.com/office/word/2010/wordprocessingCanvas" xmlns:mc="http://schemas.openxmlformats.org/markup-compatibility/2006" xmlns:o="urn:schemas-microsoft-com:office:office" xmlns:r="http://schemas.openxmlformats.org/officeDocument/2006/relationships" xmlns:m="http://schemas.openxmlformats.org/officeDocument/2006/math" xmlns:v="urn:schemas-microsoft-com:vml" xmlns:wp14="http://schemas.microsoft.com/office/word/2010/wordprocessingDrawing" xmlns:wp="http://schemas.openxmlformats.org/drawingml/2006/wordprocessingDrawing" xmlns:w10="urn:schemas-microsoft-com:office:word" xmlns:w="http://schemas.openxmlformats.org/wordprocessingml/2006/main" xmlns:w14="http://schemas.microsoft.com/office/word/2010/wordml" xmlns:w15="http://schemas.microsoft.com/office/word/2012/wordml" xmlns:wpg="http://schemas.microsoft.com/office/word/2010/wordprocessingGroup" xmlns:wpi="http://schemas.microsoft.com/office/word/2010/wordprocessingInk" xmlns:wne="http://schemas.microsoft.com/office/word/2006/wordml" xmlns:wps="http://schemas.microsoft.com/office/word/2010/wordprocessingShape" mc:Ignorable="w14 w15 wp14">
   <w:abstractNum w:abstractNumId="0">
+    <w:nsid w:val="06F50591"/>
+    <w:multiLevelType w:val="hybridMultilevel"/>
+    <w:tmpl w:val="FAD424F0"/>
+    <w:lvl w:ilvl="0" w:tplc="F1F007BC">
+      <w:numFmt w:val="bullet"/>
+      <w:lvlText w:val=""/>
+      <w:lvlJc w:val="left"/>
+      <w:pPr>
+        <w:ind w:left="1080" w:hanging="360"/>
+      </w:pPr>
+      <w:rPr>
+        <w:rFonts w:ascii="Wingdings" w:eastAsiaTheme="minorHAnsi" w:hAnsi="Wingdings" w:cstheme="minorBidi" w:hint="default"/>
+      </w:rPr>
+    </w:lvl>
+    <w:lvl w:ilvl="1" w:tplc="04090003">
+      <w:start w:val="1"/>
+      <w:numFmt w:val="bullet"/>
+      <w:lvlText w:val="o"/>
+      <w:lvlJc w:val="left"/>
+      <w:pPr>
+        <w:ind w:left="1800" w:hanging="360"/>
+      </w:pPr>
+      <w:rPr>
+        <w:rFonts w:ascii="Courier New" w:hAnsi="Courier New" w:cs="Courier New" w:hint="default"/>
+      </w:rPr>
+    </w:lvl>
+    <w:lvl w:ilvl="2" w:tplc="04090005" w:tentative="1">
+      <w:start w:val="1"/>
+      <w:numFmt w:val="bullet"/>
+      <w:lvlText w:val=""/>
+      <w:lvlJc w:val="left"/>
+      <w:pPr>
+        <w:ind w:left="2520" w:hanging="360"/>
+      </w:pPr>
+      <w:rPr>
+        <w:rFonts w:ascii="Wingdings" w:hAnsi="Wingdings" w:hint="default"/>
+      </w:rPr>
+    </w:lvl>
+    <w:lvl w:ilvl="3" w:tplc="04090001" w:tentative="1">
+      <w:start w:val="1"/>
+      <w:numFmt w:val="bullet"/>
+      <w:lvlText w:val=""/>
+      <w:lvlJc w:val="left"/>
+      <w:pPr>
+        <w:ind w:left="3240" w:hanging="360"/>
+      </w:pPr>
+      <w:rPr>
+        <w:rFonts w:ascii="Symbol" w:hAnsi="Symbol" w:hint="default"/>
+      </w:rPr>
+    </w:lvl>
+    <w:lvl w:ilvl="4" w:tplc="04090003" w:tentative="1">
+      <w:start w:val="1"/>
+      <w:numFmt w:val="bullet"/>
+      <w:lvlText w:val="o"/>
+      <w:lvlJc w:val="left"/>
+      <w:pPr>
+        <w:ind w:left="3960" w:hanging="360"/>
+      </w:pPr>
+      <w:rPr>
+        <w:rFonts w:ascii="Courier New" w:hAnsi="Courier New" w:cs="Courier New" w:hint="default"/>
+      </w:rPr>
+    </w:lvl>
+    <w:lvl w:ilvl="5" w:tplc="04090005" w:tentative="1">
+      <w:start w:val="1"/>
+      <w:numFmt w:val="bullet"/>
+      <w:lvlText w:val=""/>
+      <w:lvlJc w:val="left"/>
+      <w:pPr>
+        <w:ind w:left="4680" w:hanging="360"/>
+      </w:pPr>
+      <w:rPr>
+        <w:rFonts w:ascii="Wingdings" w:hAnsi="Wingdings" w:hint="default"/>
+      </w:rPr>
+    </w:lvl>
+    <w:lvl w:ilvl="6" w:tplc="04090001" w:tentative="1">
+      <w:start w:val="1"/>
+      <w:numFmt w:val="bullet"/>
+      <w:lvlText w:val=""/>
+      <w:lvlJc w:val="left"/>
+      <w:pPr>
+        <w:ind w:left="5400" w:hanging="360"/>
+      </w:pPr>
+      <w:rPr>
+        <w:rFonts w:ascii="Symbol" w:hAnsi="Symbol" w:hint="default"/>
+      </w:rPr>
+    </w:lvl>
+    <w:lvl w:ilvl="7" w:tplc="04090003" w:tentative="1">
+      <w:start w:val="1"/>
+      <w:numFmt w:val="bullet"/>
+      <w:lvlText w:val="o"/>
+      <w:lvlJc w:val="left"/>
+      <w:pPr>
+        <w:ind w:left="6120" w:hanging="360"/>
+      </w:pPr>
+      <w:rPr>
+        <w:rFonts w:ascii="Courier New" w:hAnsi="Courier New" w:cs="Courier New" w:hint="default"/>
+      </w:rPr>
+    </w:lvl>
+    <w:lvl w:ilvl="8" w:tplc="04090005" w:tentative="1">
+      <w:start w:val="1"/>
+      <w:numFmt w:val="bullet"/>
+      <w:lvlText w:val=""/>
+      <w:lvlJc w:val="left"/>
+      <w:pPr>
+        <w:ind w:left="6840" w:hanging="360"/>
+      </w:pPr>
+      <w:rPr>
+        <w:rFonts w:ascii="Wingdings" w:hAnsi="Wingdings" w:hint="default"/>
+      </w:rPr>
+    </w:lvl>
+  </w:abstractNum>
+  <w:abstractNum w:abstractNumId="1">
     <w:nsid w:val="51B43592"/>
     <w:multiLevelType w:val="hybridMultilevel"/>
     <w:tmpl w:val="EB42F65C"/>
@@ -1377,6 +1663,9 @@
     </w:lvl>
   </w:abstractNum>
   <w:num w:numId="1">
+    <w:abstractNumId w:val="1"/>
+  </w:num>
+  <w:num w:numId="2">
     <w:abstractNumId w:val="0"/>
   </w:num>
 </w:numbering>

</xml_diff>

<commit_message>
Updated coding convensions docs about change wrt operator< etc
</commit_message>
<xml_diff>
--- a/Documentation/Coding Conventions.docx
+++ b/Documentation/Coding Conventions.docx
@@ -67,7 +67,13 @@
         </w:numPr>
       </w:pPr>
       <w:r>
-        <w:t>No whatspace before or after text of file</w:t>
+        <w:t xml:space="preserve">No </w:t>
+      </w:r>
+      <w:r>
+        <w:t>whitespace</w:t>
+      </w:r>
+      <w:r>
+        <w:t xml:space="preserve"> before or after text of file</w:t>
       </w:r>
     </w:p>
     <w:p>
@@ -91,7 +97,13 @@
         </w:numPr>
       </w:pPr>
       <w:r>
-        <w:t>One space between releated sections of #includes</w:t>
+        <w:t xml:space="preserve">One space between </w:t>
+      </w:r>
+      <w:r>
+        <w:t>related</w:t>
+      </w:r>
+      <w:r>
+        <w:t xml:space="preserve"> sections of #includes</w:t>
       </w:r>
     </w:p>
     <w:p>
@@ -421,7 +433,19 @@
         <w:rPr>
           <w:highlight w:val="white"/>
         </w:rPr>
-        <w:t xml:space="preserve"> *      @todo - maybe stuff like Add(ENUM, ENUM), and DIFF (ENum,ENUM) to workouarnd</w:t>
+        <w:t xml:space="preserve"> *      @todo - maybe stuff like Add(ENUM, ENUM), and DIFF (</w:t>
+      </w:r>
+      <w:r>
+        <w:rPr>
+          <w:highlight w:val="white"/>
+        </w:rPr>
+        <w:t>ENUM</w:t>
+      </w:r>
+      <w:r>
+        <w:rPr>
+          <w:highlight w:val="white"/>
+        </w:rPr>
+        <w:t>,ENUM) to workouarnd</w:t>
       </w:r>
     </w:p>
     <w:p>
@@ -1351,49 +1375,19 @@
       </w:r>
     </w:p>
     <w:p>
-      <w:r>
-        <w:t xml:space="preserve">Note that we choose to use member function operators for comparison – instead of global (namespace) functions (with two arguments) – because </w:t>
-      </w:r>
-    </w:p>
-    <w:p>
-      <w:pPr>
-        <w:pStyle w:val="ListParagraph"/>
-        <w:numPr>
-          <w:ilvl w:val="0"/>
-          <w:numId w:val="2"/>
-        </w:numPr>
-      </w:pPr>
-      <w:r>
-        <w:t>The namespace based ‘global’ operators only get overloaded if you import the entire namespace (or at least import those functions)</w:t>
-      </w:r>
-    </w:p>
-    <w:p>
-      <w:pPr>
-        <w:pStyle w:val="ListParagraph"/>
-        <w:numPr>
-          <w:ilvl w:val="1"/>
-          <w:numId w:val="2"/>
-        </w:numPr>
-      </w:pPr>
-      <w:r>
-        <w:t>This is either very awkward to use or encourages namespace conflicts</w:t>
-      </w:r>
-    </w:p>
-    <w:p>
-      <w:pPr>
-        <w:pStyle w:val="ListParagraph"/>
-        <w:numPr>
-          <w:ilvl w:val="0"/>
-          <w:numId w:val="2"/>
-        </w:numPr>
-      </w:pPr>
-      <w:r>
-        <w:t>The namespace/global approach CAN lead to confusing conflicts of inappropriately colliding chained conversions</w:t>
-      </w:r>
-    </w:p>
-    <w:p>
-      <w:r>
-        <w:t>The downside of this approach is that stuff like:</w:t>
+      <w:pPr>
+        <w:pStyle w:val="NormalWeb"/>
+      </w:pPr>
+      <w:r>
+        <w:t>Note that we choose to use non-member operator overloads for these comparison functions because putting them in the namespace where the class is defined provides the same convenience of use (name lookup) as member functions, but allows for cases like C &lt; O where C is some time convertible to O, and O is the class we are adding operator&lt; support for.</w:t>
+      </w:r>
+    </w:p>
+    <w:p>
+      <w:r>
+        <w:t>So for example</w:t>
+      </w:r>
+      <w:r>
+        <w:t>:</w:t>
       </w:r>
     </w:p>
     <w:p>
@@ -1416,18 +1410,18 @@
     </w:p>
     <w:p>
       <w:r>
-        <w:t>Fails. You must have the left most object be already a String (or other stroika) object.</w:t>
-      </w:r>
-      <w:r>
-        <w:t xml:space="preserve"> Sigh. Seems like the best compromise?</w:t>
-      </w:r>
+        <w:t>Works as expected, so long as either the left or right side is a String class, and the other side is convertible to a String.</w:t>
+      </w:r>
+    </w:p>
+    <w:p>
+      <w:bookmarkStart w:id="0" w:name="_GoBack"/>
+      <w:bookmarkEnd w:id="0"/>
     </w:p>
     <w:p>
       <w:pPr>
         <w:pStyle w:val="Heading2"/>
       </w:pPr>
       <w:r>
-        <w:lastRenderedPageBreak/>
         <w:t>Using T= versus typedef</w:t>
       </w:r>
     </w:p>
@@ -1450,6 +1444,7 @@
         </w:numPr>
       </w:pPr>
       <w:r>
+        <w:lastRenderedPageBreak/>
         <w:t>The using = syntax is slightly more powerful, in that it supports defining derivative template typdefs.</w:t>
       </w:r>
     </w:p>
@@ -1466,10 +1461,7 @@
       </w:r>
     </w:p>
     <w:p/>
-    <w:p>
-      <w:bookmarkStart w:id="0" w:name="_GoBack"/>
-      <w:bookmarkEnd w:id="0"/>
-    </w:p>
+    <w:p/>
     <w:sectPr>
       <w:pgSz w:w="12240" w:h="15840"/>
       <w:pgMar w:top="1440" w:right="1440" w:bottom="1440" w:left="1440" w:header="720" w:footer="720" w:gutter="0"/>
@@ -2394,6 +2386,21 @@
       <w:szCs w:val="19"/>
     </w:rPr>
   </w:style>
+  <w:style w:type="paragraph" w:styleId="NormalWeb">
+    <w:name w:val="Normal (Web)"/>
+    <w:basedOn w:val="Normal"/>
+    <w:uiPriority w:val="99"/>
+    <w:unhideWhenUsed/>
+    <w:rsid w:val="00176DDF"/>
+    <w:pPr>
+      <w:spacing w:before="100" w:beforeAutospacing="1" w:after="100" w:afterAutospacing="1" w:line="240" w:lineRule="auto"/>
+    </w:pPr>
+    <w:rPr>
+      <w:rFonts w:ascii="Times New Roman" w:eastAsia="Times New Roman" w:hAnsi="Times New Roman" w:cs="Times New Roman"/>
+      <w:sz w:val="24"/>
+      <w:szCs w:val="24"/>
+    </w:rPr>
+  </w:style>
 </w:styles>
 </file>
 

</xml_diff>

<commit_message>
docs on camel case and naming convetions
</commit_message>
<xml_diff>
--- a/Documentation/Coding Conventions.docx
+++ b/Documentation/Coding Conventions.docx
@@ -27,15 +27,31 @@
         </w:numPr>
       </w:pPr>
       <w:r>
-        <w:t>Run AStyle script</w:t>
+        <w:t xml:space="preserve">Run </w:t>
+      </w:r>
+      <w:proofErr w:type="spellStart"/>
+      <w:r>
+        <w:t>as</w:t>
+      </w:r>
+      <w:r>
+        <w:t>tyle</w:t>
+      </w:r>
+      <w:proofErr w:type="spellEnd"/>
+      <w:r>
+        <w:t xml:space="preserve"> script</w:t>
       </w:r>
     </w:p>
     <w:p>
       <w:pPr>
         <w:pStyle w:val="ListParagraph"/>
       </w:pPr>
-      <w:r>
-        <w:t>RunAstyle.pl</w:t>
+      <w:proofErr w:type="gramStart"/>
+      <w:r>
+        <w:t>make</w:t>
+      </w:r>
+      <w:proofErr w:type="gramEnd"/>
+      <w:r>
+        <w:t xml:space="preserve"> format-code</w:t>
       </w:r>
     </w:p>
     <w:p>
@@ -209,29 +225,54 @@
           <w:color w:val="0000FF"/>
           <w:highlight w:val="white"/>
         </w:rPr>
-        <w:t>#ifndef</w:t>
-      </w:r>
-      <w:r>
-        <w:rPr>
-          <w:color w:val="000000"/>
-          <w:highlight w:val="white"/>
-        </w:rPr>
-        <w:t xml:space="preserve"> _Stroika_Foundation_Configuration_Enumeration_h_</w:t>
-      </w:r>
-    </w:p>
-    <w:p>
-      <w:pPr>
-        <w:pStyle w:val="CodeFragment"/>
-        <w:rPr>
-          <w:color w:val="000000"/>
-          <w:highlight w:val="white"/>
-        </w:rPr>
-      </w:pPr>
+        <w:t>#</w:t>
+      </w:r>
+      <w:proofErr w:type="spellStart"/>
       <w:r>
         <w:rPr>
           <w:color w:val="0000FF"/>
           <w:highlight w:val="white"/>
         </w:rPr>
+        <w:t>ifndef</w:t>
+      </w:r>
+      <w:proofErr w:type="spellEnd"/>
+      <w:r>
+        <w:rPr>
+          <w:color w:val="000000"/>
+          <w:highlight w:val="white"/>
+        </w:rPr>
+        <w:t xml:space="preserve"> _</w:t>
+      </w:r>
+      <w:proofErr w:type="spellStart"/>
+      <w:r>
+        <w:rPr>
+          <w:color w:val="000000"/>
+          <w:highlight w:val="white"/>
+        </w:rPr>
+        <w:t>Stroika_Foundation_Configuration_Enumeration_h</w:t>
+      </w:r>
+      <w:proofErr w:type="spellEnd"/>
+      <w:r>
+        <w:rPr>
+          <w:color w:val="000000"/>
+          <w:highlight w:val="white"/>
+        </w:rPr>
+        <w:t>_</w:t>
+      </w:r>
+    </w:p>
+    <w:p>
+      <w:pPr>
+        <w:pStyle w:val="CodeFragment"/>
+        <w:rPr>
+          <w:color w:val="000000"/>
+          <w:highlight w:val="white"/>
+        </w:rPr>
+      </w:pPr>
+      <w:r>
+        <w:rPr>
+          <w:color w:val="0000FF"/>
+          <w:highlight w:val="white"/>
+        </w:rPr>
         <w:t>#define</w:t>
       </w:r>
       <w:r>
@@ -246,7 +287,24 @@
           <w:color w:val="6F008A"/>
           <w:highlight w:val="white"/>
         </w:rPr>
-        <w:t>_Stroika_Foundation_Configuration_Enumeration_h_</w:t>
+        <w:t>_</w:t>
+      </w:r>
+      <w:proofErr w:type="spellStart"/>
+      <w:r>
+        <w:rPr>
+          <w:color w:val="6F008A"/>
+          <w:highlight w:val="white"/>
+        </w:rPr>
+        <w:t>Stroika_Foundation_Configuration_Enumeration_h</w:t>
+      </w:r>
+      <w:proofErr w:type="spellEnd"/>
+      <w:proofErr w:type="gramStart"/>
+      <w:r>
+        <w:rPr>
+          <w:color w:val="6F008A"/>
+          <w:highlight w:val="white"/>
+        </w:rPr>
+        <w:t>_</w:t>
       </w:r>
       <w:r>
         <w:rPr>
@@ -255,6 +313,7 @@
         </w:rPr>
         <w:t xml:space="preserve">  1</w:t>
       </w:r>
+      <w:proofErr w:type="gramEnd"/>
     </w:p>
     <w:p>
       <w:pPr>
@@ -292,7 +351,39 @@
           <w:color w:val="A31515"/>
           <w:highlight w:val="white"/>
         </w:rPr>
-        <w:t>"../StroikaPreComp.h"</w:t>
+        <w:t>"</w:t>
+      </w:r>
+      <w:proofErr w:type="gramStart"/>
+      <w:r>
+        <w:rPr>
+          <w:color w:val="A31515"/>
+          <w:highlight w:val="white"/>
+        </w:rPr>
+        <w:t>..</w:t>
+      </w:r>
+      <w:proofErr w:type="gramEnd"/>
+      <w:r>
+        <w:rPr>
+          <w:color w:val="A31515"/>
+          <w:highlight w:val="white"/>
+        </w:rPr>
+        <w:t>/</w:t>
+      </w:r>
+      <w:proofErr w:type="spellStart"/>
+      <w:r>
+        <w:rPr>
+          <w:color w:val="A31515"/>
+          <w:highlight w:val="white"/>
+        </w:rPr>
+        <w:t>StroikaPreComp.h</w:t>
+      </w:r>
+      <w:proofErr w:type="spellEnd"/>
+      <w:r>
+        <w:rPr>
+          <w:color w:val="A31515"/>
+          <w:highlight w:val="white"/>
+        </w:rPr>
+        <w:t>"</w:t>
       </w:r>
     </w:p>
     <w:p>
@@ -331,7 +422,23 @@
           <w:color w:val="A31515"/>
           <w:highlight w:val="white"/>
         </w:rPr>
-        <w:t>"Common.h"</w:t>
+        <w:t>"</w:t>
+      </w:r>
+      <w:proofErr w:type="spellStart"/>
+      <w:r>
+        <w:rPr>
+          <w:color w:val="A31515"/>
+          <w:highlight w:val="white"/>
+        </w:rPr>
+        <w:t>Common.h</w:t>
+      </w:r>
+      <w:proofErr w:type="spellEnd"/>
+      <w:r>
+        <w:rPr>
+          <w:color w:val="A31515"/>
+          <w:highlight w:val="white"/>
+        </w:rPr>
+        <w:t>"</w:t>
       </w:r>
     </w:p>
     <w:p>
@@ -388,7 +495,21 @@
         <w:rPr>
           <w:highlight w:val="white"/>
         </w:rPr>
-        <w:t xml:space="preserve"> *  \file</w:t>
+        <w:t xml:space="preserve"> </w:t>
+      </w:r>
+      <w:proofErr w:type="gramStart"/>
+      <w:r>
+        <w:rPr>
+          <w:highlight w:val="white"/>
+        </w:rPr>
+        <w:t>*  \</w:t>
+      </w:r>
+      <w:proofErr w:type="gramEnd"/>
+      <w:r>
+        <w:rPr>
+          <w:highlight w:val="white"/>
+        </w:rPr>
+        <w:t>file</w:t>
       </w:r>
     </w:p>
     <w:p>
@@ -433,7 +554,35 @@
         <w:rPr>
           <w:highlight w:val="white"/>
         </w:rPr>
-        <w:t xml:space="preserve"> *      @todo - maybe stuff like Add(ENUM, ENUM), and DIFF (</w:t>
+        <w:t xml:space="preserve"> *      @</w:t>
+      </w:r>
+      <w:proofErr w:type="spellStart"/>
+      <w:r>
+        <w:rPr>
+          <w:highlight w:val="white"/>
+        </w:rPr>
+        <w:t>todo</w:t>
+      </w:r>
+      <w:proofErr w:type="spellEnd"/>
+      <w:r>
+        <w:rPr>
+          <w:highlight w:val="white"/>
+        </w:rPr>
+        <w:t xml:space="preserve"> - maybe stuff like </w:t>
+      </w:r>
+      <w:proofErr w:type="gramStart"/>
+      <w:r>
+        <w:rPr>
+          <w:highlight w:val="white"/>
+        </w:rPr>
+        <w:t>Add(</w:t>
+      </w:r>
+      <w:proofErr w:type="gramEnd"/>
+      <w:r>
+        <w:rPr>
+          <w:highlight w:val="white"/>
+        </w:rPr>
+        <w:t>ENUM, ENUM), and DIFF (</w:t>
       </w:r>
       <w:r>
         <w:rPr>
@@ -445,22 +594,72 @@
         <w:rPr>
           <w:highlight w:val="white"/>
         </w:rPr>
-        <w:t>,ENUM) to workouarnd</w:t>
-      </w:r>
-    </w:p>
-    <w:p>
-      <w:pPr>
-        <w:pStyle w:val="CodeFragment"/>
-        <w:rPr>
-          <w:color w:val="000000"/>
-          <w:highlight w:val="white"/>
-        </w:rPr>
-      </w:pPr>
-      <w:r>
-        <w:rPr>
-          <w:highlight w:val="white"/>
-        </w:rPr>
-        <w:t xml:space="preserve"> *              issues with too-strong typing with enum class?? (avoid so many casts)</w:t>
+        <w:t xml:space="preserve">,ENUM) to </w:t>
+      </w:r>
+      <w:proofErr w:type="spellStart"/>
+      <w:r>
+        <w:rPr>
+          <w:highlight w:val="white"/>
+        </w:rPr>
+        <w:t>workouarnd</w:t>
+      </w:r>
+      <w:proofErr w:type="spellEnd"/>
+    </w:p>
+    <w:p>
+      <w:pPr>
+        <w:pStyle w:val="CodeFragment"/>
+        <w:rPr>
+          <w:color w:val="000000"/>
+          <w:highlight w:val="white"/>
+        </w:rPr>
+      </w:pPr>
+      <w:r>
+        <w:rPr>
+          <w:highlight w:val="white"/>
+        </w:rPr>
+        <w:t xml:space="preserve"> *              </w:t>
+      </w:r>
+      <w:proofErr w:type="gramStart"/>
+      <w:r>
+        <w:rPr>
+          <w:highlight w:val="white"/>
+        </w:rPr>
+        <w:t>issues</w:t>
+      </w:r>
+      <w:proofErr w:type="gramEnd"/>
+      <w:r>
+        <w:rPr>
+          <w:highlight w:val="white"/>
+        </w:rPr>
+        <w:t xml:space="preserve"> with too-strong typing with </w:t>
+      </w:r>
+      <w:proofErr w:type="spellStart"/>
+      <w:r>
+        <w:rPr>
+          <w:highlight w:val="white"/>
+        </w:rPr>
+        <w:t>enum</w:t>
+      </w:r>
+      <w:proofErr w:type="spellEnd"/>
+      <w:r>
+        <w:rPr>
+          <w:highlight w:val="white"/>
+        </w:rPr>
+        <w:t xml:space="preserve"> class?? (</w:t>
+      </w:r>
+      <w:proofErr w:type="gramStart"/>
+      <w:r>
+        <w:rPr>
+          <w:highlight w:val="white"/>
+        </w:rPr>
+        <w:t>avoid</w:t>
+      </w:r>
+      <w:proofErr w:type="gramEnd"/>
+      <w:r>
+        <w:rPr>
+          <w:highlight w:val="white"/>
+        </w:rPr>
+        <w:t xml:space="preserve"> so many casts)</w:t>
       </w:r>
     </w:p>
     <w:p>
@@ -513,6 +712,7 @@
           <w:highlight w:val="white"/>
         </w:rPr>
       </w:pPr>
+      <w:proofErr w:type="gramStart"/>
       <w:r>
         <w:rPr>
           <w:color w:val="0000FF"/>
@@ -520,12 +720,29 @@
         </w:rPr>
         <w:t>namespace</w:t>
       </w:r>
-      <w:r>
-        <w:rPr>
-          <w:color w:val="000000"/>
-          <w:highlight w:val="white"/>
-        </w:rPr>
-        <w:t xml:space="preserve">   Stroika {</w:t>
+      <w:proofErr w:type="gramEnd"/>
+      <w:r>
+        <w:rPr>
+          <w:color w:val="000000"/>
+          <w:highlight w:val="white"/>
+        </w:rPr>
+        <w:t xml:space="preserve">   </w:t>
+      </w:r>
+      <w:proofErr w:type="spellStart"/>
+      <w:r>
+        <w:rPr>
+          <w:color w:val="000000"/>
+          <w:highlight w:val="white"/>
+        </w:rPr>
+        <w:t>Stroika</w:t>
+      </w:r>
+      <w:proofErr w:type="spellEnd"/>
+      <w:r>
+        <w:rPr>
+          <w:color w:val="000000"/>
+          <w:highlight w:val="white"/>
+        </w:rPr>
+        <w:t xml:space="preserve"> {</w:t>
       </w:r>
     </w:p>
     <w:p>
@@ -543,6 +760,7 @@
         </w:rPr>
         <w:t xml:space="preserve">    </w:t>
       </w:r>
+      <w:proofErr w:type="gramStart"/>
       <w:r>
         <w:rPr>
           <w:color w:val="0000FF"/>
@@ -550,6 +768,7 @@
         </w:rPr>
         <w:t>namespace</w:t>
       </w:r>
+      <w:proofErr w:type="gramEnd"/>
       <w:r>
         <w:rPr>
           <w:color w:val="000000"/>
@@ -573,6 +792,7 @@
         </w:rPr>
         <w:t xml:space="preserve">        </w:t>
       </w:r>
+      <w:proofErr w:type="gramStart"/>
       <w:r>
         <w:rPr>
           <w:color w:val="0000FF"/>
@@ -580,6 +800,7 @@
         </w:rPr>
         <w:t>namespace</w:t>
       </w:r>
+      <w:proofErr w:type="gramEnd"/>
       <w:r>
         <w:rPr>
           <w:color w:val="000000"/>
@@ -640,7 +861,21 @@
         <w:rPr>
           <w:highlight w:val="white"/>
         </w:rPr>
-        <w:t xml:space="preserve">             *  \brief  Increment the given enumeration safely, without a bunch of casts.</w:t>
+        <w:t xml:space="preserve">             </w:t>
+      </w:r>
+      <w:proofErr w:type="gramStart"/>
+      <w:r>
+        <w:rPr>
+          <w:highlight w:val="white"/>
+        </w:rPr>
+        <w:t>*  \</w:t>
+      </w:r>
+      <w:proofErr w:type="gramEnd"/>
+      <w:r>
+        <w:rPr>
+          <w:highlight w:val="white"/>
+        </w:rPr>
+        <w:t>brief  Increment the given enumeration safely, without a bunch of casts.</w:t>
       </w:r>
     </w:p>
     <w:p>
@@ -670,23 +905,151 @@
         <w:rPr>
           <w:highlight w:val="white"/>
         </w:rPr>
-        <w:t xml:space="preserve">             *      \req    ENUM uses  Define_Start_End_Count() to define eSTART, eEND</w:t>
-      </w:r>
-    </w:p>
-    <w:p>
-      <w:pPr>
-        <w:pStyle w:val="CodeFragment"/>
-        <w:rPr>
-          <w:color w:val="000000"/>
-          <w:highlight w:val="white"/>
-        </w:rPr>
-      </w:pPr>
-      <w:r>
-        <w:rPr>
-          <w:highlight w:val="white"/>
-        </w:rPr>
-        <w:t xml:space="preserve">             *      \req    e &gt;= typename ENUM::eSTART and e &lt; typename ENUM::eEND</w:t>
-      </w:r>
+        <w:t xml:space="preserve">             *      \</w:t>
+      </w:r>
+      <w:proofErr w:type="spellStart"/>
+      <w:r>
+        <w:rPr>
+          <w:highlight w:val="white"/>
+        </w:rPr>
+        <w:t>req</w:t>
+      </w:r>
+      <w:proofErr w:type="spellEnd"/>
+      <w:r>
+        <w:rPr>
+          <w:highlight w:val="white"/>
+        </w:rPr>
+        <w:t xml:space="preserve">    ENUM </w:t>
+      </w:r>
+      <w:proofErr w:type="gramStart"/>
+      <w:r>
+        <w:rPr>
+          <w:highlight w:val="white"/>
+        </w:rPr>
+        <w:t xml:space="preserve">uses  </w:t>
+      </w:r>
+      <w:proofErr w:type="spellStart"/>
+      <w:r>
+        <w:rPr>
+          <w:highlight w:val="white"/>
+        </w:rPr>
+        <w:t>Define</w:t>
+      </w:r>
+      <w:proofErr w:type="gramEnd"/>
+      <w:r>
+        <w:rPr>
+          <w:highlight w:val="white"/>
+        </w:rPr>
+        <w:t>_Start_End_Count</w:t>
+      </w:r>
+      <w:proofErr w:type="spellEnd"/>
+      <w:r>
+        <w:rPr>
+          <w:highlight w:val="white"/>
+        </w:rPr>
+        <w:t xml:space="preserve">() to define </w:t>
+      </w:r>
+      <w:proofErr w:type="spellStart"/>
+      <w:r>
+        <w:rPr>
+          <w:highlight w:val="white"/>
+        </w:rPr>
+        <w:t>eSTART</w:t>
+      </w:r>
+      <w:proofErr w:type="spellEnd"/>
+      <w:r>
+        <w:rPr>
+          <w:highlight w:val="white"/>
+        </w:rPr>
+        <w:t xml:space="preserve">, </w:t>
+      </w:r>
+      <w:proofErr w:type="spellStart"/>
+      <w:r>
+        <w:rPr>
+          <w:highlight w:val="white"/>
+        </w:rPr>
+        <w:t>eEND</w:t>
+      </w:r>
+      <w:proofErr w:type="spellEnd"/>
+    </w:p>
+    <w:p>
+      <w:pPr>
+        <w:pStyle w:val="CodeFragment"/>
+        <w:rPr>
+          <w:color w:val="000000"/>
+          <w:highlight w:val="white"/>
+        </w:rPr>
+      </w:pPr>
+      <w:r>
+        <w:rPr>
+          <w:highlight w:val="white"/>
+        </w:rPr>
+        <w:t xml:space="preserve">             *      \</w:t>
+      </w:r>
+      <w:proofErr w:type="spellStart"/>
+      <w:r>
+        <w:rPr>
+          <w:highlight w:val="white"/>
+        </w:rPr>
+        <w:t>req</w:t>
+      </w:r>
+      <w:proofErr w:type="spellEnd"/>
+      <w:r>
+        <w:rPr>
+          <w:highlight w:val="white"/>
+        </w:rPr>
+        <w:t xml:space="preserve">    e &gt;= </w:t>
+      </w:r>
+      <w:proofErr w:type="spellStart"/>
+      <w:r>
+        <w:rPr>
+          <w:highlight w:val="white"/>
+        </w:rPr>
+        <w:t>typename</w:t>
+      </w:r>
+      <w:proofErr w:type="spellEnd"/>
+      <w:r>
+        <w:rPr>
+          <w:highlight w:val="white"/>
+        </w:rPr>
+        <w:t xml:space="preserve"> ENUM::</w:t>
+      </w:r>
+      <w:proofErr w:type="spellStart"/>
+      <w:r>
+        <w:rPr>
+          <w:highlight w:val="white"/>
+        </w:rPr>
+        <w:t>eSTART</w:t>
+      </w:r>
+      <w:proofErr w:type="spellEnd"/>
+      <w:r>
+        <w:rPr>
+          <w:highlight w:val="white"/>
+        </w:rPr>
+        <w:t xml:space="preserve"> and e &lt; </w:t>
+      </w:r>
+      <w:proofErr w:type="spellStart"/>
+      <w:r>
+        <w:rPr>
+          <w:highlight w:val="white"/>
+        </w:rPr>
+        <w:t>typename</w:t>
+      </w:r>
+      <w:proofErr w:type="spellEnd"/>
+      <w:r>
+        <w:rPr>
+          <w:highlight w:val="white"/>
+        </w:rPr>
+        <w:t xml:space="preserve"> ENUM::</w:t>
+      </w:r>
+      <w:proofErr w:type="spellStart"/>
+      <w:r>
+        <w:rPr>
+          <w:highlight w:val="white"/>
+        </w:rPr>
+        <w:t>eEND</w:t>
+      </w:r>
+      <w:proofErr w:type="spellEnd"/>
     </w:p>
     <w:p>
       <w:pPr>
@@ -719,6 +1082,7 @@
         </w:rPr>
         <w:t xml:space="preserve">            </w:t>
       </w:r>
+      <w:proofErr w:type="gramStart"/>
       <w:r>
         <w:rPr>
           <w:color w:val="0000FF"/>
@@ -726,6 +1090,7 @@
         </w:rPr>
         <w:t>template</w:t>
       </w:r>
+      <w:proofErr w:type="gramEnd"/>
       <w:r>
         <w:rPr>
           <w:color w:val="000000"/>
@@ -733,6 +1098,7 @@
         </w:rPr>
         <w:t xml:space="preserve">    &lt;</w:t>
       </w:r>
+      <w:proofErr w:type="spellStart"/>
       <w:r>
         <w:rPr>
           <w:color w:val="0000FF"/>
@@ -740,6 +1106,7 @@
         </w:rPr>
         <w:t>typename</w:t>
       </w:r>
+      <w:proofErr w:type="spellEnd"/>
       <w:r>
         <w:rPr>
           <w:color w:val="000000"/>
@@ -789,7 +1156,23 @@
           <w:color w:val="000000"/>
           <w:highlight w:val="white"/>
         </w:rPr>
-        <w:t xml:space="preserve">    Inc (</w:t>
+        <w:t xml:space="preserve">    </w:t>
+      </w:r>
+      <w:proofErr w:type="spellStart"/>
+      <w:r>
+        <w:rPr>
+          <w:color w:val="000000"/>
+          <w:highlight w:val="white"/>
+        </w:rPr>
+        <w:t>Inc</w:t>
+      </w:r>
+      <w:proofErr w:type="spellEnd"/>
+      <w:r>
+        <w:rPr>
+          <w:color w:val="000000"/>
+          <w:highlight w:val="white"/>
+        </w:rPr>
+        <w:t xml:space="preserve"> (</w:t>
       </w:r>
       <w:r>
         <w:rPr>
@@ -992,7 +1375,23 @@
           <w:color w:val="A31515"/>
           <w:highlight w:val="white"/>
         </w:rPr>
-        <w:t>"Enumeration.inl"</w:t>
+        <w:t>"</w:t>
+      </w:r>
+      <w:proofErr w:type="spellStart"/>
+      <w:r>
+        <w:rPr>
+          <w:color w:val="A31515"/>
+          <w:highlight w:val="white"/>
+        </w:rPr>
+        <w:t>Enumeration.inl</w:t>
+      </w:r>
+      <w:proofErr w:type="spellEnd"/>
+      <w:r>
+        <w:rPr>
+          <w:color w:val="A31515"/>
+          <w:highlight w:val="white"/>
+        </w:rPr>
+        <w:t>"</w:t>
       </w:r>
     </w:p>
     <w:p>
@@ -1017,8 +1416,18 @@
           <w:color w:val="0000FF"/>
           <w:highlight w:val="white"/>
         </w:rPr>
-        <w:t>#endif</w:t>
-      </w:r>
+        <w:t>#</w:t>
+      </w:r>
+      <w:proofErr w:type="spellStart"/>
+      <w:proofErr w:type="gramStart"/>
+      <w:r>
+        <w:rPr>
+          <w:color w:val="0000FF"/>
+          <w:highlight w:val="white"/>
+        </w:rPr>
+        <w:t>endif</w:t>
+      </w:r>
+      <w:proofErr w:type="spellEnd"/>
       <w:r>
         <w:rPr>
           <w:color w:val="000000"/>
@@ -1030,7 +1439,28 @@
         <w:rPr>
           <w:highlight w:val="white"/>
         </w:rPr>
-        <w:t>/*_Stroika_Foundation_Configuration_Enumeration_h_*/</w:t>
+        <w:t>/</w:t>
+      </w:r>
+      <w:proofErr w:type="gramEnd"/>
+      <w:r>
+        <w:rPr>
+          <w:highlight w:val="white"/>
+        </w:rPr>
+        <w:t>*_</w:t>
+      </w:r>
+      <w:proofErr w:type="spellStart"/>
+      <w:r>
+        <w:rPr>
+          <w:highlight w:val="white"/>
+        </w:rPr>
+        <w:t>Stroika_Foundation_Configuration_Enumeration_h</w:t>
+      </w:r>
+      <w:proofErr w:type="spellEnd"/>
+      <w:r>
+        <w:rPr>
+          <w:highlight w:val="white"/>
+        </w:rPr>
+        <w:t>_*/</w:t>
       </w:r>
     </w:p>
     <w:p/>
@@ -1039,12 +1469,392 @@
         <w:pStyle w:val="Heading2"/>
       </w:pPr>
       <w:r>
+        <w:t>STL naming versus “</w:t>
+      </w:r>
+      <w:proofErr w:type="spellStart"/>
+      <w:r>
+        <w:t>Studly</w:t>
+      </w:r>
+      <w:proofErr w:type="spellEnd"/>
+      <w:r>
+        <w:t xml:space="preserve"> Caps” or “</w:t>
+      </w:r>
+      <w:proofErr w:type="spellStart"/>
+      <w:r>
+        <w:t>CamelCase</w:t>
+      </w:r>
+      <w:proofErr w:type="spellEnd"/>
+      <w:r>
+        <w:t>”</w:t>
+      </w:r>
+    </w:p>
+    <w:p>
+      <w:r>
+        <w:t>I personally prefer the style “</w:t>
+      </w:r>
+      <w:proofErr w:type="spellStart"/>
+      <w:r>
+        <w:t>CamelCase</w:t>
+      </w:r>
+      <w:proofErr w:type="spellEnd"/>
+      <w:r>
+        <w:t xml:space="preserve">” – probably because I first did object oriented programing in Object </w:t>
+      </w:r>
+      <w:proofErr w:type="spellStart"/>
+      <w:r>
+        <w:t>Pasca</w:t>
+      </w:r>
+      <w:proofErr w:type="spellEnd"/>
+      <w:r>
+        <w:t>/</w:t>
+      </w:r>
+      <w:proofErr w:type="spellStart"/>
+      <w:r>
+        <w:t>MacApp</w:t>
+      </w:r>
+      <w:proofErr w:type="spellEnd"/>
+      <w:r>
+        <w:t xml:space="preserve"> – a few years back. Maybe there is another reason. But now it’s a quite convenient – providing a subtle but readable visual distinction.</w:t>
+      </w:r>
+    </w:p>
+    <w:p>
+      <w:r>
+        <w:t xml:space="preserve">All (or nearly all) </w:t>
+      </w:r>
+      <w:proofErr w:type="spellStart"/>
+      <w:r>
+        <w:t>Stroika</w:t>
+      </w:r>
+      <w:proofErr w:type="spellEnd"/>
+      <w:r>
+        <w:t xml:space="preserve"> classes, and methods use essentially the same ‘</w:t>
+      </w:r>
+      <w:proofErr w:type="spellStart"/>
+      <w:r>
+        <w:t>Studly</w:t>
+      </w:r>
+      <w:proofErr w:type="spellEnd"/>
+      <w:r>
+        <w:t xml:space="preserve"> Caps’ naming styled from </w:t>
+      </w:r>
+      <w:proofErr w:type="spellStart"/>
+      <w:r>
+        <w:t>MacApp</w:t>
+      </w:r>
+      <w:proofErr w:type="spellEnd"/>
+      <w:r>
+        <w:t>, except that we use ‘s’ prefix for static variables. We use the ‘f’ prefix for data members. We use the ‘k’ prefix for constants. We use the ‘e’ prefix for enumerators.</w:t>
+      </w:r>
+    </w:p>
+    <w:p>
+      <w:r>
+        <w:t xml:space="preserve">However, STL / </w:t>
+      </w:r>
+      <w:proofErr w:type="spellStart"/>
+      <w:r>
+        <w:t>stdc</w:t>
+      </w:r>
+      <w:proofErr w:type="spellEnd"/>
+      <w:r>
+        <w:t>++ - has its own naming convention (basically all lower case, and _), plus its own words it uses by analogy / convention throughout (e.g. begin, end, empty).</w:t>
+      </w:r>
+    </w:p>
+    <w:p>
+      <w:proofErr w:type="spellStart"/>
+      <w:r>
+        <w:t>Stroika</w:t>
+      </w:r>
+      <w:proofErr w:type="spellEnd"/>
+      <w:r>
+        <w:t xml:space="preserve"> methods will start with an upper case letter, EXCEPT in the case where they method mimics for follows an existing STL pattern. If you see lower case, assume the function follows STL semantics. If you see </w:t>
+      </w:r>
+      <w:proofErr w:type="spellStart"/>
+      <w:r>
+        <w:t>CamelCase</w:t>
+      </w:r>
+      <w:proofErr w:type="spellEnd"/>
+      <w:r>
+        <w:t xml:space="preserve">, you can assume it follows </w:t>
+      </w:r>
+      <w:proofErr w:type="spellStart"/>
+      <w:r>
+        <w:t>Stroika</w:t>
+      </w:r>
+      <w:proofErr w:type="spellEnd"/>
+      <w:r>
+        <w:t xml:space="preserve"> semantics. </w:t>
+      </w:r>
+    </w:p>
+    <w:p>
+      <w:r>
+        <w:t>For example:</w:t>
+      </w:r>
+    </w:p>
+    <w:p>
+      <w:r>
+        <w:tab/>
+        <w:t>String</w:t>
+      </w:r>
+      <w:proofErr w:type="gramStart"/>
+      <w:r>
+        <w:t>::</w:t>
+      </w:r>
+      <w:proofErr w:type="gramEnd"/>
+      <w:r>
+        <w:t xml:space="preserve"> </w:t>
+      </w:r>
+      <w:proofErr w:type="spellStart"/>
+      <w:r>
+        <w:t>SubString</w:t>
+      </w:r>
+      <w:proofErr w:type="spellEnd"/>
+      <w:r>
+        <w:t xml:space="preserve"> () follows </w:t>
+      </w:r>
+      <w:proofErr w:type="spellStart"/>
+      <w:r>
+        <w:t>Stroika</w:t>
+      </w:r>
+      <w:proofErr w:type="spellEnd"/>
+      <w:r>
+        <w:t xml:space="preserve"> semantics (asserting if values out of range).</w:t>
+      </w:r>
+    </w:p>
+    <w:p>
+      <w:r>
+        <w:tab/>
+        <w:t>String::</w:t>
+      </w:r>
+      <w:proofErr w:type="spellStart"/>
+      <w:proofErr w:type="gramStart"/>
+      <w:r>
+        <w:t>substr</w:t>
+      </w:r>
+      <w:proofErr w:type="spellEnd"/>
+      <w:r>
+        <w:t>(</w:t>
+      </w:r>
+      <w:proofErr w:type="gramEnd"/>
+      <w:r>
+        <w:t xml:space="preserve">) follows the semantics of STL’s </w:t>
+      </w:r>
+      <w:proofErr w:type="spellStart"/>
+      <w:r>
+        <w:t>basic_string</w:t>
+      </w:r>
+      <w:proofErr w:type="spellEnd"/>
+      <w:r>
+        <w:t>&lt;&gt;::</w:t>
+      </w:r>
+      <w:proofErr w:type="spellStart"/>
+      <w:r>
+        <w:t>substr</w:t>
+      </w:r>
+      <w:proofErr w:type="spellEnd"/>
+      <w:r>
+        <w:t>().</w:t>
+      </w:r>
+    </w:p>
+    <w:p>
+      <w:r>
+        <w:t>Note – this ‘convention’ doesn’t replace documentation (the behavior of each method is documented). It just provides the user/reader a quick subtle convenient visual cue which semantics to expect without reading the docs.</w:t>
+      </w:r>
+    </w:p>
+    <w:p>
+      <w:pPr>
+        <w:keepNext/>
+      </w:pPr>
+      <w:r>
+        <w:lastRenderedPageBreak/>
+        <w:t xml:space="preserve">Examples of common STL methods which appear in </w:t>
+      </w:r>
+      <w:proofErr w:type="spellStart"/>
+      <w:r>
+        <w:t>Stroika</w:t>
+      </w:r>
+      <w:proofErr w:type="spellEnd"/>
+      <w:r>
+        <w:t xml:space="preserve"> code (with STL semantics):</w:t>
+      </w:r>
+    </w:p>
+    <w:p>
+      <w:pPr>
+        <w:pStyle w:val="ListParagraph"/>
+        <w:keepNext/>
+        <w:numPr>
+          <w:ilvl w:val="0"/>
+          <w:numId w:val="1"/>
+        </w:numPr>
+      </w:pPr>
+      <w:r>
+        <w:t>clear()</w:t>
+      </w:r>
+    </w:p>
+    <w:p>
+      <w:pPr>
+        <w:pStyle w:val="ListParagraph"/>
+        <w:keepNext/>
+        <w:numPr>
+          <w:ilvl w:val="0"/>
+          <w:numId w:val="1"/>
+        </w:numPr>
+      </w:pPr>
+      <w:r>
+        <w:t>empty()</w:t>
+      </w:r>
+    </w:p>
+    <w:p>
+      <w:pPr>
+        <w:pStyle w:val="ListParagraph"/>
+        <w:keepNext/>
+        <w:numPr>
+          <w:ilvl w:val="0"/>
+          <w:numId w:val="1"/>
+        </w:numPr>
+      </w:pPr>
+      <w:proofErr w:type="spellStart"/>
+      <w:r>
+        <w:t>push_back</w:t>
+      </w:r>
+      <w:proofErr w:type="spellEnd"/>
+    </w:p>
+    <w:p>
+      <w:pPr>
+        <w:pStyle w:val="ListParagraph"/>
+        <w:keepNext/>
+        <w:numPr>
+          <w:ilvl w:val="0"/>
+          <w:numId w:val="1"/>
+        </w:numPr>
+      </w:pPr>
+      <w:r>
+        <w:t>erase</w:t>
+      </w:r>
+    </w:p>
+    <w:p>
+      <w:pPr>
+        <w:pStyle w:val="ListParagraph"/>
+        <w:keepNext/>
+        <w:numPr>
+          <w:ilvl w:val="0"/>
+          <w:numId w:val="1"/>
+        </w:numPr>
+      </w:pPr>
+      <w:proofErr w:type="spellStart"/>
+      <w:r>
+        <w:t>c_str</w:t>
+      </w:r>
+      <w:proofErr w:type="spellEnd"/>
+      <w:r>
+        <w:t>()</w:t>
+      </w:r>
+    </w:p>
+    <w:p>
+      <w:pPr>
+        <w:pStyle w:val="ListParagraph"/>
+        <w:keepNext/>
+        <w:numPr>
+          <w:ilvl w:val="0"/>
+          <w:numId w:val="1"/>
+        </w:numPr>
+      </w:pPr>
+      <w:r>
+        <w:t>length()</w:t>
+      </w:r>
+    </w:p>
+    <w:p>
+      <w:pPr>
+        <w:pStyle w:val="ListParagraph"/>
+        <w:keepNext/>
+        <w:numPr>
+          <w:ilvl w:val="0"/>
+          <w:numId w:val="1"/>
+        </w:numPr>
+      </w:pPr>
+      <w:r>
+        <w:t>size()</w:t>
+      </w:r>
+    </w:p>
+    <w:p>
+      <w:pPr>
+        <w:pStyle w:val="ListParagraph"/>
+        <w:keepNext/>
+        <w:numPr>
+          <w:ilvl w:val="0"/>
+          <w:numId w:val="1"/>
+        </w:numPr>
+      </w:pPr>
+      <w:r>
+        <w:t>compare()</w:t>
+      </w:r>
+    </w:p>
+    <w:p>
+      <w:pPr>
+        <w:pStyle w:val="ListParagraph"/>
+        <w:keepNext/>
+        <w:numPr>
+          <w:ilvl w:val="0"/>
+          <w:numId w:val="1"/>
+        </w:numPr>
+      </w:pPr>
+      <w:r>
+        <w:t xml:space="preserve">begin()     // </w:t>
+      </w:r>
+      <w:r>
+        <w:t xml:space="preserve">sort of – </w:t>
+      </w:r>
+      <w:r>
+        <w:t xml:space="preserve">usually using </w:t>
+      </w:r>
+      <w:proofErr w:type="spellStart"/>
+      <w:r>
+        <w:t>Stroika</w:t>
+      </w:r>
+      <w:proofErr w:type="spellEnd"/>
+      <w:r>
+        <w:t xml:space="preserve"> iterators</w:t>
+      </w:r>
+    </w:p>
+    <w:p>
+      <w:pPr>
+        <w:pStyle w:val="ListParagraph"/>
+        <w:keepNext/>
+        <w:numPr>
+          <w:ilvl w:val="0"/>
+          <w:numId w:val="1"/>
+        </w:numPr>
+      </w:pPr>
+      <w:r>
+        <w:t xml:space="preserve">end() </w:t>
+      </w:r>
+      <w:r>
+        <w:tab/>
+        <w:t xml:space="preserve">   // ditto</w:t>
+      </w:r>
+    </w:p>
+    <w:p>
+      <w:bookmarkStart w:id="0" w:name="_GoBack"/>
+      <w:bookmarkEnd w:id="0"/>
+    </w:p>
+    <w:p>
+      <w:pPr>
+        <w:pStyle w:val="Heading2"/>
+      </w:pPr>
+      <w:r>
         <w:t>Begin/End versus start/length</w:t>
       </w:r>
     </w:p>
     <w:p>
       <w:r>
-        <w:t>STL is reasonably consistent, with most APIs using T* start, T* end, but some APIs use length instead of end. The Stroika convention is to always use T* start, T* end.</w:t>
+        <w:t xml:space="preserve">STL is reasonably consistent, with most APIs using T* start, T* end, but some APIs use length instead of end. The </w:t>
+      </w:r>
+      <w:proofErr w:type="spellStart"/>
+      <w:r>
+        <w:t>Stroika</w:t>
+      </w:r>
+      <w:proofErr w:type="spellEnd"/>
+      <w:r>
+        <w:t xml:space="preserve"> convention is to always use T* start, T* end.</w:t>
       </w:r>
     </w:p>
     <w:p>
@@ -1075,41 +1885,90 @@
       <w:pPr>
         <w:pStyle w:val="CodeFragment"/>
       </w:pPr>
-      <w:r>
-        <w:t>basic_string substr(</w:t>
-      </w:r>
-    </w:p>
-    <w:p>
-      <w:pPr>
-        <w:pStyle w:val="CodeFragment"/>
-      </w:pPr>
-      <w:r>
-        <w:t xml:space="preserve">   size_type _Off = 0,</w:t>
-      </w:r>
-    </w:p>
-    <w:p>
-      <w:pPr>
-        <w:pStyle w:val="CodeFragment"/>
-      </w:pPr>
-      <w:r>
-        <w:t xml:space="preserve">   size_type _Count = npos</w:t>
-      </w:r>
-    </w:p>
-    <w:p>
-      <w:pPr>
-        <w:pStyle w:val="CodeFragment"/>
-      </w:pPr>
-      <w:r>
-        <w:t>) con</w:t>
+      <w:proofErr w:type="spellStart"/>
+      <w:proofErr w:type="gramStart"/>
+      <w:r>
+        <w:t>basic_string</w:t>
+      </w:r>
+      <w:proofErr w:type="spellEnd"/>
+      <w:proofErr w:type="gramEnd"/>
+      <w:r>
+        <w:t xml:space="preserve"> </w:t>
+      </w:r>
+      <w:proofErr w:type="spellStart"/>
+      <w:r>
+        <w:t>substr</w:t>
+      </w:r>
+      <w:proofErr w:type="spellEnd"/>
+      <w:r>
+        <w:t>(</w:t>
+      </w:r>
+    </w:p>
+    <w:p>
+      <w:pPr>
+        <w:pStyle w:val="CodeFragment"/>
+      </w:pPr>
+      <w:r>
+        <w:t xml:space="preserve">   </w:t>
+      </w:r>
+      <w:proofErr w:type="spellStart"/>
+      <w:r>
+        <w:t>size_type</w:t>
+      </w:r>
+      <w:proofErr w:type="spellEnd"/>
+      <w:r>
+        <w:t xml:space="preserve"> _Off = 0,</w:t>
+      </w:r>
+    </w:p>
+    <w:p>
+      <w:pPr>
+        <w:pStyle w:val="CodeFragment"/>
+      </w:pPr>
+      <w:r>
+        <w:t xml:space="preserve">   </w:t>
+      </w:r>
+      <w:proofErr w:type="spellStart"/>
+      <w:r>
+        <w:t>size_type</w:t>
+      </w:r>
+      <w:proofErr w:type="spellEnd"/>
+      <w:r>
+        <w:t xml:space="preserve"> _Count = </w:t>
+      </w:r>
+      <w:proofErr w:type="spellStart"/>
+      <w:r>
+        <w:t>npos</w:t>
+      </w:r>
+      <w:proofErr w:type="spellEnd"/>
+    </w:p>
+    <w:p>
+      <w:pPr>
+        <w:pStyle w:val="CodeFragment"/>
+      </w:pPr>
+      <w:r>
+        <w:t xml:space="preserve">) </w:t>
+      </w:r>
+      <w:proofErr w:type="spellStart"/>
+      <w:r>
+        <w:t>con</w:t>
       </w:r>
       <w:r>
         <w:t>st</w:t>
       </w:r>
+      <w:proofErr w:type="spellEnd"/>
     </w:p>
     <w:p/>
     <w:p>
       <w:r>
-        <w:t>To map this to an internal representation you have todo:</w:t>
+        <w:t xml:space="preserve">To map this to an internal representation you have </w:t>
+      </w:r>
+      <w:proofErr w:type="spellStart"/>
+      <w:r>
+        <w:t>todo</w:t>
+      </w:r>
+      <w:proofErr w:type="spellEnd"/>
+      <w:r>
+        <w:t>:</w:t>
       </w:r>
     </w:p>
     <w:p>
@@ -1118,7 +1977,22 @@
       </w:pPr>
       <w:r>
         <w:tab/>
-        <w:t>char* s = m_bufPtr + _Off;</w:t>
+      </w:r>
+      <w:proofErr w:type="gramStart"/>
+      <w:r>
+        <w:t>char</w:t>
+      </w:r>
+      <w:proofErr w:type="gramEnd"/>
+      <w:r>
+        <w:t xml:space="preserve">* s = </w:t>
+      </w:r>
+      <w:proofErr w:type="spellStart"/>
+      <w:r>
+        <w:t>m_bufPtr</w:t>
+      </w:r>
+      <w:proofErr w:type="spellEnd"/>
+      <w:r>
+        <w:t xml:space="preserve"> + _Off;</w:t>
       </w:r>
     </w:p>
     <w:p>
@@ -1127,17 +2001,53 @@
       </w:pPr>
       <w:r>
         <w:tab/>
-        <w:t>char* e = m_bufPtr + _Off + _Count;</w:t>
-      </w:r>
-    </w:p>
-    <w:p>
-      <w:pPr>
-        <w:pStyle w:val="CodeFragment"/>
-      </w:pPr>
-    </w:p>
-    <w:p>
-      <w:r>
-        <w:t xml:space="preserve">but if count was numeric_limits&lt;size_t&gt;::max(), then the e pointer computation would overflow. There are ways around this, but mixing the two styles creates a number of </w:t>
+      </w:r>
+      <w:proofErr w:type="gramStart"/>
+      <w:r>
+        <w:t>char</w:t>
+      </w:r>
+      <w:proofErr w:type="gramEnd"/>
+      <w:r>
+        <w:t xml:space="preserve">* e = </w:t>
+      </w:r>
+      <w:proofErr w:type="spellStart"/>
+      <w:r>
+        <w:t>m_bufPtr</w:t>
+      </w:r>
+      <w:proofErr w:type="spellEnd"/>
+      <w:r>
+        <w:t xml:space="preserve"> + _Off + _Count;</w:t>
+      </w:r>
+    </w:p>
+    <w:p>
+      <w:pPr>
+        <w:pStyle w:val="CodeFragment"/>
+      </w:pPr>
+    </w:p>
+    <w:p>
+      <w:proofErr w:type="gramStart"/>
+      <w:r>
+        <w:t>but</w:t>
+      </w:r>
+      <w:proofErr w:type="gramEnd"/>
+      <w:r>
+        <w:t xml:space="preserve"> if count was </w:t>
+      </w:r>
+      <w:proofErr w:type="spellStart"/>
+      <w:r>
+        <w:t>numeric_limits</w:t>
+      </w:r>
+      <w:proofErr w:type="spellEnd"/>
+      <w:r>
+        <w:t>&lt;</w:t>
+      </w:r>
+      <w:proofErr w:type="spellStart"/>
+      <w:r>
+        <w:t>size_t</w:t>
+      </w:r>
+      <w:proofErr w:type="spellEnd"/>
+      <w:r>
+        <w:t xml:space="preserve">&gt;::max(), then the e pointer computation would overflow. There are ways around this, but mixing the two styles creates a number of </w:t>
       </w:r>
       <w:r>
         <w:t>problems -</w:t>
@@ -1150,24 +2060,43 @@
       <w:pPr>
         <w:pStyle w:val="Heading2"/>
       </w:pPr>
-      <w:r>
-        <w:t>mk Factories</w:t>
-      </w:r>
-    </w:p>
-    <w:p>
-      <w:r>
-        <w:t>Stroika doesn’t make much use of the factory pattern, but occasionally – it is useful. If the type provided by the factory is exactly the type of a given class, then we generally use</w:t>
-      </w:r>
-    </w:p>
-    <w:p>
-      <w:pPr>
-        <w:pStyle w:val="CodeFragment"/>
-      </w:pPr>
+      <w:proofErr w:type="spellStart"/>
+      <w:proofErr w:type="gramStart"/>
+      <w:r>
+        <w:t>mk</w:t>
+      </w:r>
+      <w:proofErr w:type="spellEnd"/>
+      <w:proofErr w:type="gramEnd"/>
+      <w:r>
+        <w:t xml:space="preserve"> Factories</w:t>
+      </w:r>
+    </w:p>
+    <w:p>
+      <w:proofErr w:type="spellStart"/>
+      <w:r>
+        <w:t>Stroika</w:t>
+      </w:r>
+      <w:proofErr w:type="spellEnd"/>
+      <w:r>
+        <w:t xml:space="preserve"> doesn’t make much use of the factory pattern, but occasionally – it is useful. If the type provided by the factory is exactly the type of a given class, then we generally use</w:t>
+      </w:r>
+    </w:p>
+    <w:p>
+      <w:pPr>
+        <w:pStyle w:val="CodeFragment"/>
+      </w:pPr>
+      <w:proofErr w:type="spellStart"/>
+      <w:proofErr w:type="gramStart"/>
       <w:r>
         <w:t>s</w:t>
       </w:r>
       <w:r>
-        <w:t xml:space="preserve">truct T { </w:t>
+        <w:t>truct</w:t>
+      </w:r>
+      <w:proofErr w:type="spellEnd"/>
+      <w:proofErr w:type="gramEnd"/>
+      <w:r>
+        <w:t xml:space="preserve"> T { </w:t>
       </w:r>
     </w:p>
     <w:p>
@@ -1177,8 +2106,21 @@
       <w:r>
         <w:t xml:space="preserve">    </w:t>
       </w:r>
-      <w:r>
-        <w:t>static T mk();</w:t>
+      <w:proofErr w:type="gramStart"/>
+      <w:r>
+        <w:t>static</w:t>
+      </w:r>
+      <w:proofErr w:type="gramEnd"/>
+      <w:r>
+        <w:t xml:space="preserve"> T </w:t>
+      </w:r>
+      <w:proofErr w:type="spellStart"/>
+      <w:r>
+        <w:t>mk</w:t>
+      </w:r>
+      <w:proofErr w:type="spellEnd"/>
+      <w:r>
+        <w:t>();</w:t>
       </w:r>
     </w:p>
     <w:p>
@@ -1199,16 +2141,36 @@
     <w:p/>
     <w:p>
       <w:r>
-        <w:t>But – for shared_ptr types, and typedefs, we generally use</w:t>
-      </w:r>
-    </w:p>
-    <w:p>
-      <w:pPr>
-        <w:pStyle w:val="CodeFragment"/>
-      </w:pPr>
+        <w:t xml:space="preserve">But – for </w:t>
+      </w:r>
+      <w:proofErr w:type="spellStart"/>
+      <w:r>
+        <w:t>shared_ptr</w:t>
+      </w:r>
+      <w:proofErr w:type="spellEnd"/>
+      <w:r>
+        <w:t xml:space="preserve"> types, and </w:t>
+      </w:r>
+      <w:proofErr w:type="spellStart"/>
+      <w:r>
+        <w:t>typedefs</w:t>
+      </w:r>
+      <w:proofErr w:type="spellEnd"/>
+      <w:r>
+        <w:t>, we generally use</w:t>
+      </w:r>
+    </w:p>
+    <w:p>
+      <w:pPr>
+        <w:pStyle w:val="CodeFragment"/>
+      </w:pPr>
+      <w:proofErr w:type="spellStart"/>
+      <w:proofErr w:type="gramStart"/>
       <w:r>
         <w:t>struct</w:t>
       </w:r>
+      <w:proofErr w:type="spellEnd"/>
+      <w:proofErr w:type="gramEnd"/>
       <w:r>
         <w:t xml:space="preserve"> </w:t>
       </w:r>
@@ -1232,25 +2194,53 @@
       <w:pPr>
         <w:pStyle w:val="CodeFragment"/>
       </w:pPr>
+      <w:proofErr w:type="spellStart"/>
+      <w:proofErr w:type="gramStart"/>
       <w:r>
         <w:t>t</w:t>
       </w:r>
       <w:r>
-        <w:t xml:space="preserve">ypedef  shared_ptr&lt;X&gt; </w:t>
+        <w:t>ypedef</w:t>
+      </w:r>
+      <w:proofErr w:type="spellEnd"/>
+      <w:r>
+        <w:t xml:space="preserve">  </w:t>
+      </w:r>
+      <w:proofErr w:type="spellStart"/>
+      <w:r>
+        <w:t>shared</w:t>
+      </w:r>
+      <w:proofErr w:type="gramEnd"/>
+      <w:r>
+        <w:t>_ptr</w:t>
+      </w:r>
+      <w:proofErr w:type="spellEnd"/>
+      <w:r>
+        <w:t xml:space="preserve">&lt;X&gt; </w:t>
       </w:r>
       <w:r>
         <w:tab/>
       </w:r>
-      <w:r>
-        <w:t>XPtr;</w:t>
-      </w:r>
-    </w:p>
-    <w:p>
-      <w:pPr>
-        <w:pStyle w:val="CodeFragment"/>
-      </w:pPr>
-      <w:r>
-        <w:t xml:space="preserve">XPtr </w:t>
+      <w:proofErr w:type="spellStart"/>
+      <w:r>
+        <w:t>XPtr</w:t>
+      </w:r>
+      <w:proofErr w:type="spellEnd"/>
+      <w:r>
+        <w:t>;</w:t>
+      </w:r>
+    </w:p>
+    <w:p>
+      <w:pPr>
+        <w:pStyle w:val="CodeFragment"/>
+      </w:pPr>
+      <w:proofErr w:type="spellStart"/>
+      <w:r>
+        <w:t>XPtr</w:t>
+      </w:r>
+      <w:proofErr w:type="spellEnd"/>
+      <w:r>
+        <w:t xml:space="preserve"> </w:t>
       </w:r>
       <w:r>
         <w:tab/>
@@ -1264,8 +2254,13 @@
       <w:r>
         <w:tab/>
       </w:r>
-      <w:r>
-        <w:t>mkXPtr ();</w:t>
+      <w:proofErr w:type="spellStart"/>
+      <w:r>
+        <w:t>mkXPtr</w:t>
+      </w:r>
+      <w:proofErr w:type="spellEnd"/>
+      <w:r>
+        <w:t xml:space="preserve"> ();</w:t>
       </w:r>
     </w:p>
     <w:p>
@@ -1283,7 +2278,15 @@
     </w:p>
     <w:p>
       <w:r>
-        <w:t>For types Stroika defines, it generally uses the convention of providing a compare function:</w:t>
+        <w:t xml:space="preserve">For types </w:t>
+      </w:r>
+      <w:proofErr w:type="spellStart"/>
+      <w:r>
+        <w:t>Stroika</w:t>
+      </w:r>
+      <w:proofErr w:type="spellEnd"/>
+      <w:r>
+        <w:t xml:space="preserve"> defines, it generally uses the convention of providing a compare function:</w:t>
       </w:r>
     </w:p>
     <w:p>
@@ -1292,7 +2295,24 @@
       </w:pPr>
       <w:r>
         <w:tab/>
-        <w:t>int T::Compare (T rhs);</w:t>
+      </w:r>
+      <w:proofErr w:type="spellStart"/>
+      <w:proofErr w:type="gramStart"/>
+      <w:r>
+        <w:t>int</w:t>
+      </w:r>
+      <w:proofErr w:type="spellEnd"/>
+      <w:proofErr w:type="gramEnd"/>
+      <w:r>
+        <w:t xml:space="preserve"> T::Compare (T </w:t>
+      </w:r>
+      <w:proofErr w:type="spellStart"/>
+      <w:r>
+        <w:t>rhs</w:t>
+      </w:r>
+      <w:proofErr w:type="spellEnd"/>
+      <w:r>
+        <w:t>);</w:t>
       </w:r>
       <w:r>
         <w:tab/>
@@ -1311,22 +2331,65 @@
       </w:r>
     </w:p>
     <w:p>
-      <w:r>
-        <w:t>and provides</w:t>
+      <w:proofErr w:type="gramStart"/>
+      <w:r>
+        <w:t>and</w:t>
+      </w:r>
+      <w:proofErr w:type="gramEnd"/>
+      <w:r>
+        <w:t xml:space="preserve"> provides</w:t>
       </w:r>
     </w:p>
     <w:p>
       <w:r>
         <w:tab/>
-        <w:t xml:space="preserve">bool operator&lt;, operator&lt;=, operator&gt;, operator&gt;=, operator==, operator!= which inline </w:t>
+      </w:r>
+      <w:proofErr w:type="spellStart"/>
+      <w:proofErr w:type="gramStart"/>
+      <w:r>
+        <w:t>bool</w:t>
+      </w:r>
+      <w:proofErr w:type="spellEnd"/>
+      <w:proofErr w:type="gramEnd"/>
+      <w:r>
+        <w:t xml:space="preserve"> operator&lt;, operator&lt;=, operator&gt;, operator&gt;=, operator==, operator!= which inline </w:t>
       </w:r>
       <w:r>
         <w:t>trivially maps to this.</w:t>
       </w:r>
     </w:p>
     <w:p>
-      <w:r>
-        <w:t>Stroika code which COUNTS on comparison doesn’t directly call Compare(), but instead uses ‘a &lt; b’, etc. This applies to things  like Stroika containers. The reason for this later choice include:</w:t>
+      <w:proofErr w:type="spellStart"/>
+      <w:r>
+        <w:t>Stroika</w:t>
+      </w:r>
+      <w:proofErr w:type="spellEnd"/>
+      <w:r>
+        <w:t xml:space="preserve"> code which COUNTS on comparison doesn’t directly call </w:t>
+      </w:r>
+      <w:proofErr w:type="gramStart"/>
+      <w:r>
+        <w:t>Compare(</w:t>
+      </w:r>
+      <w:proofErr w:type="gramEnd"/>
+      <w:r>
+        <w:t xml:space="preserve">), but instead uses ‘a &lt; b’, etc. This applies to </w:t>
+      </w:r>
+      <w:proofErr w:type="gramStart"/>
+      <w:r>
+        <w:t>things  like</w:t>
+      </w:r>
+      <w:proofErr w:type="gramEnd"/>
+      <w:r>
+        <w:t xml:space="preserve"> </w:t>
+      </w:r>
+      <w:proofErr w:type="spellStart"/>
+      <w:r>
+        <w:t>Stroika</w:t>
+      </w:r>
+      <w:proofErr w:type="spellEnd"/>
+      <w:r>
+        <w:t xml:space="preserve"> containers. The reason for this later choice include:</w:t>
       </w:r>
     </w:p>
     <w:p>
@@ -1338,7 +2401,15 @@
         </w:numPr>
       </w:pPr>
       <w:r>
-        <w:t>Working with builtin types (e.g. in)</w:t>
+        <w:t xml:space="preserve">Working with </w:t>
+      </w:r>
+      <w:proofErr w:type="spellStart"/>
+      <w:r>
+        <w:t>builtin</w:t>
+      </w:r>
+      <w:proofErr w:type="spellEnd"/>
+      <w:r>
+        <w:t xml:space="preserve"> types (e.g. in)</w:t>
       </w:r>
     </w:p>
     <w:p>
@@ -1396,7 +2467,30 @@
       </w:pPr>
       <w:r>
         <w:tab/>
-        <w:t>if (L”aa” &lt; String (L”ss”)) {</w:t>
+      </w:r>
+      <w:proofErr w:type="gramStart"/>
+      <w:r>
+        <w:t>if</w:t>
+      </w:r>
+      <w:proofErr w:type="gramEnd"/>
+      <w:r>
+        <w:t xml:space="preserve"> (</w:t>
+      </w:r>
+      <w:proofErr w:type="spellStart"/>
+      <w:r>
+        <w:t>L”aa</w:t>
+      </w:r>
+      <w:proofErr w:type="spellEnd"/>
+      <w:r>
+        <w:t>” &lt; String (</w:t>
+      </w:r>
+      <w:proofErr w:type="spellStart"/>
+      <w:r>
+        <w:t>L”ss</w:t>
+      </w:r>
+      <w:proofErr w:type="spellEnd"/>
+      <w:r>
+        <w:t>”)) {</w:t>
       </w:r>
     </w:p>
     <w:p>
@@ -1413,26 +2507,57 @@
         <w:t>Works as expected, so long as either the left or right side is a String class, and the other side is convertible to a String.</w:t>
       </w:r>
     </w:p>
-    <w:p>
-      <w:bookmarkStart w:id="0" w:name="_GoBack"/>
-      <w:bookmarkEnd w:id="0"/>
-    </w:p>
+    <w:p/>
     <w:p>
       <w:pPr>
         <w:pStyle w:val="Heading2"/>
       </w:pPr>
       <w:r>
-        <w:t>Using T= versus typedef</w:t>
-      </w:r>
-    </w:p>
-    <w:p>
-      <w:r>
-        <w:t>C++11 now supports a new typedef syntax – using T=…. This is nearly the same as typedef in terms of semantics.</w:t>
-      </w:r>
-    </w:p>
-    <w:p>
-      <w:r>
-        <w:t>Stroika code will generally use the using T = syntax in preference to typedef for two reasons:</w:t>
+        <w:t xml:space="preserve">Using T= versus </w:t>
+      </w:r>
+      <w:proofErr w:type="spellStart"/>
+      <w:r>
+        <w:t>typedef</w:t>
+      </w:r>
+      <w:proofErr w:type="spellEnd"/>
+    </w:p>
+    <w:p>
+      <w:r>
+        <w:t xml:space="preserve">C++11 now supports a new </w:t>
+      </w:r>
+      <w:proofErr w:type="spellStart"/>
+      <w:r>
+        <w:t>typedef</w:t>
+      </w:r>
+      <w:proofErr w:type="spellEnd"/>
+      <w:r>
+        <w:t xml:space="preserve"> syntax – using T=…. This is nearly the same as </w:t>
+      </w:r>
+      <w:proofErr w:type="spellStart"/>
+      <w:r>
+        <w:t>typedef</w:t>
+      </w:r>
+      <w:proofErr w:type="spellEnd"/>
+      <w:r>
+        <w:t xml:space="preserve"> in terms of semantics.</w:t>
+      </w:r>
+    </w:p>
+    <w:p>
+      <w:proofErr w:type="spellStart"/>
+      <w:r>
+        <w:t>Stroika</w:t>
+      </w:r>
+      <w:proofErr w:type="spellEnd"/>
+      <w:r>
+        <w:t xml:space="preserve"> code will generally use the using T = syntax in preference to </w:t>
+      </w:r>
+      <w:proofErr w:type="spellStart"/>
+      <w:r>
+        <w:t>typedef</w:t>
+      </w:r>
+      <w:proofErr w:type="spellEnd"/>
+      <w:r>
+        <w:t xml:space="preserve"> for two reasons:</w:t>
       </w:r>
     </w:p>
     <w:p>
@@ -1445,7 +2570,15 @@
       </w:pPr>
       <w:r>
         <w:lastRenderedPageBreak/>
-        <w:t>The using = syntax is slightly more powerful, in that it supports defining derivative template typdefs.</w:t>
+        <w:t xml:space="preserve">The using = syntax is slightly more powerful, in that it supports defining derivative template </w:t>
+      </w:r>
+      <w:proofErr w:type="spellStart"/>
+      <w:r>
+        <w:t>typdefs</w:t>
+      </w:r>
+      <w:proofErr w:type="spellEnd"/>
+      <w:r>
+        <w:t>.</w:t>
       </w:r>
     </w:p>
     <w:p>
@@ -1457,7 +2590,15 @@
         </w:numPr>
       </w:pPr>
       <w:r>
-        <w:t>And more importantly, I believe it makes code more readable, because the type of INTEREST is the one being defined = which appears first. What it maps to is often more complicated (why we define the typedef) – and one can often ignore that detail (or skim it).</w:t>
+        <w:t xml:space="preserve">And more importantly, I believe it makes code more readable, because the type of INTEREST is the one being defined = which appears first. What it maps to is often more complicated (why we define the </w:t>
+      </w:r>
+      <w:proofErr w:type="spellStart"/>
+      <w:r>
+        <w:t>typedef</w:t>
+      </w:r>
+      <w:proofErr w:type="spellEnd"/>
+      <w:r>
+        <w:t>) – and one can often ignore that detail (or skim it).</w:t>
       </w:r>
     </w:p>
     <w:p/>

</xml_diff>

<commit_message>
Coding convention docs about kthe
</commit_message>
<xml_diff>
--- a/Documentation/Coding Conventions.docx
+++ b/Documentation/Coding Conventions.docx
@@ -29,19 +29,29 @@
       <w:r>
         <w:t xml:space="preserve">Run </w:t>
       </w:r>
+      <w:proofErr w:type="spellStart"/>
       <w:r>
         <w:t>as</w:t>
       </w:r>
       <w:r>
-        <w:t>tyle script</w:t>
+        <w:t>tyle</w:t>
+      </w:r>
+      <w:proofErr w:type="spellEnd"/>
+      <w:r>
+        <w:t xml:space="preserve"> script</w:t>
       </w:r>
     </w:p>
     <w:p>
       <w:pPr>
         <w:pStyle w:val="ListParagraph"/>
       </w:pPr>
-      <w:r>
-        <w:t>make format-code</w:t>
+      <w:proofErr w:type="gramStart"/>
+      <w:r>
+        <w:t>make</w:t>
+      </w:r>
+      <w:proofErr w:type="gramEnd"/>
+      <w:r>
+        <w:t xml:space="preserve"> format-code</w:t>
       </w:r>
     </w:p>
     <w:p>
@@ -215,29 +225,54 @@
           <w:color w:val="0000FF"/>
           <w:highlight w:val="white"/>
         </w:rPr>
-        <w:t>#ifndef</w:t>
-      </w:r>
-      <w:r>
-        <w:rPr>
-          <w:color w:val="000000"/>
-          <w:highlight w:val="white"/>
-        </w:rPr>
-        <w:t xml:space="preserve"> _Stroika_Foundation_Configuration_Enumeration_h_</w:t>
-      </w:r>
-    </w:p>
-    <w:p>
-      <w:pPr>
-        <w:pStyle w:val="CodeFragment"/>
-        <w:rPr>
-          <w:color w:val="000000"/>
-          <w:highlight w:val="white"/>
-        </w:rPr>
-      </w:pPr>
+        <w:t>#</w:t>
+      </w:r>
+      <w:proofErr w:type="spellStart"/>
       <w:r>
         <w:rPr>
           <w:color w:val="0000FF"/>
           <w:highlight w:val="white"/>
         </w:rPr>
+        <w:t>ifndef</w:t>
+      </w:r>
+      <w:proofErr w:type="spellEnd"/>
+      <w:r>
+        <w:rPr>
+          <w:color w:val="000000"/>
+          <w:highlight w:val="white"/>
+        </w:rPr>
+        <w:t xml:space="preserve"> _</w:t>
+      </w:r>
+      <w:proofErr w:type="spellStart"/>
+      <w:r>
+        <w:rPr>
+          <w:color w:val="000000"/>
+          <w:highlight w:val="white"/>
+        </w:rPr>
+        <w:t>Stroika_Foundation_Configuration_Enumeration_h</w:t>
+      </w:r>
+      <w:proofErr w:type="spellEnd"/>
+      <w:r>
+        <w:rPr>
+          <w:color w:val="000000"/>
+          <w:highlight w:val="white"/>
+        </w:rPr>
+        <w:t>_</w:t>
+      </w:r>
+    </w:p>
+    <w:p>
+      <w:pPr>
+        <w:pStyle w:val="CodeFragment"/>
+        <w:rPr>
+          <w:color w:val="000000"/>
+          <w:highlight w:val="white"/>
+        </w:rPr>
+      </w:pPr>
+      <w:r>
+        <w:rPr>
+          <w:color w:val="0000FF"/>
+          <w:highlight w:val="white"/>
+        </w:rPr>
         <w:t>#define</w:t>
       </w:r>
       <w:r>
@@ -252,7 +287,24 @@
           <w:color w:val="6F008A"/>
           <w:highlight w:val="white"/>
         </w:rPr>
-        <w:t>_Stroika_Foundation_Configuration_Enumeration_h_</w:t>
+        <w:t>_</w:t>
+      </w:r>
+      <w:proofErr w:type="spellStart"/>
+      <w:r>
+        <w:rPr>
+          <w:color w:val="6F008A"/>
+          <w:highlight w:val="white"/>
+        </w:rPr>
+        <w:t>Stroika_Foundation_Configuration_Enumeration_h</w:t>
+      </w:r>
+      <w:proofErr w:type="spellEnd"/>
+      <w:proofErr w:type="gramStart"/>
+      <w:r>
+        <w:rPr>
+          <w:color w:val="6F008A"/>
+          <w:highlight w:val="white"/>
+        </w:rPr>
+        <w:t>_</w:t>
       </w:r>
       <w:r>
         <w:rPr>
@@ -261,6 +313,7 @@
         </w:rPr>
         <w:t xml:space="preserve">  1</w:t>
       </w:r>
+      <w:proofErr w:type="gramEnd"/>
     </w:p>
     <w:p>
       <w:pPr>
@@ -298,7 +351,39 @@
           <w:color w:val="A31515"/>
           <w:highlight w:val="white"/>
         </w:rPr>
-        <w:t>"../StroikaPreComp.h"</w:t>
+        <w:t>"</w:t>
+      </w:r>
+      <w:proofErr w:type="gramStart"/>
+      <w:r>
+        <w:rPr>
+          <w:color w:val="A31515"/>
+          <w:highlight w:val="white"/>
+        </w:rPr>
+        <w:t>..</w:t>
+      </w:r>
+      <w:proofErr w:type="gramEnd"/>
+      <w:r>
+        <w:rPr>
+          <w:color w:val="A31515"/>
+          <w:highlight w:val="white"/>
+        </w:rPr>
+        <w:t>/</w:t>
+      </w:r>
+      <w:proofErr w:type="spellStart"/>
+      <w:r>
+        <w:rPr>
+          <w:color w:val="A31515"/>
+          <w:highlight w:val="white"/>
+        </w:rPr>
+        <w:t>StroikaPreComp.h</w:t>
+      </w:r>
+      <w:proofErr w:type="spellEnd"/>
+      <w:r>
+        <w:rPr>
+          <w:color w:val="A31515"/>
+          <w:highlight w:val="white"/>
+        </w:rPr>
+        <w:t>"</w:t>
       </w:r>
     </w:p>
     <w:p>
@@ -337,7 +422,23 @@
           <w:color w:val="A31515"/>
           <w:highlight w:val="white"/>
         </w:rPr>
-        <w:t>"Common.h"</w:t>
+        <w:t>"</w:t>
+      </w:r>
+      <w:proofErr w:type="spellStart"/>
+      <w:r>
+        <w:rPr>
+          <w:color w:val="A31515"/>
+          <w:highlight w:val="white"/>
+        </w:rPr>
+        <w:t>Common.h</w:t>
+      </w:r>
+      <w:proofErr w:type="spellEnd"/>
+      <w:r>
+        <w:rPr>
+          <w:color w:val="A31515"/>
+          <w:highlight w:val="white"/>
+        </w:rPr>
+        <w:t>"</w:t>
       </w:r>
     </w:p>
     <w:p>
@@ -394,7 +495,21 @@
         <w:rPr>
           <w:highlight w:val="white"/>
         </w:rPr>
-        <w:t xml:space="preserve"> *  \file</w:t>
+        <w:t xml:space="preserve"> </w:t>
+      </w:r>
+      <w:proofErr w:type="gramStart"/>
+      <w:r>
+        <w:rPr>
+          <w:highlight w:val="white"/>
+        </w:rPr>
+        <w:t>*  \</w:t>
+      </w:r>
+      <w:proofErr w:type="gramEnd"/>
+      <w:r>
+        <w:rPr>
+          <w:highlight w:val="white"/>
+        </w:rPr>
+        <w:t>file</w:t>
       </w:r>
     </w:p>
     <w:p>
@@ -439,7 +554,35 @@
         <w:rPr>
           <w:highlight w:val="white"/>
         </w:rPr>
-        <w:t xml:space="preserve"> *      @todo - maybe stuff like Add(ENUM, ENUM), and DIFF (</w:t>
+        <w:t xml:space="preserve"> *      @</w:t>
+      </w:r>
+      <w:proofErr w:type="spellStart"/>
+      <w:r>
+        <w:rPr>
+          <w:highlight w:val="white"/>
+        </w:rPr>
+        <w:t>todo</w:t>
+      </w:r>
+      <w:proofErr w:type="spellEnd"/>
+      <w:r>
+        <w:rPr>
+          <w:highlight w:val="white"/>
+        </w:rPr>
+        <w:t xml:space="preserve"> - maybe stuff like </w:t>
+      </w:r>
+      <w:proofErr w:type="gramStart"/>
+      <w:r>
+        <w:rPr>
+          <w:highlight w:val="white"/>
+        </w:rPr>
+        <w:t>Add(</w:t>
+      </w:r>
+      <w:proofErr w:type="gramEnd"/>
+      <w:r>
+        <w:rPr>
+          <w:highlight w:val="white"/>
+        </w:rPr>
+        <w:t>ENUM, ENUM), and DIFF (</w:t>
       </w:r>
       <w:r>
         <w:rPr>
@@ -451,22 +594,72 @@
         <w:rPr>
           <w:highlight w:val="white"/>
         </w:rPr>
-        <w:t>,ENUM) to workouarnd</w:t>
-      </w:r>
-    </w:p>
-    <w:p>
-      <w:pPr>
-        <w:pStyle w:val="CodeFragment"/>
-        <w:rPr>
-          <w:color w:val="000000"/>
-          <w:highlight w:val="white"/>
-        </w:rPr>
-      </w:pPr>
-      <w:r>
-        <w:rPr>
-          <w:highlight w:val="white"/>
-        </w:rPr>
-        <w:t xml:space="preserve"> *              issues with too-strong typing with enum class?? (avoid so many casts)</w:t>
+        <w:t xml:space="preserve">,ENUM) to </w:t>
+      </w:r>
+      <w:proofErr w:type="spellStart"/>
+      <w:r>
+        <w:rPr>
+          <w:highlight w:val="white"/>
+        </w:rPr>
+        <w:t>workouarnd</w:t>
+      </w:r>
+      <w:proofErr w:type="spellEnd"/>
+    </w:p>
+    <w:p>
+      <w:pPr>
+        <w:pStyle w:val="CodeFragment"/>
+        <w:rPr>
+          <w:color w:val="000000"/>
+          <w:highlight w:val="white"/>
+        </w:rPr>
+      </w:pPr>
+      <w:r>
+        <w:rPr>
+          <w:highlight w:val="white"/>
+        </w:rPr>
+        <w:t xml:space="preserve"> *              </w:t>
+      </w:r>
+      <w:proofErr w:type="gramStart"/>
+      <w:r>
+        <w:rPr>
+          <w:highlight w:val="white"/>
+        </w:rPr>
+        <w:t>issues</w:t>
+      </w:r>
+      <w:proofErr w:type="gramEnd"/>
+      <w:r>
+        <w:rPr>
+          <w:highlight w:val="white"/>
+        </w:rPr>
+        <w:t xml:space="preserve"> with too-strong typing with </w:t>
+      </w:r>
+      <w:proofErr w:type="spellStart"/>
+      <w:r>
+        <w:rPr>
+          <w:highlight w:val="white"/>
+        </w:rPr>
+        <w:t>enum</w:t>
+      </w:r>
+      <w:proofErr w:type="spellEnd"/>
+      <w:r>
+        <w:rPr>
+          <w:highlight w:val="white"/>
+        </w:rPr>
+        <w:t xml:space="preserve"> class?? (</w:t>
+      </w:r>
+      <w:proofErr w:type="gramStart"/>
+      <w:r>
+        <w:rPr>
+          <w:highlight w:val="white"/>
+        </w:rPr>
+        <w:t>avoid</w:t>
+      </w:r>
+      <w:proofErr w:type="gramEnd"/>
+      <w:r>
+        <w:rPr>
+          <w:highlight w:val="white"/>
+        </w:rPr>
+        <w:t xml:space="preserve"> so many casts)</w:t>
       </w:r>
     </w:p>
     <w:p>
@@ -519,6 +712,7 @@
           <w:highlight w:val="white"/>
         </w:rPr>
       </w:pPr>
+      <w:proofErr w:type="gramStart"/>
       <w:r>
         <w:rPr>
           <w:color w:val="0000FF"/>
@@ -526,6 +720,7 @@
         </w:rPr>
         <w:t>namespace</w:t>
       </w:r>
+      <w:proofErr w:type="gramEnd"/>
       <w:r>
         <w:rPr>
           <w:color w:val="000000"/>
@@ -549,6 +744,7 @@
         </w:rPr>
         <w:t xml:space="preserve">    </w:t>
       </w:r>
+      <w:proofErr w:type="gramStart"/>
       <w:r>
         <w:rPr>
           <w:color w:val="0000FF"/>
@@ -556,6 +752,7 @@
         </w:rPr>
         <w:t>namespace</w:t>
       </w:r>
+      <w:proofErr w:type="gramEnd"/>
       <w:r>
         <w:rPr>
           <w:color w:val="000000"/>
@@ -579,6 +776,7 @@
         </w:rPr>
         <w:t xml:space="preserve">        </w:t>
       </w:r>
+      <w:proofErr w:type="gramStart"/>
       <w:r>
         <w:rPr>
           <w:color w:val="0000FF"/>
@@ -586,6 +784,7 @@
         </w:rPr>
         <w:t>namespace</w:t>
       </w:r>
+      <w:proofErr w:type="gramEnd"/>
       <w:r>
         <w:rPr>
           <w:color w:val="000000"/>
@@ -646,7 +845,21 @@
         <w:rPr>
           <w:highlight w:val="white"/>
         </w:rPr>
-        <w:t xml:space="preserve">             *  \brief  Increment the given enumeration safely, without a bunch of casts.</w:t>
+        <w:t xml:space="preserve">             </w:t>
+      </w:r>
+      <w:proofErr w:type="gramStart"/>
+      <w:r>
+        <w:rPr>
+          <w:highlight w:val="white"/>
+        </w:rPr>
+        <w:t>*  \</w:t>
+      </w:r>
+      <w:proofErr w:type="gramEnd"/>
+      <w:r>
+        <w:rPr>
+          <w:highlight w:val="white"/>
+        </w:rPr>
+        <w:t>brief  Increment the given enumeration safely, without a bunch of casts.</w:t>
       </w:r>
     </w:p>
     <w:p>
@@ -676,23 +889,151 @@
         <w:rPr>
           <w:highlight w:val="white"/>
         </w:rPr>
-        <w:t xml:space="preserve">             *      \req    ENUM uses  Define_Start_End_Count() to define eSTART, eEND</w:t>
-      </w:r>
-    </w:p>
-    <w:p>
-      <w:pPr>
-        <w:pStyle w:val="CodeFragment"/>
-        <w:rPr>
-          <w:color w:val="000000"/>
-          <w:highlight w:val="white"/>
-        </w:rPr>
-      </w:pPr>
-      <w:r>
-        <w:rPr>
-          <w:highlight w:val="white"/>
-        </w:rPr>
-        <w:t xml:space="preserve">             *      \req    e &gt;= typename ENUM::eSTART and e &lt; typename ENUM::eEND</w:t>
-      </w:r>
+        <w:t xml:space="preserve">             *      \</w:t>
+      </w:r>
+      <w:proofErr w:type="spellStart"/>
+      <w:r>
+        <w:rPr>
+          <w:highlight w:val="white"/>
+        </w:rPr>
+        <w:t>req</w:t>
+      </w:r>
+      <w:proofErr w:type="spellEnd"/>
+      <w:r>
+        <w:rPr>
+          <w:highlight w:val="white"/>
+        </w:rPr>
+        <w:t xml:space="preserve">    ENUM </w:t>
+      </w:r>
+      <w:proofErr w:type="gramStart"/>
+      <w:r>
+        <w:rPr>
+          <w:highlight w:val="white"/>
+        </w:rPr>
+        <w:t xml:space="preserve">uses  </w:t>
+      </w:r>
+      <w:proofErr w:type="spellStart"/>
+      <w:r>
+        <w:rPr>
+          <w:highlight w:val="white"/>
+        </w:rPr>
+        <w:t>Define</w:t>
+      </w:r>
+      <w:proofErr w:type="gramEnd"/>
+      <w:r>
+        <w:rPr>
+          <w:highlight w:val="white"/>
+        </w:rPr>
+        <w:t>_Start_End_Count</w:t>
+      </w:r>
+      <w:proofErr w:type="spellEnd"/>
+      <w:r>
+        <w:rPr>
+          <w:highlight w:val="white"/>
+        </w:rPr>
+        <w:t xml:space="preserve">() to define </w:t>
+      </w:r>
+      <w:proofErr w:type="spellStart"/>
+      <w:r>
+        <w:rPr>
+          <w:highlight w:val="white"/>
+        </w:rPr>
+        <w:t>eSTART</w:t>
+      </w:r>
+      <w:proofErr w:type="spellEnd"/>
+      <w:r>
+        <w:rPr>
+          <w:highlight w:val="white"/>
+        </w:rPr>
+        <w:t xml:space="preserve">, </w:t>
+      </w:r>
+      <w:proofErr w:type="spellStart"/>
+      <w:r>
+        <w:rPr>
+          <w:highlight w:val="white"/>
+        </w:rPr>
+        <w:t>eEND</w:t>
+      </w:r>
+      <w:proofErr w:type="spellEnd"/>
+    </w:p>
+    <w:p>
+      <w:pPr>
+        <w:pStyle w:val="CodeFragment"/>
+        <w:rPr>
+          <w:color w:val="000000"/>
+          <w:highlight w:val="white"/>
+        </w:rPr>
+      </w:pPr>
+      <w:r>
+        <w:rPr>
+          <w:highlight w:val="white"/>
+        </w:rPr>
+        <w:t xml:space="preserve">             *      \</w:t>
+      </w:r>
+      <w:proofErr w:type="spellStart"/>
+      <w:r>
+        <w:rPr>
+          <w:highlight w:val="white"/>
+        </w:rPr>
+        <w:t>req</w:t>
+      </w:r>
+      <w:proofErr w:type="spellEnd"/>
+      <w:r>
+        <w:rPr>
+          <w:highlight w:val="white"/>
+        </w:rPr>
+        <w:t xml:space="preserve">    e &gt;= </w:t>
+      </w:r>
+      <w:proofErr w:type="spellStart"/>
+      <w:r>
+        <w:rPr>
+          <w:highlight w:val="white"/>
+        </w:rPr>
+        <w:t>typename</w:t>
+      </w:r>
+      <w:proofErr w:type="spellEnd"/>
+      <w:r>
+        <w:rPr>
+          <w:highlight w:val="white"/>
+        </w:rPr>
+        <w:t xml:space="preserve"> ENUM::</w:t>
+      </w:r>
+      <w:proofErr w:type="spellStart"/>
+      <w:r>
+        <w:rPr>
+          <w:highlight w:val="white"/>
+        </w:rPr>
+        <w:t>eSTART</w:t>
+      </w:r>
+      <w:proofErr w:type="spellEnd"/>
+      <w:r>
+        <w:rPr>
+          <w:highlight w:val="white"/>
+        </w:rPr>
+        <w:t xml:space="preserve"> and e &lt; </w:t>
+      </w:r>
+      <w:proofErr w:type="spellStart"/>
+      <w:r>
+        <w:rPr>
+          <w:highlight w:val="white"/>
+        </w:rPr>
+        <w:t>typename</w:t>
+      </w:r>
+      <w:proofErr w:type="spellEnd"/>
+      <w:r>
+        <w:rPr>
+          <w:highlight w:val="white"/>
+        </w:rPr>
+        <w:t xml:space="preserve"> ENUM::</w:t>
+      </w:r>
+      <w:proofErr w:type="spellStart"/>
+      <w:r>
+        <w:rPr>
+          <w:highlight w:val="white"/>
+        </w:rPr>
+        <w:t>eEND</w:t>
+      </w:r>
+      <w:proofErr w:type="spellEnd"/>
     </w:p>
     <w:p>
       <w:pPr>
@@ -725,6 +1066,7 @@
         </w:rPr>
         <w:t xml:space="preserve">            </w:t>
       </w:r>
+      <w:proofErr w:type="gramStart"/>
       <w:r>
         <w:rPr>
           <w:color w:val="0000FF"/>
@@ -732,6 +1074,7 @@
         </w:rPr>
         <w:t>template</w:t>
       </w:r>
+      <w:proofErr w:type="gramEnd"/>
       <w:r>
         <w:rPr>
           <w:color w:val="000000"/>
@@ -739,6 +1082,7 @@
         </w:rPr>
         <w:t xml:space="preserve">    &lt;</w:t>
       </w:r>
+      <w:proofErr w:type="spellStart"/>
       <w:r>
         <w:rPr>
           <w:color w:val="0000FF"/>
@@ -746,6 +1090,7 @@
         </w:rPr>
         <w:t>typename</w:t>
       </w:r>
+      <w:proofErr w:type="spellEnd"/>
       <w:r>
         <w:rPr>
           <w:color w:val="000000"/>
@@ -795,7 +1140,23 @@
           <w:color w:val="000000"/>
           <w:highlight w:val="white"/>
         </w:rPr>
-        <w:t xml:space="preserve">    Inc (</w:t>
+        <w:t xml:space="preserve">    </w:t>
+      </w:r>
+      <w:proofErr w:type="spellStart"/>
+      <w:r>
+        <w:rPr>
+          <w:color w:val="000000"/>
+          <w:highlight w:val="white"/>
+        </w:rPr>
+        <w:t>Inc</w:t>
+      </w:r>
+      <w:proofErr w:type="spellEnd"/>
+      <w:r>
+        <w:rPr>
+          <w:color w:val="000000"/>
+          <w:highlight w:val="white"/>
+        </w:rPr>
+        <w:t xml:space="preserve"> (</w:t>
       </w:r>
       <w:r>
         <w:rPr>
@@ -998,7 +1359,23 @@
           <w:color w:val="A31515"/>
           <w:highlight w:val="white"/>
         </w:rPr>
-        <w:t>"Enumeration.inl"</w:t>
+        <w:t>"</w:t>
+      </w:r>
+      <w:proofErr w:type="spellStart"/>
+      <w:r>
+        <w:rPr>
+          <w:color w:val="A31515"/>
+          <w:highlight w:val="white"/>
+        </w:rPr>
+        <w:t>Enumeration.inl</w:t>
+      </w:r>
+      <w:proofErr w:type="spellEnd"/>
+      <w:r>
+        <w:rPr>
+          <w:color w:val="A31515"/>
+          <w:highlight w:val="white"/>
+        </w:rPr>
+        <w:t>"</w:t>
       </w:r>
     </w:p>
     <w:p>
@@ -1023,8 +1400,18 @@
           <w:color w:val="0000FF"/>
           <w:highlight w:val="white"/>
         </w:rPr>
-        <w:t>#endif</w:t>
-      </w:r>
+        <w:t>#</w:t>
+      </w:r>
+      <w:proofErr w:type="spellStart"/>
+      <w:proofErr w:type="gramStart"/>
+      <w:r>
+        <w:rPr>
+          <w:color w:val="0000FF"/>
+          <w:highlight w:val="white"/>
+        </w:rPr>
+        <w:t>endif</w:t>
+      </w:r>
+      <w:proofErr w:type="spellEnd"/>
       <w:r>
         <w:rPr>
           <w:color w:val="000000"/>
@@ -1036,7 +1423,28 @@
         <w:rPr>
           <w:highlight w:val="white"/>
         </w:rPr>
-        <w:t>/*_Stroika_Foundation_Configuration_Enumeration_h_*/</w:t>
+        <w:t>/</w:t>
+      </w:r>
+      <w:proofErr w:type="gramEnd"/>
+      <w:r>
+        <w:rPr>
+          <w:highlight w:val="white"/>
+        </w:rPr>
+        <w:t>*_</w:t>
+      </w:r>
+      <w:proofErr w:type="spellStart"/>
+      <w:r>
+        <w:rPr>
+          <w:highlight w:val="white"/>
+        </w:rPr>
+        <w:t>Stroika_Foundation_Configuration_Enumeration_h</w:t>
+      </w:r>
+      <w:proofErr w:type="spellEnd"/>
+      <w:r>
+        <w:rPr>
+          <w:highlight w:val="white"/>
+        </w:rPr>
+        <w:t>_*/</w:t>
       </w:r>
     </w:p>
     <w:p/>
@@ -1045,32 +1453,126 @@
         <w:pStyle w:val="Heading2"/>
       </w:pPr>
       <w:r>
-        <w:t>STL naming versus “Studly Caps” or “CamelCase”</w:t>
-      </w:r>
-    </w:p>
-    <w:p>
-      <w:r>
-        <w:t>I personally prefer the style “CamelCase” – probably because I first did object oriented programing in Object Pasca/MacApp – a few years back. Maybe there is another reason. But now it’s a quite convenient – providing a subtle but readable visual distinction.</w:t>
-      </w:r>
-    </w:p>
-    <w:p>
-      <w:r>
-        <w:t>All (or nearly all) Stroika classes, and methods use essentially the same ‘Studly Caps’ naming styled from MacApp, except that we use ‘s’ prefix for static variables. We use the ‘f’ prefix for data members. We use the ‘k’ prefix for constants. We use the ‘e’ prefix for enumerators.</w:t>
-      </w:r>
-    </w:p>
-    <w:p>
-      <w:r>
-        <w:t>However, STL / stdc++ - has its own naming convention (basically all lower case, and _), plus its own words it uses by analogy / convention throughout (e.g. begin, end, empty).</w:t>
-      </w:r>
-    </w:p>
-    <w:p>
-      <w:r>
-        <w:t xml:space="preserve">Stroika methods will start with an upper case letter, EXCEPT in the case where they method mimics for follows an existing STL pattern. If you see lower case, assume the function follows STL semantics. If you see CamelCase, you can assume it follows Stroika semantics. </w:t>
+        <w:t>STL naming versus “</w:t>
+      </w:r>
+      <w:proofErr w:type="spellStart"/>
+      <w:r>
+        <w:t>Studly</w:t>
+      </w:r>
+      <w:proofErr w:type="spellEnd"/>
+      <w:r>
+        <w:t xml:space="preserve"> Caps” or “</w:t>
+      </w:r>
+      <w:proofErr w:type="spellStart"/>
+      <w:r>
+        <w:t>CamelCase</w:t>
+      </w:r>
+      <w:proofErr w:type="spellEnd"/>
+      <w:r>
+        <w:t>”</w:t>
+      </w:r>
+    </w:p>
+    <w:p>
+      <w:r>
+        <w:t>I personally prefer the style “</w:t>
+      </w:r>
+      <w:proofErr w:type="spellStart"/>
+      <w:r>
+        <w:t>CamelCase</w:t>
+      </w:r>
+      <w:proofErr w:type="spellEnd"/>
+      <w:r>
+        <w:t xml:space="preserve">” – probably because I first did object oriented programing in Object </w:t>
+      </w:r>
+      <w:proofErr w:type="spellStart"/>
+      <w:r>
+        <w:t>Pasca</w:t>
+      </w:r>
+      <w:proofErr w:type="spellEnd"/>
+      <w:r>
+        <w:t>/</w:t>
+      </w:r>
+      <w:proofErr w:type="spellStart"/>
+      <w:r>
+        <w:t>MacApp</w:t>
+      </w:r>
+      <w:proofErr w:type="spellEnd"/>
+      <w:r>
+        <w:t xml:space="preserve"> – a few years back. Maybe there is another reason. But now it’s a quite convenient – providing a subtle but readable visual distinction.</w:t>
+      </w:r>
+    </w:p>
+    <w:p>
+      <w:r>
+        <w:t>All (or nearly all) Stroika classes, and methods use essentially the same ‘</w:t>
+      </w:r>
+      <w:proofErr w:type="spellStart"/>
+      <w:r>
+        <w:t>Studly</w:t>
+      </w:r>
+      <w:proofErr w:type="spellEnd"/>
+      <w:r>
+        <w:t xml:space="preserve"> Caps’ naming styled from </w:t>
+      </w:r>
+      <w:proofErr w:type="spellStart"/>
+      <w:r>
+        <w:t>MacApp</w:t>
+      </w:r>
+      <w:proofErr w:type="spellEnd"/>
+      <w:r>
+        <w:t>, except that we use ‘s’ prefix for static variables. We use the ‘f’ prefix for data members. We use the ‘k’ prefix for constants. We use the ‘e’ prefix for enumerators.</w:t>
+      </w:r>
+    </w:p>
+    <w:p>
+      <w:r>
+        <w:t xml:space="preserve">However, STL / </w:t>
+      </w:r>
+      <w:proofErr w:type="spellStart"/>
+      <w:r>
+        <w:t>stdc</w:t>
+      </w:r>
+      <w:proofErr w:type="spellEnd"/>
+      <w:r>
+        <w:t>++ - has its own naming convention (basically all lower case, and _), plus its own words it uses by analogy / convention throughout (e.g. begin, end, empty).</w:t>
+      </w:r>
+    </w:p>
+    <w:p>
+      <w:r>
+        <w:t xml:space="preserve">Stroika methods will start with an upper case letter, EXCEPT in the case where they method mimics for follows an existing STL pattern. If you see lower case, assume the function follows STL semantics. If you see </w:t>
+      </w:r>
+      <w:proofErr w:type="spellStart"/>
+      <w:r>
+        <w:t>CamelCase</w:t>
+      </w:r>
+      <w:proofErr w:type="spellEnd"/>
+      <w:r>
+        <w:t xml:space="preserve">, you can assume it follows Stroika semantics. </w:t>
       </w:r>
     </w:p>
     <w:p>
       <w:r>
         <w:t>For example:</w:t>
+      </w:r>
+    </w:p>
+    <w:p>
+      <w:r>
+        <w:tab/>
+        <w:t>String</w:t>
+      </w:r>
+      <w:proofErr w:type="gramStart"/>
+      <w:r>
+        <w:t>::</w:t>
+      </w:r>
+      <w:proofErr w:type="gramEnd"/>
+      <w:r>
+        <w:t xml:space="preserve"> </w:t>
+      </w:r>
+      <w:proofErr w:type="spellStart"/>
+      <w:r>
+        <w:t>SubString</w:t>
+      </w:r>
+      <w:proofErr w:type="spellEnd"/>
+      <w:r>
+        <w:t xml:space="preserve"> () follows Stroika semantics (asserting if values out of range).</w:t>
       </w:r>
     </w:p>
     <w:p>
@@ -1078,17 +1580,34 @@
         <w:tab/>
         <w:t>String::</w:t>
       </w:r>
-      <w:r>
-        <w:t xml:space="preserve"> SubString</w:t>
-      </w:r>
-      <w:r>
-        <w:t xml:space="preserve"> () follows Stroika semantics (asserting if values out of range).</w:t>
-      </w:r>
-    </w:p>
-    <w:p>
-      <w:r>
-        <w:tab/>
-        <w:t>String::substr() follows the semantics of STL’s basic_string&lt;&gt;::substr().</w:t>
+      <w:proofErr w:type="spellStart"/>
+      <w:proofErr w:type="gramStart"/>
+      <w:r>
+        <w:t>substr</w:t>
+      </w:r>
+      <w:proofErr w:type="spellEnd"/>
+      <w:r>
+        <w:t>(</w:t>
+      </w:r>
+      <w:proofErr w:type="gramEnd"/>
+      <w:r>
+        <w:t xml:space="preserve">) follows the semantics of STL’s </w:t>
+      </w:r>
+      <w:proofErr w:type="spellStart"/>
+      <w:r>
+        <w:t>basic_string</w:t>
+      </w:r>
+      <w:proofErr w:type="spellEnd"/>
+      <w:r>
+        <w:t>&lt;&gt;::</w:t>
+      </w:r>
+      <w:proofErr w:type="spellStart"/>
+      <w:r>
+        <w:t>substr</w:t>
+      </w:r>
+      <w:proofErr w:type="spellEnd"/>
+      <w:r>
+        <w:t>().</w:t>
       </w:r>
     </w:p>
     <w:p>
@@ -1140,9 +1659,11 @@
           <w:numId w:val="1"/>
         </w:numPr>
       </w:pPr>
+      <w:proofErr w:type="spellStart"/>
       <w:r>
         <w:t>push_back</w:t>
       </w:r>
+      <w:proofErr w:type="spellEnd"/>
     </w:p>
     <w:p>
       <w:pPr>
@@ -1166,8 +1687,13 @@
           <w:numId w:val="1"/>
         </w:numPr>
       </w:pPr>
-      <w:r>
-        <w:t>c_str()</w:t>
+      <w:proofErr w:type="spellStart"/>
+      <w:r>
+        <w:t>c_str</w:t>
+      </w:r>
+      <w:proofErr w:type="spellEnd"/>
+      <w:r>
+        <w:t>()</w:t>
       </w:r>
     </w:p>
     <w:p>
@@ -1281,41 +1807,90 @@
       <w:pPr>
         <w:pStyle w:val="CodeFragment"/>
       </w:pPr>
-      <w:r>
-        <w:t>basic_string substr(</w:t>
-      </w:r>
-    </w:p>
-    <w:p>
-      <w:pPr>
-        <w:pStyle w:val="CodeFragment"/>
-      </w:pPr>
-      <w:r>
-        <w:t xml:space="preserve">   size_type _Off = 0,</w:t>
-      </w:r>
-    </w:p>
-    <w:p>
-      <w:pPr>
-        <w:pStyle w:val="CodeFragment"/>
-      </w:pPr>
-      <w:r>
-        <w:t xml:space="preserve">   size_type _Count = npos</w:t>
-      </w:r>
-    </w:p>
-    <w:p>
-      <w:pPr>
-        <w:pStyle w:val="CodeFragment"/>
-      </w:pPr>
-      <w:r>
-        <w:t>) con</w:t>
+      <w:proofErr w:type="spellStart"/>
+      <w:proofErr w:type="gramStart"/>
+      <w:r>
+        <w:t>basic_string</w:t>
+      </w:r>
+      <w:proofErr w:type="spellEnd"/>
+      <w:proofErr w:type="gramEnd"/>
+      <w:r>
+        <w:t xml:space="preserve"> </w:t>
+      </w:r>
+      <w:proofErr w:type="spellStart"/>
+      <w:r>
+        <w:t>substr</w:t>
+      </w:r>
+      <w:proofErr w:type="spellEnd"/>
+      <w:r>
+        <w:t>(</w:t>
+      </w:r>
+    </w:p>
+    <w:p>
+      <w:pPr>
+        <w:pStyle w:val="CodeFragment"/>
+      </w:pPr>
+      <w:r>
+        <w:t xml:space="preserve">   </w:t>
+      </w:r>
+      <w:proofErr w:type="spellStart"/>
+      <w:r>
+        <w:t>size_type</w:t>
+      </w:r>
+      <w:proofErr w:type="spellEnd"/>
+      <w:r>
+        <w:t xml:space="preserve"> _Off = 0,</w:t>
+      </w:r>
+    </w:p>
+    <w:p>
+      <w:pPr>
+        <w:pStyle w:val="CodeFragment"/>
+      </w:pPr>
+      <w:r>
+        <w:t xml:space="preserve">   </w:t>
+      </w:r>
+      <w:proofErr w:type="spellStart"/>
+      <w:r>
+        <w:t>size_type</w:t>
+      </w:r>
+      <w:proofErr w:type="spellEnd"/>
+      <w:r>
+        <w:t xml:space="preserve"> _Count = </w:t>
+      </w:r>
+      <w:proofErr w:type="spellStart"/>
+      <w:r>
+        <w:t>npos</w:t>
+      </w:r>
+      <w:proofErr w:type="spellEnd"/>
+    </w:p>
+    <w:p>
+      <w:pPr>
+        <w:pStyle w:val="CodeFragment"/>
+      </w:pPr>
+      <w:r>
+        <w:t xml:space="preserve">) </w:t>
+      </w:r>
+      <w:proofErr w:type="spellStart"/>
+      <w:r>
+        <w:t>con</w:t>
       </w:r>
       <w:r>
         <w:t>st</w:t>
       </w:r>
+      <w:proofErr w:type="spellEnd"/>
     </w:p>
     <w:p/>
     <w:p>
       <w:r>
-        <w:t>To map this to an internal representation you have todo:</w:t>
+        <w:t xml:space="preserve">To map this to an internal representation you have </w:t>
+      </w:r>
+      <w:proofErr w:type="spellStart"/>
+      <w:r>
+        <w:t>todo</w:t>
+      </w:r>
+      <w:proofErr w:type="spellEnd"/>
+      <w:r>
+        <w:t>:</w:t>
       </w:r>
     </w:p>
     <w:p>
@@ -1324,7 +1899,22 @@
       </w:pPr>
       <w:r>
         <w:tab/>
-        <w:t>char* s = m_bufPtr + _Off;</w:t>
+      </w:r>
+      <w:proofErr w:type="gramStart"/>
+      <w:r>
+        <w:t>char</w:t>
+      </w:r>
+      <w:proofErr w:type="gramEnd"/>
+      <w:r>
+        <w:t xml:space="preserve">* s = </w:t>
+      </w:r>
+      <w:proofErr w:type="spellStart"/>
+      <w:r>
+        <w:t>m_bufPtr</w:t>
+      </w:r>
+      <w:proofErr w:type="spellEnd"/>
+      <w:r>
+        <w:t xml:space="preserve"> + _Off;</w:t>
       </w:r>
     </w:p>
     <w:p>
@@ -1333,17 +1923,53 @@
       </w:pPr>
       <w:r>
         <w:tab/>
-        <w:t>char* e = m_bufPtr + _Off + _Count;</w:t>
-      </w:r>
-    </w:p>
-    <w:p>
-      <w:pPr>
-        <w:pStyle w:val="CodeFragment"/>
-      </w:pPr>
-    </w:p>
-    <w:p>
-      <w:r>
-        <w:t xml:space="preserve">but if count was numeric_limits&lt;size_t&gt;::max(), then the e pointer computation would overflow. There are ways around this, but mixing the two styles creates a number of </w:t>
+      </w:r>
+      <w:proofErr w:type="gramStart"/>
+      <w:r>
+        <w:t>char</w:t>
+      </w:r>
+      <w:proofErr w:type="gramEnd"/>
+      <w:r>
+        <w:t xml:space="preserve">* e = </w:t>
+      </w:r>
+      <w:proofErr w:type="spellStart"/>
+      <w:r>
+        <w:t>m_bufPtr</w:t>
+      </w:r>
+      <w:proofErr w:type="spellEnd"/>
+      <w:r>
+        <w:t xml:space="preserve"> + _Off + _Count;</w:t>
+      </w:r>
+    </w:p>
+    <w:p>
+      <w:pPr>
+        <w:pStyle w:val="CodeFragment"/>
+      </w:pPr>
+    </w:p>
+    <w:p>
+      <w:proofErr w:type="gramStart"/>
+      <w:r>
+        <w:t>but</w:t>
+      </w:r>
+      <w:proofErr w:type="gramEnd"/>
+      <w:r>
+        <w:t xml:space="preserve"> if count was </w:t>
+      </w:r>
+      <w:proofErr w:type="spellStart"/>
+      <w:r>
+        <w:t>numeric_limits</w:t>
+      </w:r>
+      <w:proofErr w:type="spellEnd"/>
+      <w:r>
+        <w:t>&lt;</w:t>
+      </w:r>
+      <w:proofErr w:type="spellStart"/>
+      <w:r>
+        <w:t>size_t</w:t>
+      </w:r>
+      <w:proofErr w:type="spellEnd"/>
+      <w:r>
+        <w:t xml:space="preserve">&gt;::max(), then the e pointer computation would overflow. There are ways around this, but mixing the two styles creates a number of </w:t>
       </w:r>
       <w:r>
         <w:t>problems -</w:t>
@@ -1356,8 +1982,15 @@
       <w:pPr>
         <w:pStyle w:val="Heading2"/>
       </w:pPr>
-      <w:r>
-        <w:t>mk Factories</w:t>
+      <w:proofErr w:type="spellStart"/>
+      <w:proofErr w:type="gramStart"/>
+      <w:r>
+        <w:t>mk</w:t>
+      </w:r>
+      <w:proofErr w:type="spellEnd"/>
+      <w:proofErr w:type="gramEnd"/>
+      <w:r>
+        <w:t xml:space="preserve"> Factories</w:t>
       </w:r>
     </w:p>
     <w:p>
@@ -1369,11 +2002,18 @@
       <w:pPr>
         <w:pStyle w:val="CodeFragment"/>
       </w:pPr>
+      <w:proofErr w:type="spellStart"/>
+      <w:proofErr w:type="gramStart"/>
       <w:r>
         <w:t>s</w:t>
       </w:r>
       <w:r>
-        <w:t xml:space="preserve">truct T { </w:t>
+        <w:t>truct</w:t>
+      </w:r>
+      <w:proofErr w:type="spellEnd"/>
+      <w:proofErr w:type="gramEnd"/>
+      <w:r>
+        <w:t xml:space="preserve"> T { </w:t>
       </w:r>
     </w:p>
     <w:p>
@@ -1383,8 +2023,21 @@
       <w:r>
         <w:t xml:space="preserve">    </w:t>
       </w:r>
-      <w:r>
-        <w:t>static T mk();</w:t>
+      <w:proofErr w:type="gramStart"/>
+      <w:r>
+        <w:t>static</w:t>
+      </w:r>
+      <w:proofErr w:type="gramEnd"/>
+      <w:r>
+        <w:t xml:space="preserve"> T </w:t>
+      </w:r>
+      <w:proofErr w:type="spellStart"/>
+      <w:r>
+        <w:t>mk</w:t>
+      </w:r>
+      <w:proofErr w:type="spellEnd"/>
+      <w:r>
+        <w:t>();</w:t>
       </w:r>
     </w:p>
     <w:p>
@@ -1405,16 +2058,36 @@
     <w:p/>
     <w:p>
       <w:r>
-        <w:t>But – for shared_ptr types, and typedefs, we generally use</w:t>
-      </w:r>
-    </w:p>
-    <w:p>
-      <w:pPr>
-        <w:pStyle w:val="CodeFragment"/>
-      </w:pPr>
+        <w:t xml:space="preserve">But – for </w:t>
+      </w:r>
+      <w:proofErr w:type="spellStart"/>
+      <w:r>
+        <w:t>shared_ptr</w:t>
+      </w:r>
+      <w:proofErr w:type="spellEnd"/>
+      <w:r>
+        <w:t xml:space="preserve"> types, and </w:t>
+      </w:r>
+      <w:proofErr w:type="spellStart"/>
+      <w:r>
+        <w:t>typedefs</w:t>
+      </w:r>
+      <w:proofErr w:type="spellEnd"/>
+      <w:r>
+        <w:t>, we generally use</w:t>
+      </w:r>
+    </w:p>
+    <w:p>
+      <w:pPr>
+        <w:pStyle w:val="CodeFragment"/>
+      </w:pPr>
+      <w:proofErr w:type="spellStart"/>
+      <w:proofErr w:type="gramStart"/>
       <w:r>
         <w:t>struct</w:t>
       </w:r>
+      <w:proofErr w:type="spellEnd"/>
+      <w:proofErr w:type="gramEnd"/>
       <w:r>
         <w:t xml:space="preserve"> </w:t>
       </w:r>
@@ -1438,25 +2111,53 @@
       <w:pPr>
         <w:pStyle w:val="CodeFragment"/>
       </w:pPr>
+      <w:proofErr w:type="spellStart"/>
+      <w:proofErr w:type="gramStart"/>
       <w:r>
         <w:t>t</w:t>
       </w:r>
       <w:r>
-        <w:t xml:space="preserve">ypedef  shared_ptr&lt;X&gt; </w:t>
+        <w:t>ypedef</w:t>
+      </w:r>
+      <w:proofErr w:type="spellEnd"/>
+      <w:r>
+        <w:t xml:space="preserve">  </w:t>
+      </w:r>
+      <w:proofErr w:type="spellStart"/>
+      <w:r>
+        <w:t>shared</w:t>
+      </w:r>
+      <w:proofErr w:type="gramEnd"/>
+      <w:r>
+        <w:t>_ptr</w:t>
+      </w:r>
+      <w:proofErr w:type="spellEnd"/>
+      <w:r>
+        <w:t xml:space="preserve">&lt;X&gt; </w:t>
       </w:r>
       <w:r>
         <w:tab/>
       </w:r>
-      <w:r>
-        <w:t>XPtr;</w:t>
-      </w:r>
-    </w:p>
-    <w:p>
-      <w:pPr>
-        <w:pStyle w:val="CodeFragment"/>
-      </w:pPr>
-      <w:r>
-        <w:t xml:space="preserve">XPtr </w:t>
+      <w:proofErr w:type="spellStart"/>
+      <w:r>
+        <w:t>XPtr</w:t>
+      </w:r>
+      <w:proofErr w:type="spellEnd"/>
+      <w:r>
+        <w:t>;</w:t>
+      </w:r>
+    </w:p>
+    <w:p>
+      <w:pPr>
+        <w:pStyle w:val="CodeFragment"/>
+      </w:pPr>
+      <w:proofErr w:type="spellStart"/>
+      <w:r>
+        <w:t>XPtr</w:t>
+      </w:r>
+      <w:proofErr w:type="spellEnd"/>
+      <w:r>
+        <w:t xml:space="preserve"> </w:t>
       </w:r>
       <w:r>
         <w:tab/>
@@ -1470,8 +2171,13 @@
       <w:r>
         <w:tab/>
       </w:r>
-      <w:r>
-        <w:t>mkXPtr ();</w:t>
+      <w:proofErr w:type="spellStart"/>
+      <w:r>
+        <w:t>mkXPtr</w:t>
+      </w:r>
+      <w:proofErr w:type="spellEnd"/>
+      <w:r>
+        <w:t xml:space="preserve"> ();</w:t>
       </w:r>
     </w:p>
     <w:p>
@@ -1484,7 +2190,15 @@
         <w:pStyle w:val="Heading2"/>
       </w:pPr>
       <w:r>
-        <w:t>Compare () and operator&lt;, operator&gt;, etc…</w:t>
+        <w:t xml:space="preserve">Compare () and operator&lt;, operator&gt;, </w:t>
+      </w:r>
+      <w:proofErr w:type="spellStart"/>
+      <w:r>
+        <w:t>etc</w:t>
+      </w:r>
+      <w:proofErr w:type="spellEnd"/>
+      <w:r>
+        <w:t>…</w:t>
       </w:r>
     </w:p>
     <w:p>
@@ -1498,7 +2212,24 @@
       </w:pPr>
       <w:r>
         <w:tab/>
-        <w:t>int T::Compare (T rhs);</w:t>
+      </w:r>
+      <w:proofErr w:type="spellStart"/>
+      <w:proofErr w:type="gramStart"/>
+      <w:r>
+        <w:t>int</w:t>
+      </w:r>
+      <w:proofErr w:type="spellEnd"/>
+      <w:proofErr w:type="gramEnd"/>
+      <w:r>
+        <w:t xml:space="preserve"> T::Compare (T </w:t>
+      </w:r>
+      <w:proofErr w:type="spellStart"/>
+      <w:r>
+        <w:t>rhs</w:t>
+      </w:r>
+      <w:proofErr w:type="spellEnd"/>
+      <w:r>
+        <w:t>);</w:t>
       </w:r>
       <w:r>
         <w:tab/>
@@ -1517,14 +2248,26 @@
       </w:r>
     </w:p>
     <w:p>
-      <w:r>
-        <w:t>and provides</w:t>
+      <w:proofErr w:type="gramStart"/>
+      <w:r>
+        <w:t>and</w:t>
+      </w:r>
+      <w:proofErr w:type="gramEnd"/>
+      <w:r>
+        <w:t xml:space="preserve"> provides</w:t>
       </w:r>
     </w:p>
     <w:p>
       <w:r>
         <w:tab/>
-        <w:t xml:space="preserve">bool operator&lt;, operator&lt;=, operator&gt;, operator&gt;=, operator==, operator!= which inline </w:t>
+      </w:r>
+      <w:proofErr w:type="gramStart"/>
+      <w:r>
+        <w:t>bool</w:t>
+      </w:r>
+      <w:proofErr w:type="gramEnd"/>
+      <w:r>
+        <w:t xml:space="preserve"> operator&lt;, operator&lt;=, operator&gt;, operator&gt;=, operator==, operator!= which inline </w:t>
       </w:r>
       <w:r>
         <w:t>trivially maps to this.</w:t>
@@ -1532,7 +2275,23 @@
     </w:p>
     <w:p>
       <w:r>
-        <w:t>Stroika code which COUNTS on comparison doesn’t directly call Compare(), but instead uses ‘a &lt; b’, etc. This applies to things  like Stroika containers. The reason for this later choice include:</w:t>
+        <w:t xml:space="preserve">Stroika code which COUNTS on comparison doesn’t directly call </w:t>
+      </w:r>
+      <w:proofErr w:type="gramStart"/>
+      <w:r>
+        <w:t>Compare(</w:t>
+      </w:r>
+      <w:proofErr w:type="gramEnd"/>
+      <w:r>
+        <w:t xml:space="preserve">), but instead uses ‘a &lt; b’, etc. This applies to </w:t>
+      </w:r>
+      <w:proofErr w:type="gramStart"/>
+      <w:r>
+        <w:t>things  like</w:t>
+      </w:r>
+      <w:proofErr w:type="gramEnd"/>
+      <w:r>
+        <w:t xml:space="preserve"> Stroika containers. The reason for this later choice include:</w:t>
       </w:r>
     </w:p>
     <w:p>
@@ -1544,7 +2303,15 @@
         </w:numPr>
       </w:pPr>
       <w:r>
-        <w:t>Working with builtin types (e.g. in)</w:t>
+        <w:t xml:space="preserve">Working with </w:t>
+      </w:r>
+      <w:proofErr w:type="spellStart"/>
+      <w:r>
+        <w:t>builtin</w:t>
+      </w:r>
+      <w:proofErr w:type="spellEnd"/>
+      <w:r>
+        <w:t xml:space="preserve"> types (e.g. in)</w:t>
       </w:r>
     </w:p>
     <w:p>
@@ -1602,7 +2369,30 @@
       </w:pPr>
       <w:r>
         <w:tab/>
-        <w:t>if (L”aa” &lt; String (L”ss”)) {</w:t>
+      </w:r>
+      <w:proofErr w:type="gramStart"/>
+      <w:r>
+        <w:t>if</w:t>
+      </w:r>
+      <w:proofErr w:type="gramEnd"/>
+      <w:r>
+        <w:t xml:space="preserve"> (</w:t>
+      </w:r>
+      <w:proofErr w:type="spellStart"/>
+      <w:r>
+        <w:t>L”aa</w:t>
+      </w:r>
+      <w:proofErr w:type="spellEnd"/>
+      <w:r>
+        <w:t>” &lt; String (</w:t>
+      </w:r>
+      <w:proofErr w:type="spellStart"/>
+      <w:r>
+        <w:t>L”ss</w:t>
+      </w:r>
+      <w:proofErr w:type="spellEnd"/>
+      <w:r>
+        <w:t>”)) {</w:t>
       </w:r>
     </w:p>
     <w:p>
@@ -1625,17 +2415,46 @@
         <w:pStyle w:val="Heading2"/>
       </w:pPr>
       <w:r>
-        <w:t>Using T= versus typedef</w:t>
-      </w:r>
-    </w:p>
-    <w:p>
-      <w:r>
-        <w:t>C++11 now supports a new typedef syntax – using T=…. This is nearly the same as typedef in terms of semantics.</w:t>
-      </w:r>
-    </w:p>
-    <w:p>
-      <w:r>
-        <w:t>Stroika code will generally use the using T = syntax in preference to typedef for two reasons:</w:t>
+        <w:t xml:space="preserve">Using T= versus </w:t>
+      </w:r>
+      <w:proofErr w:type="spellStart"/>
+      <w:r>
+        <w:t>typedef</w:t>
+      </w:r>
+      <w:proofErr w:type="spellEnd"/>
+    </w:p>
+    <w:p>
+      <w:r>
+        <w:t xml:space="preserve">C++11 now supports a new </w:t>
+      </w:r>
+      <w:proofErr w:type="spellStart"/>
+      <w:r>
+        <w:t>typedef</w:t>
+      </w:r>
+      <w:proofErr w:type="spellEnd"/>
+      <w:r>
+        <w:t xml:space="preserve"> syntax – using T=…. This is nearly the same as </w:t>
+      </w:r>
+      <w:proofErr w:type="spellStart"/>
+      <w:r>
+        <w:t>typedef</w:t>
+      </w:r>
+      <w:proofErr w:type="spellEnd"/>
+      <w:r>
+        <w:t xml:space="preserve"> in terms of semantics.</w:t>
+      </w:r>
+    </w:p>
+    <w:p>
+      <w:r>
+        <w:t xml:space="preserve">Stroika code will generally use the using T = syntax in preference to </w:t>
+      </w:r>
+      <w:proofErr w:type="spellStart"/>
+      <w:r>
+        <w:t>typedef</w:t>
+      </w:r>
+      <w:proofErr w:type="spellEnd"/>
+      <w:r>
+        <w:t xml:space="preserve"> for two reasons:</w:t>
       </w:r>
     </w:p>
     <w:p>
@@ -1648,7 +2467,15 @@
       </w:pPr>
       <w:r>
         <w:lastRenderedPageBreak/>
-        <w:t>The using = syntax is slightly more powerful, in that it supports defining derivative template typdefs.</w:t>
+        <w:t xml:space="preserve">The using = syntax is slightly more powerful, in that it supports defining derivative template </w:t>
+      </w:r>
+      <w:proofErr w:type="spellStart"/>
+      <w:r>
+        <w:t>typdefs</w:t>
+      </w:r>
+      <w:proofErr w:type="spellEnd"/>
+      <w:r>
+        <w:t>.</w:t>
       </w:r>
     </w:p>
     <w:p>
@@ -1660,7 +2487,15 @@
         </w:numPr>
       </w:pPr>
       <w:r>
-        <w:t>And more importantly, I believe it makes code more readable, because the type of INTEREST is the one being defined = which appears first. What it maps to is often more complicated (why we define the typedef) – and one can often ignore that detail (or skim it).</w:t>
+        <w:t xml:space="preserve">And more importantly, I believe it makes code more readable, because the type of INTEREST is the one being defined = which appears first. What it maps to is often more complicated (why we define the </w:t>
+      </w:r>
+      <w:proofErr w:type="spellStart"/>
+      <w:r>
+        <w:t>typedef</w:t>
+      </w:r>
+      <w:proofErr w:type="spellEnd"/>
+      <w:r>
+        <w:t>) – and one can often ignore that detail (or skim it).</w:t>
       </w:r>
     </w:p>
     <w:p/>
@@ -1693,8 +2528,6 @@
       </w:r>
     </w:p>
     <w:p>
-      <w:bookmarkStart w:id="0" w:name="_GoBack"/>
-      <w:bookmarkEnd w:id="0"/>
       <w:r>
         <w:t>For this reason, a handful of Stroika APIs follow the convention of a suffix of:</w:t>
       </w:r>
@@ -1708,7 +2541,15 @@
         </w:numPr>
       </w:pPr>
       <w:r>
-        <w:t>_U for wstring return</w:t>
+        <w:t xml:space="preserve">_U for </w:t>
+      </w:r>
+      <w:proofErr w:type="spellStart"/>
+      <w:r>
+        <w:t>wstring</w:t>
+      </w:r>
+      <w:proofErr w:type="spellEnd"/>
+      <w:r>
+        <w:t xml:space="preserve"> return</w:t>
       </w:r>
     </w:p>
     <w:p>
@@ -1735,7 +2576,88 @@
         <w:t>_A for string returns which are guaranteed to be ASCII</w:t>
       </w:r>
     </w:p>
-    <w:p/>
+    <w:p>
+      <w:pPr>
+        <w:pStyle w:val="Heading2"/>
+      </w:pPr>
+      <w:proofErr w:type="spellStart"/>
+      <w:proofErr w:type="gramStart"/>
+      <w:r>
+        <w:t>kThe</w:t>
+      </w:r>
+      <w:proofErr w:type="spellEnd"/>
+      <w:proofErr w:type="gramEnd"/>
+      <w:r>
+        <w:t xml:space="preserve"> for some final singleton objects</w:t>
+      </w:r>
+    </w:p>
+    <w:p>
+      <w:r>
+        <w:t xml:space="preserve">Some objects which are only usable after the start of main (and until end of main), may be slightly more convenient and performant to use pre-existing ones. For example, </w:t>
+      </w:r>
+      <w:proofErr w:type="spellStart"/>
+      <w:r>
+        <w:rPr>
+          <w:rStyle w:val="CodeChar"/>
+          <w:highlight w:val="white"/>
+        </w:rPr>
+        <w:t>EOFException</w:t>
+      </w:r>
+      <w:proofErr w:type="spellEnd"/>
+      <w:r>
+        <w:rPr>
+          <w:rStyle w:val="CodeChar"/>
+        </w:rPr>
+        <w:t>::</w:t>
+      </w:r>
+      <w:proofErr w:type="spellStart"/>
+      <w:r>
+        <w:rPr>
+          <w:rStyle w:val="CodeChar"/>
+        </w:rPr>
+        <w:t>kThe</w:t>
+      </w:r>
+      <w:proofErr w:type="spellEnd"/>
+      <w:r>
+        <w:t xml:space="preserve">, </w:t>
+      </w:r>
+      <w:proofErr w:type="spellStart"/>
+      <w:r>
+        <w:rPr>
+          <w:rStyle w:val="CodeChar"/>
+        </w:rPr>
+        <w:t>InterruptException</w:t>
+      </w:r>
+      <w:proofErr w:type="spellEnd"/>
+      <w:r>
+        <w:rPr>
+          <w:rStyle w:val="CodeChar"/>
+        </w:rPr>
+        <w:t>::</w:t>
+      </w:r>
+      <w:proofErr w:type="spellStart"/>
+      <w:r>
+        <w:rPr>
+          <w:rStyle w:val="CodeChar"/>
+        </w:rPr>
+        <w:t>kThe</w:t>
+      </w:r>
+      <w:proofErr w:type="spellEnd"/>
+      <w:r>
+        <w:t>, etc</w:t>
+      </w:r>
+      <w:r>
+        <w:rPr>
+          <w:rFonts w:ascii="Consolas" w:hAnsi="Consolas" w:cs="Consolas"/>
+          <w:color w:val="000000"/>
+          <w:sz w:val="19"/>
+          <w:szCs w:val="19"/>
+        </w:rPr>
+        <w:t>.</w:t>
+      </w:r>
+      <w:bookmarkStart w:id="0" w:name="_GoBack"/>
+      <w:bookmarkEnd w:id="0"/>
+    </w:p>
     <w:sectPr>
       <w:pgSz w:w="12240" w:h="15840"/>
       <w:pgMar w:top="1440" w:right="1440" w:bottom="1440" w:left="1440" w:header="720" w:footer="720" w:gutter="0"/>
@@ -2564,7 +3486,6 @@
   <w:style w:type="character" w:default="1" w:styleId="DefaultParagraphFont">
     <w:name w:val="Default Paragraph Font"/>
     <w:uiPriority w:val="1"/>
-    <w:semiHidden/>
     <w:unhideWhenUsed/>
   </w:style>
   <w:style w:type="table" w:default="1" w:styleId="TableNormal">

</xml_diff>

<commit_message>
use t prefix instead of s for thread_local variables; and documeted it in Coding Conventions doc
</commit_message>
<xml_diff>
--- a/Documentation/Coding Conventions.docx
+++ b/Documentation/Coding Conventions.docx
@@ -1519,7 +1519,104 @@
       </w:r>
       <w:proofErr w:type="spellEnd"/>
       <w:r>
-        <w:t>, except that we use ‘s’ prefix for static variables. We use the ‘f’ prefix for data members. We use the ‘k’ prefix for constants. We use the ‘e’ prefix for enumerators.</w:t>
+        <w:t xml:space="preserve">, </w:t>
+      </w:r>
+      <w:r>
+        <w:t>with a few minor versions:</w:t>
+      </w:r>
+      <w:bookmarkStart w:id="0" w:name="_GoBack"/>
+      <w:bookmarkEnd w:id="0"/>
+    </w:p>
+    <w:p>
+      <w:pPr>
+        <w:pStyle w:val="Heading3"/>
+      </w:pPr>
+      <w:r>
+        <w:t>Prefixes</w:t>
+      </w:r>
+    </w:p>
+    <w:p>
+      <w:pPr>
+        <w:pStyle w:val="ListParagraph"/>
+        <w:numPr>
+          <w:ilvl w:val="0"/>
+          <w:numId w:val="1"/>
+        </w:numPr>
+      </w:pPr>
+      <w:r>
+        <w:t>the ‘f’ prefix for data members</w:t>
+      </w:r>
+    </w:p>
+    <w:p>
+      <w:pPr>
+        <w:pStyle w:val="ListParagraph"/>
+        <w:numPr>
+          <w:ilvl w:val="0"/>
+          <w:numId w:val="1"/>
+        </w:numPr>
+      </w:pPr>
+      <w:r>
+        <w:t>‘k’ prefix for constants</w:t>
+      </w:r>
+    </w:p>
+    <w:p>
+      <w:pPr>
+        <w:pStyle w:val="ListParagraph"/>
+        <w:numPr>
+          <w:ilvl w:val="0"/>
+          <w:numId w:val="1"/>
+        </w:numPr>
+      </w:pPr>
+      <w:r>
+        <w:t>We use the ‘e’ prefix for enumerators</w:t>
+      </w:r>
+    </w:p>
+    <w:p>
+      <w:pPr>
+        <w:pStyle w:val="ListParagraph"/>
+        <w:numPr>
+          <w:ilvl w:val="0"/>
+          <w:numId w:val="1"/>
+        </w:numPr>
+      </w:pPr>
+      <w:r>
+        <w:t xml:space="preserve">‘t’ prefix for </w:t>
+      </w:r>
+      <w:proofErr w:type="spellStart"/>
+      <w:r>
+        <w:t>thread_local</w:t>
+      </w:r>
+      <w:proofErr w:type="spellEnd"/>
+      <w:r>
+        <w:t xml:space="preserve"> variables</w:t>
+      </w:r>
+    </w:p>
+    <w:p>
+      <w:pPr>
+        <w:pStyle w:val="ListParagraph"/>
+        <w:numPr>
+          <w:ilvl w:val="0"/>
+          <w:numId w:val="1"/>
+        </w:numPr>
+      </w:pPr>
+      <w:r>
+        <w:t>‘</w:t>
+      </w:r>
+      <w:proofErr w:type="gramStart"/>
+      <w:r>
+        <w:t>s</w:t>
+      </w:r>
+      <w:proofErr w:type="gramEnd"/>
+      <w:r>
+        <w:t xml:space="preserve">’ prefix for static </w:t>
+      </w:r>
+      <w:proofErr w:type="spellStart"/>
+      <w:r>
+        <w:t>varaibles</w:t>
+      </w:r>
+      <w:proofErr w:type="spellEnd"/>
+      <w:r>
+        <w:t>.</w:t>
       </w:r>
     </w:p>
     <w:p>
@@ -1572,7 +1669,15 @@
       </w:r>
       <w:proofErr w:type="spellEnd"/>
       <w:r>
-        <w:t xml:space="preserve"> () follows Stroika semantics (asserting if values out of range).</w:t>
+        <w:t xml:space="preserve"> () follows </w:t>
+      </w:r>
+      <w:proofErr w:type="spellStart"/>
+      <w:r>
+        <w:t>Stroika</w:t>
+      </w:r>
+      <w:proofErr w:type="spellEnd"/>
+      <w:r>
+        <w:t xml:space="preserve"> semantics (asserting if values out of range).</w:t>
       </w:r>
     </w:p>
     <w:p>
@@ -2655,8 +2760,6 @@
         </w:rPr>
         <w:t>.</w:t>
       </w:r>
-      <w:bookmarkStart w:id="0" w:name="_GoBack"/>
-      <w:bookmarkEnd w:id="0"/>
     </w:p>
     <w:sectPr>
       <w:pgSz w:w="12240" w:h="15840"/>
@@ -2898,7 +3001,7 @@
   <w:abstractNum w:abstractNumId="2" w15:restartNumberingAfterBreak="0">
     <w:nsid w:val="51B43592"/>
     <w:multiLevelType w:val="hybridMultilevel"/>
-    <w:tmpl w:val="5D6A3738"/>
+    <w:tmpl w:val="782A4CE2"/>
     <w:lvl w:ilvl="0" w:tplc="04090001">
       <w:start w:val="1"/>
       <w:numFmt w:val="bullet"/>
@@ -3486,6 +3589,7 @@
   <w:style w:type="character" w:default="1" w:styleId="DefaultParagraphFont">
     <w:name w:val="Default Paragraph Font"/>
     <w:uiPriority w:val="1"/>
+    <w:semiHidden/>
     <w:unhideWhenUsed/>
   </w:style>
   <w:style w:type="table" w:default="1" w:styleId="TableNormal">

</xml_diff>

<commit_message>
Replace mk () pattern with static 'New ()'. Use this throughtout Stroika. In most cases it was never used so no need to deprecate - just changed names. BUt for FileInputStream and FileOutputStream it was widely used so mark the old names as deprecated
</commit_message>
<xml_diff>
--- a/Documentation/Coding Conventions.docx
+++ b/Documentation/Coding Conventions.docx
@@ -186,15 +186,7 @@
       </w:r>
       <w:proofErr w:type="spellEnd"/>
       <w:r>
-        <w:t xml:space="preserve"> () follows </w:t>
-      </w:r>
-      <w:proofErr w:type="spellStart"/>
-      <w:r>
-        <w:t>Stroika</w:t>
-      </w:r>
-      <w:proofErr w:type="spellEnd"/>
-      <w:r>
-        <w:t xml:space="preserve"> semantics (asserting if values out of range).</w:t>
+        <w:t xml:space="preserve"> () follows Stroika semantics (asserting if values out of range).</w:t>
       </w:r>
     </w:p>
     <w:p>
@@ -519,433 +511,349 @@
         <w:t>‘_’ suffix for PRIVATE instance variables or functions</w:t>
       </w:r>
     </w:p>
-    <w:p>
+    <w:p/>
+    <w:p>
+      <w:pPr>
+        <w:pStyle w:val="Heading2"/>
+      </w:pPr>
+      <w:r>
+        <w:t>Begin/End versus start/length</w:t>
+      </w:r>
+    </w:p>
+    <w:p>
+      <w:r>
+        <w:t>STL is reasonably consistent, with most APIs using T* start, T* end, but some APIs use length instead of end. The Stroika convention is to always use T* start, T* end.</w:t>
+      </w:r>
+    </w:p>
+    <w:p>
+      <w:pPr>
+        <w:pStyle w:val="Heading3"/>
+      </w:pPr>
+      <w:r>
+        <w:t>Rationale</w:t>
+      </w:r>
+    </w:p>
+    <w:p>
+      <w:r>
+        <w:t xml:space="preserve">One, this gives more consistent expectations. That’s especially important for APIs that use offsets (like String) – so that </w:t>
+      </w:r>
+      <w:r>
+        <w:t>it’s</w:t>
+      </w:r>
+      <w:r>
+        <w:t xml:space="preserve"> obvious the meaning of integer parameters.</w:t>
+      </w:r>
+    </w:p>
+    <w:p>
+      <w:r>
+        <w:t>And it avoids problems with overflow. For example, if you had an API like:</w:t>
+      </w:r>
+    </w:p>
+    <w:p>
+      <w:pPr>
+        <w:pStyle w:val="CodeFragment"/>
+      </w:pPr>
+      <w:proofErr w:type="spellStart"/>
+      <w:proofErr w:type="gramStart"/>
+      <w:r>
+        <w:t>basic_string</w:t>
+      </w:r>
+      <w:proofErr w:type="spellEnd"/>
+      <w:proofErr w:type="gramEnd"/>
+      <w:r>
+        <w:t xml:space="preserve"> </w:t>
+      </w:r>
+      <w:proofErr w:type="spellStart"/>
+      <w:r>
+        <w:t>substr</w:t>
+      </w:r>
+      <w:proofErr w:type="spellEnd"/>
+      <w:r>
+        <w:t>(</w:t>
+      </w:r>
+    </w:p>
+    <w:p>
+      <w:pPr>
+        <w:pStyle w:val="CodeFragment"/>
+      </w:pPr>
+      <w:r>
+        <w:t xml:space="preserve">   </w:t>
+      </w:r>
+      <w:proofErr w:type="spellStart"/>
+      <w:r>
+        <w:t>size_type</w:t>
+      </w:r>
+      <w:proofErr w:type="spellEnd"/>
+      <w:r>
+        <w:t xml:space="preserve"> _Off = 0,</w:t>
+      </w:r>
+    </w:p>
+    <w:p>
+      <w:pPr>
+        <w:pStyle w:val="CodeFragment"/>
+      </w:pPr>
+      <w:r>
+        <w:t xml:space="preserve">   </w:t>
+      </w:r>
+      <w:proofErr w:type="spellStart"/>
+      <w:r>
+        <w:t>size_type</w:t>
+      </w:r>
+      <w:proofErr w:type="spellEnd"/>
+      <w:r>
+        <w:t xml:space="preserve"> _Count = </w:t>
+      </w:r>
+      <w:proofErr w:type="spellStart"/>
+      <w:r>
+        <w:t>npos</w:t>
+      </w:r>
+      <w:proofErr w:type="spellEnd"/>
+    </w:p>
+    <w:p>
+      <w:pPr>
+        <w:pStyle w:val="CodeFragment"/>
+      </w:pPr>
+      <w:r>
+        <w:t xml:space="preserve">) </w:t>
+      </w:r>
+      <w:proofErr w:type="spellStart"/>
+      <w:r>
+        <w:t>con</w:t>
+      </w:r>
+      <w:r>
+        <w:t>st</w:t>
+      </w:r>
+      <w:proofErr w:type="spellEnd"/>
+    </w:p>
+    <w:p/>
+    <w:p>
+      <w:r>
+        <w:t xml:space="preserve">To map this to an internal representation you have </w:t>
+      </w:r>
+      <w:proofErr w:type="spellStart"/>
+      <w:r>
+        <w:t>todo</w:t>
+      </w:r>
+      <w:proofErr w:type="spellEnd"/>
+      <w:r>
+        <w:t>:</w:t>
+      </w:r>
+    </w:p>
+    <w:p>
+      <w:pPr>
+        <w:pStyle w:val="CodeFragment"/>
+      </w:pPr>
+      <w:r>
+        <w:lastRenderedPageBreak/>
+        <w:tab/>
+      </w:r>
+      <w:proofErr w:type="gramStart"/>
+      <w:r>
+        <w:t>char</w:t>
+      </w:r>
+      <w:proofErr w:type="gramEnd"/>
+      <w:r>
+        <w:t xml:space="preserve">* s = </w:t>
+      </w:r>
+      <w:proofErr w:type="spellStart"/>
+      <w:r>
+        <w:t>m_bufPtr</w:t>
+      </w:r>
+      <w:proofErr w:type="spellEnd"/>
+      <w:r>
+        <w:t xml:space="preserve"> + _Off;</w:t>
+      </w:r>
+    </w:p>
+    <w:p>
+      <w:pPr>
+        <w:pStyle w:val="CodeFragment"/>
+      </w:pPr>
+      <w:r>
+        <w:tab/>
+      </w:r>
+      <w:proofErr w:type="gramStart"/>
+      <w:r>
+        <w:t>char</w:t>
+      </w:r>
+      <w:proofErr w:type="gramEnd"/>
+      <w:r>
+        <w:t xml:space="preserve">* e = </w:t>
+      </w:r>
+      <w:proofErr w:type="spellStart"/>
+      <w:r>
+        <w:t>m_bufPtr</w:t>
+      </w:r>
+      <w:proofErr w:type="spellEnd"/>
+      <w:r>
+        <w:t xml:space="preserve"> + _Off + _Count;</w:t>
+      </w:r>
+    </w:p>
+    <w:p>
+      <w:pPr>
+        <w:pStyle w:val="CodeFragment"/>
+      </w:pPr>
+    </w:p>
+    <w:p>
+      <w:proofErr w:type="gramStart"/>
+      <w:r>
+        <w:t>but</w:t>
+      </w:r>
+      <w:proofErr w:type="gramEnd"/>
+      <w:r>
+        <w:t xml:space="preserve"> if count was </w:t>
+      </w:r>
+      <w:proofErr w:type="spellStart"/>
+      <w:r>
+        <w:t>numeric_limits</w:t>
+      </w:r>
+      <w:proofErr w:type="spellEnd"/>
+      <w:r>
+        <w:t>&lt;</w:t>
+      </w:r>
+      <w:proofErr w:type="spellStart"/>
+      <w:r>
+        <w:t>size_t</w:t>
+      </w:r>
+      <w:proofErr w:type="spellEnd"/>
+      <w:r>
+        <w:t xml:space="preserve">&gt;::max(), then the e pointer computation would overflow. There are ways around this, but mixing the two styles creates a number of </w:t>
+      </w:r>
+      <w:r>
+        <w:t>problems -</w:t>
+      </w:r>
+      <w:r>
+        <w:t xml:space="preserve"> but for implementations – and for use. </w:t>
+      </w:r>
+    </w:p>
+    <w:p>
+      <w:pPr>
+        <w:pStyle w:val="Heading2"/>
+      </w:pPr>
+      <w:r>
+        <w:t>New static methods and</w:t>
+      </w:r>
+      <w:r>
+        <w:t xml:space="preserve"> Factories</w:t>
+      </w:r>
+    </w:p>
+    <w:p>
+      <w:r>
+        <w:t xml:space="preserve">In Stroika, a </w:t>
+      </w:r>
+      <w:r>
+        <w:t xml:space="preserve">New () is static method, which allocates an instance of </w:t>
+      </w:r>
+      <w:r>
+        <w:t>some</w:t>
+      </w:r>
+      <w:r>
+        <w:t xml:space="preserve"> class, but returns some kind of </w:t>
+      </w:r>
+      <w:proofErr w:type="spellStart"/>
+      <w:r>
+        <w:t>shared_ptr</w:t>
+      </w:r>
+      <w:proofErr w:type="spellEnd"/>
+      <w:r>
+        <w:t>/smart pointer to the type – not a bare C++ pointer.</w:t>
+      </w:r>
+    </w:p>
+    <w:p>
+      <w:r>
+        <w:t>Stroika doesn’t make much use of the factory pattern, but occasionally – it is useful. If the type provided by the factory is exactly the type of a given class, then we generally use</w:t>
+      </w:r>
+    </w:p>
+    <w:p>
+      <w:pPr>
+        <w:pStyle w:val="CodeFragment"/>
+      </w:pPr>
+      <w:proofErr w:type="spellStart"/>
+      <w:proofErr w:type="gramStart"/>
+      <w:r>
+        <w:t>s</w:t>
+      </w:r>
+      <w:r>
+        <w:t>truct</w:t>
+      </w:r>
+      <w:proofErr w:type="spellEnd"/>
+      <w:proofErr w:type="gramEnd"/>
+      <w:r>
+        <w:t xml:space="preserve"> </w:t>
+      </w:r>
+      <w:proofErr w:type="spellStart"/>
+      <w:r>
+        <w:t>T</w:t>
+      </w:r>
+      <w:r>
+        <w:t>_Factory</w:t>
+      </w:r>
+      <w:proofErr w:type="spellEnd"/>
+      <w:r>
+        <w:t xml:space="preserve"> { </w:t>
+      </w:r>
+    </w:p>
+    <w:p>
+      <w:pPr>
+        <w:pStyle w:val="CodeFragment"/>
+      </w:pPr>
+      <w:r>
+        <w:t xml:space="preserve">    </w:t>
+      </w:r>
+      <w:proofErr w:type="gramStart"/>
+      <w:r>
+        <w:t>static</w:t>
+      </w:r>
+      <w:proofErr w:type="gramEnd"/>
+      <w:r>
+        <w:t xml:space="preserve"> T </w:t>
+      </w:r>
+      <w:r>
+        <w:t>New</w:t>
+      </w:r>
+      <w:r>
+        <w:t>();</w:t>
+      </w:r>
+    </w:p>
+    <w:p>
+      <w:pPr>
+        <w:pStyle w:val="CodeFragment"/>
+      </w:pPr>
+      <w:r>
+        <w:t>};</w:t>
+      </w:r>
+    </w:p>
+    <w:p>
+      <w:r>
+        <w:t>That technique is used to control the default kind of containers (backend algorithm) that is used.</w:t>
+      </w:r>
+    </w:p>
+    <w:p>
+      <w:r>
+        <w:t xml:space="preserve">Or for Stream classes, the ‘stream quasi namespace’ contains a </w:t>
+      </w:r>
+      <w:proofErr w:type="gramStart"/>
+      <w:r>
+        <w:t>New</w:t>
+      </w:r>
+      <w:proofErr w:type="gramEnd"/>
+      <w:r>
+        <w:t xml:space="preserve"> method to construct the actual stream, and the definition of the </w:t>
+      </w:r>
+      <w:proofErr w:type="spellStart"/>
+      <w:r>
+        <w:t>Ptr</w:t>
+      </w:r>
+      <w:proofErr w:type="spellEnd"/>
+      <w:r>
+        <w:t xml:space="preserve"> type – smart pointer – used to access the stream.</w:t>
+      </w:r>
+    </w:p>
+    <w:p>
+      <w:pPr>
+        <w:pStyle w:val="Heading2"/>
+      </w:pPr>
       <w:bookmarkStart w:id="0" w:name="_GoBack"/>
       <w:bookmarkEnd w:id="0"/>
-    </w:p>
-    <w:p>
-      <w:pPr>
-        <w:pStyle w:val="Heading2"/>
-      </w:pPr>
-      <w:r>
-        <w:t>Begin/End versus start/length</w:t>
-      </w:r>
-    </w:p>
-    <w:p>
-      <w:r>
-        <w:t>STL is reasonably consistent, with most APIs using T* start, T* end, but some APIs use length instead of end. The Stroika convention is to always use T* start, T* end.</w:t>
-      </w:r>
-    </w:p>
-    <w:p>
-      <w:pPr>
-        <w:pStyle w:val="Heading3"/>
-      </w:pPr>
-      <w:r>
-        <w:t>Rationale</w:t>
-      </w:r>
-    </w:p>
-    <w:p>
-      <w:r>
-        <w:t xml:space="preserve">One, this gives more consistent expectations. That’s especially important for APIs that use offsets (like String) – so that </w:t>
-      </w:r>
-      <w:r>
-        <w:t>it’s</w:t>
-      </w:r>
-      <w:r>
-        <w:t xml:space="preserve"> obvious the meaning of integer parameters.</w:t>
-      </w:r>
-    </w:p>
-    <w:p>
-      <w:r>
-        <w:t>And it avoids problems with overflow. For example, if you had an API like:</w:t>
-      </w:r>
-    </w:p>
-    <w:p>
-      <w:pPr>
-        <w:pStyle w:val="CodeFragment"/>
-      </w:pPr>
-      <w:proofErr w:type="spellStart"/>
-      <w:proofErr w:type="gramStart"/>
-      <w:r>
-        <w:t>basic_string</w:t>
-      </w:r>
-      <w:proofErr w:type="spellEnd"/>
-      <w:proofErr w:type="gramEnd"/>
-      <w:r>
-        <w:t xml:space="preserve"> </w:t>
-      </w:r>
-      <w:proofErr w:type="spellStart"/>
-      <w:r>
-        <w:t>substr</w:t>
-      </w:r>
-      <w:proofErr w:type="spellEnd"/>
-      <w:r>
-        <w:t>(</w:t>
-      </w:r>
-    </w:p>
-    <w:p>
-      <w:pPr>
-        <w:pStyle w:val="CodeFragment"/>
-      </w:pPr>
-      <w:r>
-        <w:t xml:space="preserve">   </w:t>
-      </w:r>
-      <w:proofErr w:type="spellStart"/>
-      <w:r>
-        <w:t>size_type</w:t>
-      </w:r>
-      <w:proofErr w:type="spellEnd"/>
-      <w:r>
-        <w:t xml:space="preserve"> _Off = 0,</w:t>
-      </w:r>
-    </w:p>
-    <w:p>
-      <w:pPr>
-        <w:pStyle w:val="CodeFragment"/>
-      </w:pPr>
-      <w:r>
-        <w:t xml:space="preserve">   </w:t>
-      </w:r>
-      <w:proofErr w:type="spellStart"/>
-      <w:r>
-        <w:t>size_type</w:t>
-      </w:r>
-      <w:proofErr w:type="spellEnd"/>
-      <w:r>
-        <w:t xml:space="preserve"> _Count = </w:t>
-      </w:r>
-      <w:proofErr w:type="spellStart"/>
-      <w:r>
-        <w:t>npos</w:t>
-      </w:r>
-      <w:proofErr w:type="spellEnd"/>
-    </w:p>
-    <w:p>
-      <w:pPr>
-        <w:pStyle w:val="CodeFragment"/>
-      </w:pPr>
-      <w:r>
-        <w:t xml:space="preserve">) </w:t>
-      </w:r>
-      <w:proofErr w:type="spellStart"/>
-      <w:r>
-        <w:t>con</w:t>
-      </w:r>
-      <w:r>
-        <w:t>st</w:t>
-      </w:r>
-      <w:proofErr w:type="spellEnd"/>
-    </w:p>
-    <w:p/>
-    <w:p>
-      <w:r>
-        <w:t xml:space="preserve">To map this to an internal representation you have </w:t>
-      </w:r>
-      <w:proofErr w:type="spellStart"/>
-      <w:r>
-        <w:t>todo</w:t>
-      </w:r>
-      <w:proofErr w:type="spellEnd"/>
-      <w:r>
-        <w:t>:</w:t>
-      </w:r>
-    </w:p>
-    <w:p>
-      <w:pPr>
-        <w:pStyle w:val="CodeFragment"/>
-      </w:pPr>
-      <w:r>
-        <w:lastRenderedPageBreak/>
-        <w:tab/>
-      </w:r>
-      <w:proofErr w:type="gramStart"/>
-      <w:r>
-        <w:t>char</w:t>
-      </w:r>
-      <w:proofErr w:type="gramEnd"/>
-      <w:r>
-        <w:t xml:space="preserve">* s = </w:t>
-      </w:r>
-      <w:proofErr w:type="spellStart"/>
-      <w:r>
-        <w:t>m_bufPtr</w:t>
-      </w:r>
-      <w:proofErr w:type="spellEnd"/>
-      <w:r>
-        <w:t xml:space="preserve"> + _Off;</w:t>
-      </w:r>
-    </w:p>
-    <w:p>
-      <w:pPr>
-        <w:pStyle w:val="CodeFragment"/>
-      </w:pPr>
-      <w:r>
-        <w:tab/>
-      </w:r>
-      <w:proofErr w:type="gramStart"/>
-      <w:r>
-        <w:t>char</w:t>
-      </w:r>
-      <w:proofErr w:type="gramEnd"/>
-      <w:r>
-        <w:t xml:space="preserve">* e = </w:t>
-      </w:r>
-      <w:proofErr w:type="spellStart"/>
-      <w:r>
-        <w:t>m_bufPtr</w:t>
-      </w:r>
-      <w:proofErr w:type="spellEnd"/>
-      <w:r>
-        <w:t xml:space="preserve"> + _Off + _Count;</w:t>
-      </w:r>
-    </w:p>
-    <w:p>
-      <w:pPr>
-        <w:pStyle w:val="CodeFragment"/>
-      </w:pPr>
-    </w:p>
-    <w:p>
-      <w:proofErr w:type="gramStart"/>
-      <w:r>
-        <w:t>but</w:t>
-      </w:r>
-      <w:proofErr w:type="gramEnd"/>
-      <w:r>
-        <w:t xml:space="preserve"> if count was </w:t>
-      </w:r>
-      <w:proofErr w:type="spellStart"/>
-      <w:r>
-        <w:t>numeric_limits</w:t>
-      </w:r>
-      <w:proofErr w:type="spellEnd"/>
-      <w:r>
-        <w:t>&lt;</w:t>
-      </w:r>
-      <w:proofErr w:type="spellStart"/>
-      <w:r>
-        <w:t>size_t</w:t>
-      </w:r>
-      <w:proofErr w:type="spellEnd"/>
-      <w:r>
-        <w:t xml:space="preserve">&gt;::max(), then the e pointer computation would overflow. There are ways around this, but mixing the two styles creates a number of </w:t>
-      </w:r>
-      <w:r>
-        <w:t>problems -</w:t>
-      </w:r>
-      <w:r>
-        <w:t xml:space="preserve"> but for implementations – and for use. </w:t>
-      </w:r>
-    </w:p>
-    <w:p>
-      <w:pPr>
-        <w:pStyle w:val="Heading2"/>
-      </w:pPr>
-      <w:proofErr w:type="spellStart"/>
-      <w:proofErr w:type="gramStart"/>
-      <w:r>
-        <w:t>mk</w:t>
-      </w:r>
-      <w:proofErr w:type="spellEnd"/>
-      <w:proofErr w:type="gramEnd"/>
-      <w:r>
-        <w:t xml:space="preserve"> Factories</w:t>
-      </w:r>
-    </w:p>
-    <w:p>
-      <w:r>
-        <w:t>Stroika doesn’t make much use of the factory pattern, but occasionally – it is useful. If the type provided by the factory is exactly the type of a given class, then we generally use</w:t>
-      </w:r>
-    </w:p>
-    <w:p>
-      <w:pPr>
-        <w:pStyle w:val="CodeFragment"/>
-      </w:pPr>
-      <w:proofErr w:type="spellStart"/>
-      <w:proofErr w:type="gramStart"/>
-      <w:r>
-        <w:t>s</w:t>
-      </w:r>
-      <w:r>
-        <w:t>truct</w:t>
-      </w:r>
-      <w:proofErr w:type="spellEnd"/>
-      <w:proofErr w:type="gramEnd"/>
-      <w:r>
-        <w:t xml:space="preserve"> T { </w:t>
-      </w:r>
-    </w:p>
-    <w:p>
-      <w:pPr>
-        <w:pStyle w:val="CodeFragment"/>
-      </w:pPr>
-      <w:r>
-        <w:t xml:space="preserve">    </w:t>
-      </w:r>
-      <w:proofErr w:type="gramStart"/>
-      <w:r>
-        <w:t>static</w:t>
-      </w:r>
-      <w:proofErr w:type="gramEnd"/>
-      <w:r>
-        <w:t xml:space="preserve"> T </w:t>
-      </w:r>
-      <w:proofErr w:type="spellStart"/>
-      <w:r>
-        <w:t>mk</w:t>
-      </w:r>
-      <w:proofErr w:type="spellEnd"/>
-      <w:r>
-        <w:t>();</w:t>
-      </w:r>
-    </w:p>
-    <w:p>
-      <w:pPr>
-        <w:pStyle w:val="CodeFragment"/>
-      </w:pPr>
-      <w:r>
-        <w:t>};</w:t>
-      </w:r>
-    </w:p>
-    <w:p>
-      <w:r>
-        <w:tab/>
-        <w:t>Of course in this case, there was little obvious motivation to use a factory instead of regular constructor. However, if the class T is effectively a smart-pointer wrapper on some underlying dynamic ‘rep’ – this pattern may make sense.</w:t>
-      </w:r>
-    </w:p>
-    <w:p/>
-    <w:p>
-      <w:r>
-        <w:t xml:space="preserve">But – for </w:t>
-      </w:r>
-      <w:proofErr w:type="spellStart"/>
-      <w:r>
-        <w:t>shared_ptr</w:t>
-      </w:r>
-      <w:proofErr w:type="spellEnd"/>
-      <w:r>
-        <w:t xml:space="preserve"> types, and </w:t>
-      </w:r>
-      <w:proofErr w:type="spellStart"/>
-      <w:r>
-        <w:t>typedefs</w:t>
-      </w:r>
-      <w:proofErr w:type="spellEnd"/>
-      <w:r>
-        <w:t>, we generally use</w:t>
-      </w:r>
-    </w:p>
-    <w:p>
-      <w:pPr>
-        <w:pStyle w:val="CodeFragment"/>
-      </w:pPr>
-      <w:proofErr w:type="spellStart"/>
-      <w:proofErr w:type="gramStart"/>
-      <w:r>
-        <w:t>struct</w:t>
-      </w:r>
-      <w:proofErr w:type="spellEnd"/>
-      <w:proofErr w:type="gramEnd"/>
-      <w:r>
-        <w:t xml:space="preserve"> </w:t>
-      </w:r>
-      <w:r>
-        <w:tab/>
-      </w:r>
-      <w:r>
-        <w:tab/>
-      </w:r>
-      <w:r>
-        <w:tab/>
-      </w:r>
-      <w:r>
-        <w:t xml:space="preserve">      </w:t>
-      </w:r>
-      <w:r>
-        <w:t>X;</w:t>
-      </w:r>
-    </w:p>
-    <w:p>
-      <w:pPr>
-        <w:pStyle w:val="CodeFragment"/>
-      </w:pPr>
-      <w:proofErr w:type="spellStart"/>
-      <w:proofErr w:type="gramStart"/>
-      <w:r>
-        <w:t>t</w:t>
-      </w:r>
-      <w:r>
-        <w:t>ypedef</w:t>
-      </w:r>
-      <w:proofErr w:type="spellEnd"/>
-      <w:r>
-        <w:t xml:space="preserve">  </w:t>
-      </w:r>
-      <w:proofErr w:type="spellStart"/>
-      <w:r>
-        <w:t>shared</w:t>
-      </w:r>
-      <w:proofErr w:type="gramEnd"/>
-      <w:r>
-        <w:t>_ptr</w:t>
-      </w:r>
-      <w:proofErr w:type="spellEnd"/>
-      <w:r>
-        <w:t xml:space="preserve">&lt;X&gt; </w:t>
-      </w:r>
-      <w:r>
-        <w:tab/>
-      </w:r>
-      <w:proofErr w:type="spellStart"/>
-      <w:r>
-        <w:t>XPtr</w:t>
-      </w:r>
-      <w:proofErr w:type="spellEnd"/>
-      <w:r>
-        <w:t>;</w:t>
-      </w:r>
-    </w:p>
-    <w:p>
-      <w:pPr>
-        <w:pStyle w:val="CodeFragment"/>
-      </w:pPr>
-      <w:proofErr w:type="spellStart"/>
-      <w:r>
-        <w:t>XPtr</w:t>
-      </w:r>
-      <w:proofErr w:type="spellEnd"/>
-      <w:r>
-        <w:t xml:space="preserve"> </w:t>
-      </w:r>
-      <w:r>
-        <w:tab/>
-      </w:r>
-      <w:r>
-        <w:tab/>
-      </w:r>
-      <w:r>
-        <w:tab/>
-      </w:r>
-      <w:r>
-        <w:tab/>
-      </w:r>
-      <w:proofErr w:type="spellStart"/>
-      <w:r>
-        <w:t>mkXPtr</w:t>
-      </w:r>
-      <w:proofErr w:type="spellEnd"/>
-      <w:r>
-        <w:t xml:space="preserve"> ();</w:t>
-      </w:r>
-    </w:p>
-    <w:p>
-      <w:r>
-        <w:t xml:space="preserve"> </w:t>
-      </w:r>
-    </w:p>
-    <w:p>
-      <w:pPr>
-        <w:pStyle w:val="Heading2"/>
-      </w:pPr>
       <w:r>
         <w:t xml:space="preserve">Compare () and operator&lt;, operator&gt;, </w:t>
       </w:r>
@@ -1114,7 +1022,6 @@
     </w:p>
     <w:p>
       <w:r>
-        <w:lastRenderedPageBreak/>
         <w:t>So for example</w:t>
       </w:r>
       <w:r>
@@ -1164,6 +1071,7 @@
     </w:p>
     <w:p>
       <w:r>
+        <w:lastRenderedPageBreak/>
         <w:t>Works as expected, so long as either the left or right side is a String class, and the other side is convertible to a String.</w:t>
       </w:r>
     </w:p>

</xml_diff>

<commit_message>
added docs on enable_if
</commit_message>
<xml_diff>
--- a/Documentation/Coding Conventions.docx
+++ b/Documentation/Coding Conventions.docx
@@ -22,13 +22,8 @@
       <w:pPr>
         <w:pStyle w:val="ListParagraph"/>
       </w:pPr>
-      <w:proofErr w:type="gramStart"/>
-      <w:r>
-        <w:t>make</w:t>
-      </w:r>
-      <w:proofErr w:type="gramEnd"/>
-      <w:r>
-        <w:t xml:space="preserve"> format-code</w:t>
+      <w:r>
+        <w:t>make format-code</w:t>
       </w:r>
     </w:p>
     <w:p>
@@ -39,26 +34,10 @@
         <w:t>I’m not even slightly happy about the way this looks but I’ve found no better alternative.</w:t>
       </w:r>
       <w:r>
-        <w:t xml:space="preserve"> At least </w:t>
-      </w:r>
-      <w:proofErr w:type="gramStart"/>
-      <w:r>
-        <w:t>its</w:t>
-      </w:r>
-      <w:proofErr w:type="gramEnd"/>
-      <w:r>
-        <w:t xml:space="preserve"> automated and consistent.</w:t>
-      </w:r>
-      <w:r>
-        <w:t xml:space="preserve"> It can be configured to use </w:t>
-      </w:r>
-      <w:proofErr w:type="spellStart"/>
-      <w:r>
-        <w:t>astyle</w:t>
-      </w:r>
-      <w:proofErr w:type="spellEnd"/>
-      <w:r>
-        <w:t xml:space="preserve"> or clang-format, but I’ve found clang-format slightly less buggy.</w:t>
+        <w:t xml:space="preserve"> At least its automated and consistent.</w:t>
+      </w:r>
+      <w:r>
+        <w:t xml:space="preserve"> It can be configured to use astyle or clang-format, but I’ve found clang-format slightly less buggy.</w:t>
       </w:r>
     </w:p>
     <w:p>
@@ -66,71 +45,23 @@
         <w:pStyle w:val="Heading2"/>
       </w:pPr>
       <w:r>
-        <w:t>STL naming versus “</w:t>
-      </w:r>
-      <w:proofErr w:type="spellStart"/>
-      <w:r>
-        <w:t>Studly</w:t>
-      </w:r>
-      <w:proofErr w:type="spellEnd"/>
-      <w:r>
-        <w:t xml:space="preserve"> Caps” or “</w:t>
-      </w:r>
-      <w:proofErr w:type="spellStart"/>
-      <w:r>
-        <w:t>CamelCase</w:t>
-      </w:r>
-      <w:proofErr w:type="spellEnd"/>
-      <w:r>
-        <w:t>”</w:t>
-      </w:r>
-    </w:p>
-    <w:p>
-      <w:r>
-        <w:t>I personally prefer the style “</w:t>
-      </w:r>
-      <w:proofErr w:type="spellStart"/>
-      <w:r>
-        <w:t>CamelCase</w:t>
-      </w:r>
-      <w:proofErr w:type="spellEnd"/>
-      <w:r>
-        <w:t>” – probably because I first did object oriented programing in Object Pasca</w:t>
+        <w:t>STL naming versus “Studly Caps” or “CamelCase”</w:t>
+      </w:r>
+    </w:p>
+    <w:p>
+      <w:r>
+        <w:t>I personally prefer the style “CamelCase” – probably because I first did object oriented programing in Object Pasca</w:t>
       </w:r>
       <w:r>
         <w:t>l</w:t>
       </w:r>
       <w:r>
-        <w:t>/</w:t>
-      </w:r>
-      <w:proofErr w:type="spellStart"/>
-      <w:r>
-        <w:t>MacApp</w:t>
-      </w:r>
-      <w:proofErr w:type="spellEnd"/>
-      <w:r>
-        <w:t xml:space="preserve"> – a few years back. Maybe there is another reason. But now it’s a quite convenient – providing a subtle but readable visual distinction.</w:t>
-      </w:r>
-    </w:p>
-    <w:p>
-      <w:r>
-        <w:t>All (or nearly all) Stroika classes, and methods use essentially the same ‘</w:t>
-      </w:r>
-      <w:proofErr w:type="spellStart"/>
-      <w:r>
-        <w:t>Studly</w:t>
-      </w:r>
-      <w:proofErr w:type="spellEnd"/>
-      <w:r>
-        <w:t xml:space="preserve"> Caps’ naming styled from </w:t>
-      </w:r>
-      <w:proofErr w:type="spellStart"/>
-      <w:r>
-        <w:t>MacApp</w:t>
-      </w:r>
-      <w:proofErr w:type="spellEnd"/>
-      <w:r>
-        <w:t xml:space="preserve">, </w:t>
+        <w:t>/MacApp – a few years back. Maybe there is another reason. But now it’s a quite convenient – providing a subtle but readable visual distinction.</w:t>
+      </w:r>
+    </w:p>
+    <w:p>
+      <w:r>
+        <w:t xml:space="preserve">All (or nearly all) Stroika classes, and methods use essentially the same ‘Studly Caps’ naming styled from MacApp, </w:t>
       </w:r>
       <w:r>
         <w:t>with a few minor versions:</w:t>
@@ -138,55 +69,17 @@
     </w:p>
     <w:p>
       <w:r>
-        <w:t xml:space="preserve">However, STL / </w:t>
-      </w:r>
-      <w:proofErr w:type="spellStart"/>
-      <w:r>
-        <w:t>stdc</w:t>
-      </w:r>
-      <w:proofErr w:type="spellEnd"/>
-      <w:r>
-        <w:t>++ - has its own naming convention (basically all lower case, and _), plus its own words it uses by analogy / convention throughout (e.g. begin, end, empty).</w:t>
-      </w:r>
-    </w:p>
-    <w:p>
-      <w:r>
-        <w:t xml:space="preserve">Stroika methods will start with an upper case letter, EXCEPT in the case where they method mimics for follows an existing STL pattern. If you see lower case, assume the function follows STL semantics. If you see </w:t>
-      </w:r>
-      <w:proofErr w:type="spellStart"/>
-      <w:r>
-        <w:t>CamelCase</w:t>
-      </w:r>
-      <w:proofErr w:type="spellEnd"/>
-      <w:r>
-        <w:t xml:space="preserve">, you can assume it follows Stroika semantics. </w:t>
+        <w:t>However, STL / stdc++ - has its own naming convention (basically all lower case, and _), plus its own words it uses by analogy / convention throughout (e.g. begin, end, empty).</w:t>
+      </w:r>
+    </w:p>
+    <w:p>
+      <w:r>
+        <w:t xml:space="preserve">Stroika methods will start with an upper case letter, EXCEPT in the case where they method mimics for follows an existing STL pattern. If you see lower case, assume the function follows STL semantics. If you see CamelCase, you can assume it follows Stroika semantics. </w:t>
       </w:r>
     </w:p>
     <w:p>
       <w:r>
         <w:t>For example:</w:t>
-      </w:r>
-    </w:p>
-    <w:p>
-      <w:r>
-        <w:tab/>
-        <w:t>String</w:t>
-      </w:r>
-      <w:proofErr w:type="gramStart"/>
-      <w:r>
-        <w:t>::</w:t>
-      </w:r>
-      <w:proofErr w:type="gramEnd"/>
-      <w:r>
-        <w:t xml:space="preserve"> </w:t>
-      </w:r>
-      <w:proofErr w:type="spellStart"/>
-      <w:r>
-        <w:t>SubString</w:t>
-      </w:r>
-      <w:proofErr w:type="spellEnd"/>
-      <w:r>
-        <w:t xml:space="preserve"> () follows Stroika semantics (asserting if values out of range).</w:t>
       </w:r>
     </w:p>
     <w:p>
@@ -194,34 +87,17 @@
         <w:tab/>
         <w:t>String::</w:t>
       </w:r>
-      <w:proofErr w:type="spellStart"/>
-      <w:proofErr w:type="gramStart"/>
-      <w:r>
-        <w:t>substr</w:t>
-      </w:r>
-      <w:proofErr w:type="spellEnd"/>
-      <w:r>
-        <w:t>(</w:t>
-      </w:r>
-      <w:proofErr w:type="gramEnd"/>
-      <w:r>
-        <w:t xml:space="preserve">) follows the semantics of STL’s </w:t>
-      </w:r>
-      <w:proofErr w:type="spellStart"/>
-      <w:r>
-        <w:t>basic_string</w:t>
-      </w:r>
-      <w:proofErr w:type="spellEnd"/>
-      <w:r>
-        <w:t>&lt;&gt;::</w:t>
-      </w:r>
-      <w:proofErr w:type="spellStart"/>
-      <w:r>
-        <w:t>substr</w:t>
-      </w:r>
-      <w:proofErr w:type="spellEnd"/>
-      <w:r>
-        <w:t>().</w:t>
+      <w:r>
+        <w:t xml:space="preserve"> SubString</w:t>
+      </w:r>
+      <w:r>
+        <w:t xml:space="preserve"> () follows Stroika semantics (asserting if values out of range).</w:t>
+      </w:r>
+    </w:p>
+    <w:p>
+      <w:r>
+        <w:tab/>
+        <w:t>String::substr() follows the semantics of STL’s basic_string&lt;&gt;::substr().</w:t>
       </w:r>
     </w:p>
     <w:p>
@@ -273,11 +149,9 @@
           <w:numId w:val="1"/>
         </w:numPr>
       </w:pPr>
-      <w:proofErr w:type="spellStart"/>
       <w:r>
         <w:t>push_back</w:t>
       </w:r>
-      <w:proofErr w:type="spellEnd"/>
     </w:p>
     <w:p>
       <w:pPr>
@@ -301,13 +175,8 @@
           <w:numId w:val="1"/>
         </w:numPr>
       </w:pPr>
-      <w:proofErr w:type="spellStart"/>
-      <w:r>
-        <w:t>c_str</w:t>
-      </w:r>
-      <w:proofErr w:type="spellEnd"/>
-      <w:r>
-        <w:t>()</w:t>
+      <w:r>
+        <w:t>c_str()</w:t>
       </w:r>
     </w:p>
     <w:p>
@@ -440,15 +309,7 @@
         </w:numPr>
       </w:pPr>
       <w:r>
-        <w:t xml:space="preserve">‘t’ prefix for </w:t>
-      </w:r>
-      <w:proofErr w:type="spellStart"/>
-      <w:r>
-        <w:t>thread_local</w:t>
-      </w:r>
-      <w:proofErr w:type="spellEnd"/>
-      <w:r>
-        <w:t xml:space="preserve"> variables</w:t>
+        <w:t>‘t’ prefix for thread_local variables</w:t>
       </w:r>
     </w:p>
     <w:p>
@@ -460,23 +321,7 @@
         </w:numPr>
       </w:pPr>
       <w:r>
-        <w:t>‘</w:t>
-      </w:r>
-      <w:proofErr w:type="gramStart"/>
-      <w:r>
-        <w:t>s</w:t>
-      </w:r>
-      <w:proofErr w:type="gramEnd"/>
-      <w:r>
-        <w:t xml:space="preserve">’ prefix for static </w:t>
-      </w:r>
-      <w:proofErr w:type="spellStart"/>
-      <w:r>
-        <w:t>varaibles</w:t>
-      </w:r>
-      <w:proofErr w:type="spellEnd"/>
-      <w:r>
-        <w:t>.</w:t>
+        <w:t>‘s’ prefix for static varaibles.</w:t>
       </w:r>
     </w:p>
     <w:p>
@@ -553,23 +398,8 @@
       <w:pPr>
         <w:pStyle w:val="CodeFragment"/>
       </w:pPr>
-      <w:proofErr w:type="spellStart"/>
-      <w:proofErr w:type="gramStart"/>
-      <w:r>
-        <w:t>basic_string</w:t>
-      </w:r>
-      <w:proofErr w:type="spellEnd"/>
-      <w:proofErr w:type="gramEnd"/>
-      <w:r>
-        <w:t xml:space="preserve"> </w:t>
-      </w:r>
-      <w:proofErr w:type="spellStart"/>
-      <w:r>
-        <w:t>substr</w:t>
-      </w:r>
-      <w:proofErr w:type="spellEnd"/>
-      <w:r>
-        <w:t>(</w:t>
+      <w:r>
+        <w:t>basic_string substr(</w:t>
       </w:r>
     </w:p>
     <w:p>
@@ -577,15 +407,7 @@
         <w:pStyle w:val="CodeFragment"/>
       </w:pPr>
       <w:r>
-        <w:t xml:space="preserve">   </w:t>
-      </w:r>
-      <w:proofErr w:type="spellStart"/>
-      <w:r>
-        <w:t>size_type</w:t>
-      </w:r>
-      <w:proofErr w:type="spellEnd"/>
-      <w:r>
-        <w:t xml:space="preserve"> _Off = 0,</w:t>
+        <w:t xml:space="preserve">   size_type _Off = 0,</w:t>
       </w:r>
     </w:p>
     <w:p>
@@ -593,50 +415,24 @@
         <w:pStyle w:val="CodeFragment"/>
       </w:pPr>
       <w:r>
-        <w:t xml:space="preserve">   </w:t>
-      </w:r>
-      <w:proofErr w:type="spellStart"/>
-      <w:r>
-        <w:t>size_type</w:t>
-      </w:r>
-      <w:proofErr w:type="spellEnd"/>
-      <w:r>
-        <w:t xml:space="preserve"> _Count = </w:t>
-      </w:r>
-      <w:proofErr w:type="spellStart"/>
-      <w:r>
-        <w:t>npos</w:t>
-      </w:r>
-      <w:proofErr w:type="spellEnd"/>
+        <w:t xml:space="preserve">   size_type _Count = npos</w:t>
+      </w:r>
     </w:p>
     <w:p>
       <w:pPr>
         <w:pStyle w:val="CodeFragment"/>
       </w:pPr>
       <w:r>
-        <w:t xml:space="preserve">) </w:t>
-      </w:r>
-      <w:proofErr w:type="spellStart"/>
-      <w:r>
-        <w:t>con</w:t>
+        <w:t>) con</w:t>
       </w:r>
       <w:r>
         <w:t>st</w:t>
       </w:r>
-      <w:proofErr w:type="spellEnd"/>
     </w:p>
     <w:p/>
     <w:p>
       <w:r>
-        <w:t xml:space="preserve">To map this to an internal representation you have </w:t>
-      </w:r>
-      <w:proofErr w:type="spellStart"/>
-      <w:r>
-        <w:t>todo</w:t>
-      </w:r>
-      <w:proofErr w:type="spellEnd"/>
-      <w:r>
-        <w:t>:</w:t>
+        <w:t>To map this to an internal representation you have todo:</w:t>
       </w:r>
     </w:p>
     <w:p>
@@ -646,22 +442,7 @@
       <w:r>
         <w:lastRenderedPageBreak/>
         <w:tab/>
-      </w:r>
-      <w:proofErr w:type="gramStart"/>
-      <w:r>
-        <w:t>char</w:t>
-      </w:r>
-      <w:proofErr w:type="gramEnd"/>
-      <w:r>
-        <w:t xml:space="preserve">* s = </w:t>
-      </w:r>
-      <w:proofErr w:type="spellStart"/>
-      <w:r>
-        <w:t>m_bufPtr</w:t>
-      </w:r>
-      <w:proofErr w:type="spellEnd"/>
-      <w:r>
-        <w:t xml:space="preserve"> + _Off;</w:t>
+        <w:t>char* s = m_bufPtr + _Off;</w:t>
       </w:r>
     </w:p>
     <w:p>
@@ -670,22 +451,7 @@
       </w:pPr>
       <w:r>
         <w:tab/>
-      </w:r>
-      <w:proofErr w:type="gramStart"/>
-      <w:r>
-        <w:t>char</w:t>
-      </w:r>
-      <w:proofErr w:type="gramEnd"/>
-      <w:r>
-        <w:t xml:space="preserve">* e = </w:t>
-      </w:r>
-      <w:proofErr w:type="spellStart"/>
-      <w:r>
-        <w:t>m_bufPtr</w:t>
-      </w:r>
-      <w:proofErr w:type="spellEnd"/>
-      <w:r>
-        <w:t xml:space="preserve"> + _Off + _Count;</w:t>
+        <w:t>char* e = m_bufPtr + _Off + _Count;</w:t>
       </w:r>
     </w:p>
     <w:p>
@@ -694,29 +460,8 @@
       </w:pPr>
     </w:p>
     <w:p>
-      <w:proofErr w:type="gramStart"/>
-      <w:r>
-        <w:t>but</w:t>
-      </w:r>
-      <w:proofErr w:type="gramEnd"/>
-      <w:r>
-        <w:t xml:space="preserve"> if count was </w:t>
-      </w:r>
-      <w:proofErr w:type="spellStart"/>
-      <w:r>
-        <w:t>numeric_limits</w:t>
-      </w:r>
-      <w:proofErr w:type="spellEnd"/>
-      <w:r>
-        <w:t>&lt;</w:t>
-      </w:r>
-      <w:proofErr w:type="spellStart"/>
-      <w:r>
-        <w:t>size_t</w:t>
-      </w:r>
-      <w:proofErr w:type="spellEnd"/>
-      <w:r>
-        <w:t xml:space="preserve">&gt;::max(), then the e pointer computation would overflow. There are ways around this, but mixing the two styles creates a number of </w:t>
+      <w:r>
+        <w:t xml:space="preserve">but if count was numeric_limits&lt;size_t&gt;::max(), then the e pointer computation would overflow. There are ways around this, but mixing the two styles creates a number of </w:t>
       </w:r>
       <w:r>
         <w:t>problems -</w:t>
@@ -747,15 +492,7 @@
         <w:t>some</w:t>
       </w:r>
       <w:r>
-        <w:t xml:space="preserve"> class, but returns some kind of </w:t>
-      </w:r>
-      <w:proofErr w:type="spellStart"/>
-      <w:r>
-        <w:t>shared_ptr</w:t>
-      </w:r>
-      <w:proofErr w:type="spellEnd"/>
-      <w:r>
-        <w:t>/smart pointer to the type – not a bare C++ pointer.</w:t>
+        <w:t xml:space="preserve"> class, but returns some kind of shared_ptr/smart pointer to the type – not a bare C++ pointer.</w:t>
       </w:r>
     </w:p>
     <w:p>
@@ -767,27 +504,15 @@
       <w:pPr>
         <w:pStyle w:val="CodeFragment"/>
       </w:pPr>
-      <w:proofErr w:type="spellStart"/>
-      <w:proofErr w:type="gramStart"/>
       <w:r>
         <w:t>s</w:t>
       </w:r>
       <w:r>
-        <w:t>truct</w:t>
-      </w:r>
-      <w:proofErr w:type="spellEnd"/>
-      <w:proofErr w:type="gramEnd"/>
-      <w:r>
-        <w:t xml:space="preserve"> </w:t>
-      </w:r>
-      <w:proofErr w:type="spellStart"/>
-      <w:r>
-        <w:t>T</w:t>
+        <w:t>truct T</w:t>
       </w:r>
       <w:r>
         <w:t>_Factory</w:t>
       </w:r>
-      <w:proofErr w:type="spellEnd"/>
       <w:r>
         <w:t xml:space="preserve"> { </w:t>
       </w:r>
@@ -799,13 +524,8 @@
       <w:r>
         <w:t xml:space="preserve">    </w:t>
       </w:r>
-      <w:proofErr w:type="gramStart"/>
-      <w:r>
-        <w:t>static</w:t>
-      </w:r>
-      <w:proofErr w:type="gramEnd"/>
-      <w:r>
-        <w:t xml:space="preserve"> T </w:t>
+      <w:r>
+        <w:t xml:space="preserve">static T </w:t>
       </w:r>
       <w:r>
         <w:t>New</w:t>
@@ -829,41 +549,15 @@
     </w:p>
     <w:p>
       <w:r>
-        <w:t xml:space="preserve">Or for Stream classes, the ‘stream quasi namespace’ contains a </w:t>
-      </w:r>
-      <w:proofErr w:type="gramStart"/>
-      <w:r>
-        <w:t>New</w:t>
-      </w:r>
-      <w:proofErr w:type="gramEnd"/>
-      <w:r>
-        <w:t xml:space="preserve"> method to construct the actual stream, and the definition of the </w:t>
-      </w:r>
-      <w:proofErr w:type="spellStart"/>
-      <w:r>
-        <w:t>Ptr</w:t>
-      </w:r>
-      <w:proofErr w:type="spellEnd"/>
-      <w:r>
-        <w:t xml:space="preserve"> type – smart pointer – used to access the stream.</w:t>
+        <w:t>Or for Stream classes, the ‘stream quasi namespace’ contains a New method to construct the actual stream, and the definition of the Ptr type – smart pointer – used to access the stream.</w:t>
       </w:r>
     </w:p>
     <w:p>
       <w:pPr>
         <w:pStyle w:val="Heading2"/>
       </w:pPr>
-      <w:bookmarkStart w:id="0" w:name="_GoBack"/>
-      <w:bookmarkEnd w:id="0"/>
-      <w:r>
-        <w:t xml:space="preserve">Compare () and operator&lt;, operator&gt;, </w:t>
-      </w:r>
-      <w:proofErr w:type="spellStart"/>
-      <w:r>
-        <w:t>etc</w:t>
-      </w:r>
-      <w:proofErr w:type="spellEnd"/>
-      <w:r>
-        <w:t>…</w:t>
+      <w:r>
+        <w:t>Compare () and operator&lt;, operator&gt;, etc…</w:t>
       </w:r>
     </w:p>
     <w:p>
@@ -877,24 +571,7 @@
       </w:pPr>
       <w:r>
         <w:tab/>
-      </w:r>
-      <w:proofErr w:type="spellStart"/>
-      <w:proofErr w:type="gramStart"/>
-      <w:r>
-        <w:t>int</w:t>
-      </w:r>
-      <w:proofErr w:type="spellEnd"/>
-      <w:proofErr w:type="gramEnd"/>
-      <w:r>
-        <w:t xml:space="preserve"> T::Compare (T </w:t>
-      </w:r>
-      <w:proofErr w:type="spellStart"/>
-      <w:r>
-        <w:t>rhs</w:t>
-      </w:r>
-      <w:proofErr w:type="spellEnd"/>
-      <w:r>
-        <w:t>);</w:t>
+        <w:t>int T::Compare (T rhs);</w:t>
       </w:r>
       <w:r>
         <w:tab/>
@@ -913,26 +590,14 @@
       </w:r>
     </w:p>
     <w:p>
-      <w:proofErr w:type="gramStart"/>
-      <w:r>
-        <w:t>and</w:t>
-      </w:r>
-      <w:proofErr w:type="gramEnd"/>
-      <w:r>
-        <w:t xml:space="preserve"> provides</w:t>
+      <w:r>
+        <w:t>and provides</w:t>
       </w:r>
     </w:p>
     <w:p>
       <w:r>
         <w:tab/>
-      </w:r>
-      <w:proofErr w:type="gramStart"/>
-      <w:r>
-        <w:t>bool</w:t>
-      </w:r>
-      <w:proofErr w:type="gramEnd"/>
-      <w:r>
-        <w:t xml:space="preserve"> operator&lt;, operator&lt;=, operator&gt;, operator&gt;=, operator==, operator!= which inline </w:t>
+        <w:t xml:space="preserve">bool operator&lt;, operator&lt;=, operator&gt;, operator&gt;=, operator==, operator!= which inline </w:t>
       </w:r>
       <w:r>
         <w:t>trivially maps to this.</w:t>
@@ -940,23 +605,7 @@
     </w:p>
     <w:p>
       <w:r>
-        <w:t xml:space="preserve">Stroika code which COUNTS on comparison doesn’t directly call </w:t>
-      </w:r>
-      <w:proofErr w:type="gramStart"/>
-      <w:r>
-        <w:t>Compare(</w:t>
-      </w:r>
-      <w:proofErr w:type="gramEnd"/>
-      <w:r>
-        <w:t xml:space="preserve">), but instead uses ‘a &lt; b’, etc. This applies to </w:t>
-      </w:r>
-      <w:proofErr w:type="gramStart"/>
-      <w:r>
-        <w:t>things  like</w:t>
-      </w:r>
-      <w:proofErr w:type="gramEnd"/>
-      <w:r>
-        <w:t xml:space="preserve"> Stroika containers. The reason for this later choice include:</w:t>
+        <w:t>Stroika code which COUNTS on comparison doesn’t directly call Compare(), but instead uses ‘a &lt; b’, etc. This applies to things  like Stroika containers. The reason for this later choice include:</w:t>
       </w:r>
     </w:p>
     <w:p>
@@ -968,15 +617,7 @@
         </w:numPr>
       </w:pPr>
       <w:r>
-        <w:t xml:space="preserve">Working with </w:t>
-      </w:r>
-      <w:proofErr w:type="spellStart"/>
-      <w:r>
-        <w:t>builtin</w:t>
-      </w:r>
-      <w:proofErr w:type="spellEnd"/>
-      <w:r>
-        <w:t xml:space="preserve"> types (e.g. in)</w:t>
+        <w:t>Working with builtin types (e.g. in)</w:t>
       </w:r>
     </w:p>
     <w:p>
@@ -1034,30 +675,7 @@
       </w:pPr>
       <w:r>
         <w:tab/>
-      </w:r>
-      <w:proofErr w:type="gramStart"/>
-      <w:r>
-        <w:t>if</w:t>
-      </w:r>
-      <w:proofErr w:type="gramEnd"/>
-      <w:r>
-        <w:t xml:space="preserve"> (</w:t>
-      </w:r>
-      <w:proofErr w:type="spellStart"/>
-      <w:r>
-        <w:t>L”aa</w:t>
-      </w:r>
-      <w:proofErr w:type="spellEnd"/>
-      <w:r>
-        <w:t>” &lt; String (</w:t>
-      </w:r>
-      <w:proofErr w:type="spellStart"/>
-      <w:r>
-        <w:t>L”ss</w:t>
-      </w:r>
-      <w:proofErr w:type="spellEnd"/>
-      <w:r>
-        <w:t>”)) {</w:t>
+        <w:t>if (L”aa” &lt; String (L”ss”)) {</w:t>
       </w:r>
     </w:p>
     <w:p>
@@ -1081,46 +699,17 @@
         <w:pStyle w:val="Heading2"/>
       </w:pPr>
       <w:r>
-        <w:t xml:space="preserve">Using T= versus </w:t>
-      </w:r>
-      <w:proofErr w:type="spellStart"/>
-      <w:r>
-        <w:t>typedef</w:t>
-      </w:r>
-      <w:proofErr w:type="spellEnd"/>
-    </w:p>
-    <w:p>
-      <w:r>
-        <w:t xml:space="preserve">C++11 now supports a new </w:t>
-      </w:r>
-      <w:proofErr w:type="spellStart"/>
-      <w:r>
-        <w:t>typedef</w:t>
-      </w:r>
-      <w:proofErr w:type="spellEnd"/>
-      <w:r>
-        <w:t xml:space="preserve"> syntax – using T=…. This is nearly the same as </w:t>
-      </w:r>
-      <w:proofErr w:type="spellStart"/>
-      <w:r>
-        <w:t>typedef</w:t>
-      </w:r>
-      <w:proofErr w:type="spellEnd"/>
-      <w:r>
-        <w:t xml:space="preserve"> in terms of semantics.</w:t>
-      </w:r>
-    </w:p>
-    <w:p>
-      <w:r>
-        <w:t xml:space="preserve">Stroika code will generally use the using T = syntax in preference to </w:t>
-      </w:r>
-      <w:proofErr w:type="spellStart"/>
-      <w:r>
-        <w:t>typedef</w:t>
-      </w:r>
-      <w:proofErr w:type="spellEnd"/>
-      <w:r>
-        <w:t xml:space="preserve"> for two reasons:</w:t>
+        <w:t>Using T= versus typedef</w:t>
+      </w:r>
+    </w:p>
+    <w:p>
+      <w:r>
+        <w:t>C++11 now supports a new typedef syntax – using T=…. This is nearly the same as typedef in terms of semantics.</w:t>
+      </w:r>
+    </w:p>
+    <w:p>
+      <w:r>
+        <w:t>Stroika code will generally use the using T = syntax in preference to typedef for two reasons:</w:t>
       </w:r>
     </w:p>
     <w:p>
@@ -1132,15 +721,7 @@
         </w:numPr>
       </w:pPr>
       <w:r>
-        <w:t xml:space="preserve">The using = syntax is slightly more powerful, in that it supports defining derivative template </w:t>
-      </w:r>
-      <w:proofErr w:type="spellStart"/>
-      <w:r>
-        <w:t>typdefs</w:t>
-      </w:r>
-      <w:proofErr w:type="spellEnd"/>
-      <w:r>
-        <w:t>.</w:t>
+        <w:t>The using = syntax is slightly more powerful, in that it supports defining derivative template typdefs.</w:t>
       </w:r>
     </w:p>
     <w:p>
@@ -1152,15 +733,7 @@
         </w:numPr>
       </w:pPr>
       <w:r>
-        <w:t xml:space="preserve">And more importantly, I believe it makes code more readable, because the type of INTEREST is the one being defined = which appears first. What it maps to is often more complicated (why we define the </w:t>
-      </w:r>
-      <w:proofErr w:type="spellStart"/>
-      <w:r>
-        <w:t>typedef</w:t>
-      </w:r>
-      <w:proofErr w:type="spellEnd"/>
-      <w:r>
-        <w:t>) – and one can often ignore that detail (or skim it).</w:t>
+        <w:t>And more importantly, I believe it makes code more readable, because the type of INTEREST is the one being defined = which appears first. What it maps to is often more complicated (why we define the typedef) – and one can often ignore that detail (or skim it).</w:t>
       </w:r>
     </w:p>
     <w:p/>
@@ -1206,15 +779,7 @@
         </w:numPr>
       </w:pPr>
       <w:r>
-        <w:t xml:space="preserve">_U for </w:t>
-      </w:r>
-      <w:proofErr w:type="spellStart"/>
-      <w:r>
-        <w:t>wstring</w:t>
-      </w:r>
-      <w:proofErr w:type="spellEnd"/>
-      <w:r>
-        <w:t xml:space="preserve"> return</w:t>
+        <w:t>_U for wstring return</w:t>
       </w:r>
     </w:p>
     <w:p>
@@ -1245,22 +810,22 @@
       <w:pPr>
         <w:pStyle w:val="Heading2"/>
       </w:pPr>
-      <w:proofErr w:type="spellStart"/>
-      <w:proofErr w:type="gramStart"/>
-      <w:r>
-        <w:t>kThe</w:t>
-      </w:r>
-      <w:proofErr w:type="spellEnd"/>
-      <w:proofErr w:type="gramEnd"/>
-      <w:r>
-        <w:t xml:space="preserve"> for some final singleton objects</w:t>
-      </w:r>
-    </w:p>
-    <w:p>
+      <w:r>
+        <w:t>kThe for some final singleton objects</w:t>
+      </w:r>
+    </w:p>
+    <w:p>
+      <w:pPr>
+        <w:rPr>
+          <w:rFonts w:ascii="Consolas" w:hAnsi="Consolas" w:cs="Consolas"/>
+          <w:color w:val="000000"/>
+          <w:sz w:val="19"/>
+          <w:szCs w:val="19"/>
+        </w:rPr>
+      </w:pPr>
       <w:r>
         <w:t xml:space="preserve">Some objects which are only usable after the start of main (and until end of main), may be slightly more convenient and performant to use pre-existing ones. For example, </w:t>
       </w:r>
-      <w:proofErr w:type="spellStart"/>
       <w:r>
         <w:rPr>
           <w:rStyle w:val="CodeChar"/>
@@ -1268,46 +833,21 @@
         </w:rPr>
         <w:t>EOFException</w:t>
       </w:r>
-      <w:proofErr w:type="spellEnd"/>
       <w:r>
         <w:rPr>
           <w:rStyle w:val="CodeChar"/>
         </w:rPr>
-        <w:t>::</w:t>
-      </w:r>
-      <w:proofErr w:type="spellStart"/>
+        <w:t>::kThe</w:t>
+      </w:r>
+      <w:r>
+        <w:t xml:space="preserve">, </w:t>
+      </w:r>
       <w:r>
         <w:rPr>
           <w:rStyle w:val="CodeChar"/>
         </w:rPr>
-        <w:t>kThe</w:t>
-      </w:r>
-      <w:proofErr w:type="spellEnd"/>
-      <w:r>
-        <w:t xml:space="preserve">, </w:t>
-      </w:r>
-      <w:proofErr w:type="spellStart"/>
-      <w:r>
-        <w:rPr>
-          <w:rStyle w:val="CodeChar"/>
-        </w:rPr>
-        <w:t>InterruptException</w:t>
-      </w:r>
-      <w:proofErr w:type="spellEnd"/>
-      <w:r>
-        <w:rPr>
-          <w:rStyle w:val="CodeChar"/>
-        </w:rPr>
-        <w:t>::</w:t>
-      </w:r>
-      <w:proofErr w:type="spellStart"/>
-      <w:r>
-        <w:rPr>
-          <w:rStyle w:val="CodeChar"/>
-        </w:rPr>
-        <w:t>kThe</w:t>
-      </w:r>
-      <w:proofErr w:type="spellEnd"/>
+        <w:t>InterruptException::kThe</w:t>
+      </w:r>
       <w:r>
         <w:t>, etc</w:t>
       </w:r>
@@ -1321,6 +861,209 @@
         <w:t>.</w:t>
       </w:r>
     </w:p>
+    <w:p>
+      <w:pPr>
+        <w:rPr>
+          <w:rFonts w:ascii="Consolas" w:hAnsi="Consolas" w:cs="Consolas"/>
+          <w:color w:val="000000"/>
+          <w:sz w:val="19"/>
+          <w:szCs w:val="19"/>
+        </w:rPr>
+      </w:pPr>
+    </w:p>
+    <w:p>
+      <w:pPr>
+        <w:pStyle w:val="Heading2"/>
+      </w:pPr>
+      <w:r>
+        <w:lastRenderedPageBreak/>
+        <w:t>enable_if&lt;&gt; usage</w:t>
+      </w:r>
+    </w:p>
+    <w:p>
+      <w:r>
+        <w:t>I’ve experiment with a number of different styles of enable_if usage, and finally standardized on an approach.</w:t>
+      </w:r>
+    </w:p>
+    <w:p>
+      <w:r>
+        <w:t>This may change – as I see more alternatives and gain more experience.</w:t>
+      </w:r>
+    </w:p>
+    <w:p>
+      <w:pPr>
+        <w:pStyle w:val="ListParagraph"/>
+        <w:numPr>
+          <w:ilvl w:val="0"/>
+          <w:numId w:val="2"/>
+        </w:numPr>
+      </w:pPr>
+      <w:r>
+        <w:t>First – just use enable_if_t.</w:t>
+      </w:r>
+    </w:p>
+    <w:p>
+      <w:pPr>
+        <w:pStyle w:val="ListParagraph"/>
+        <w:numPr>
+          <w:ilvl w:val="0"/>
+          <w:numId w:val="2"/>
+        </w:numPr>
+      </w:pPr>
+      <w:r>
+        <w:t>For valu</w:t>
+      </w:r>
+      <w:r>
+        <w:t>es, use _v type traits variants (brevity)</w:t>
+      </w:r>
+      <w:bookmarkStart w:id="0" w:name="_GoBack"/>
+      <w:bookmarkEnd w:id="0"/>
+    </w:p>
+    <w:p>
+      <w:r>
+        <w:t>Tried and rejected approaches:</w:t>
+      </w:r>
+    </w:p>
+    <w:p>
+      <w:pPr>
+        <w:pStyle w:val="ListParagraph"/>
+        <w:numPr>
+          <w:ilvl w:val="0"/>
+          <w:numId w:val="2"/>
+        </w:numPr>
+      </w:pPr>
+      <w:r>
+        <w:t>typename ENABLE_IF= typename enable_if_t&lt;TEST&gt;</w:t>
+      </w:r>
+    </w:p>
+    <w:p>
+      <w:pPr>
+        <w:pStyle w:val="ListParagraph"/>
+        <w:numPr>
+          <w:ilvl w:val="1"/>
+          <w:numId w:val="2"/>
+        </w:numPr>
+      </w:pPr>
+      <w:r>
+        <w:t>The problem with this approach is that you cannot repeat the enable_if in the implementation (.inl) file definition – just in the declaration. This is confusing.</w:t>
+      </w:r>
+    </w:p>
+    <w:p>
+      <w:pPr>
+        <w:pStyle w:val="ListParagraph"/>
+        <w:numPr>
+          <w:ilvl w:val="0"/>
+          <w:numId w:val="2"/>
+        </w:numPr>
+      </w:pPr>
+      <w:r>
+        <w:t>Enable_if_t&lt;TEST,int&gt; = 0</w:t>
+      </w:r>
+    </w:p>
+    <w:p>
+      <w:pPr>
+        <w:pStyle w:val="ListParagraph"/>
+        <w:numPr>
+          <w:ilvl w:val="1"/>
+          <w:numId w:val="2"/>
+        </w:numPr>
+      </w:pPr>
+      <w:r>
+        <w:t>Value – not type; this works well, since the identical enable_if_t&lt;&gt; line can be included in the .inl file in the definition. But its needlessly confusing to define the ‘int’ type on the enable_if_t.</w:t>
+      </w:r>
+    </w:p>
+    <w:p>
+      <w:r>
+        <w:t>USE:</w:t>
+      </w:r>
+    </w:p>
+    <w:p>
+      <w:pPr>
+        <w:autoSpaceDE w:val="0"/>
+        <w:autoSpaceDN w:val="0"/>
+        <w:adjustRightInd w:val="0"/>
+        <w:spacing w:after="0" w:line="240" w:lineRule="auto"/>
+        <w:ind w:left="2160"/>
+        <w:rPr>
+          <w:rFonts w:ascii="Consolas" w:hAnsi="Consolas" w:cs="Consolas"/>
+          <w:color w:val="0000FF"/>
+          <w:sz w:val="19"/>
+          <w:szCs w:val="19"/>
+        </w:rPr>
+      </w:pPr>
+      <w:r>
+        <w:rPr>
+          <w:rFonts w:ascii="Consolas" w:hAnsi="Consolas" w:cs="Consolas"/>
+          <w:color w:val="000000"/>
+          <w:sz w:val="19"/>
+          <w:szCs w:val="19"/>
+        </w:rPr>
+        <w:t xml:space="preserve">enable_if_t&lt;is_function_v&lt;FUNCTION&gt;&gt;* = </w:t>
+      </w:r>
+      <w:r>
+        <w:rPr>
+          <w:rFonts w:ascii="Consolas" w:hAnsi="Consolas" w:cs="Consolas"/>
+          <w:color w:val="0000FF"/>
+          <w:sz w:val="19"/>
+          <w:szCs w:val="19"/>
+        </w:rPr>
+        <w:t>nullptr</w:t>
+      </w:r>
+    </w:p>
+    <w:p>
+      <w:r>
+        <w:t>Reasons:</w:t>
+      </w:r>
+    </w:p>
+    <w:p>
+      <w:pPr>
+        <w:pStyle w:val="ListParagraph"/>
+        <w:numPr>
+          <w:ilvl w:val="0"/>
+          <w:numId w:val="2"/>
+        </w:numPr>
+      </w:pPr>
+      <w:r>
+        <w:t>No extra confusing types as args to enable_if_t.</w:t>
+      </w:r>
+    </w:p>
+    <w:p>
+      <w:pPr>
+        <w:pStyle w:val="ListParagraph"/>
+        <w:numPr>
+          <w:ilvl w:val="0"/>
+          <w:numId w:val="2"/>
+        </w:numPr>
+      </w:pPr>
+      <w:r>
+        <w:t>* (to make it a type that can be initialized) is modest and any easy pattern to follow. Seems needed since else you cannot provide a default value</w:t>
+      </w:r>
+    </w:p>
+    <w:p>
+      <w:pPr>
+        <w:pStyle w:val="ListParagraph"/>
+        <w:numPr>
+          <w:ilvl w:val="0"/>
+          <w:numId w:val="2"/>
+        </w:numPr>
+      </w:pPr>
+      <w:r>
+        <w:t>Nullptr value maybe would be clearer with =0, which works, but everywhere else we initialize void* ptr with nullptr.</w:t>
+      </w:r>
+    </w:p>
+    <w:p>
+      <w:pPr>
+        <w:pStyle w:val="ListParagraph"/>
+        <w:numPr>
+          <w:ilvl w:val="0"/>
+          <w:numId w:val="2"/>
+        </w:numPr>
+      </w:pPr>
+      <w:r>
+        <w:t>CAN be repeated (without default value) – in the .inl file (definition).</w:t>
+      </w:r>
+    </w:p>
+    <w:p/>
     <w:sectPr>
       <w:pgSz w:w="12240" w:h="15840"/>
       <w:pgMar w:top="1440" w:right="1440" w:bottom="1440" w:left="1440" w:header="720" w:footer="720" w:gutter="0"/>

</xml_diff>